<commit_message>
rdf & uniform: topk implemented, return new_x_train
</commit_message>
<xml_diff>
--- a/progress.docx
+++ b/progress.docx
@@ -5,10 +5,15 @@
     <w:p>
       <w:pPr>
         <w:pStyle w:val="Heading1"/>
-        <w:jc w:val="center"/>
-        <w:rPr>
-          <w:lang w:val="en-US"/>
-        </w:rPr>
+        <w:rPr>
+          <w:lang w:val="en-US"/>
+        </w:rPr>
+        <w:pPrChange w:id="0" w:author="Konstantinos Alexandridis" w:date="2018-10-11T14:36:00Z">
+          <w:pPr>
+            <w:pStyle w:val="Heading1"/>
+            <w:jc w:val="center"/>
+          </w:pPr>
+        </w:pPrChange>
       </w:pPr>
       <w:r>
         <w:rPr>
@@ -145,7 +150,11 @@
     <w:p>
       <w:pPr>
         <w:rPr>
-          <w:lang w:val="en-US"/>
+          <w:rPrChange w:id="1" w:author="Konstantinos Alexandridis" w:date="2018-10-11T14:33:00Z">
+            <w:rPr>
+              <w:lang w:val="en-US"/>
+            </w:rPr>
+          </w:rPrChange>
         </w:rPr>
       </w:pPr>
       <w:r>
@@ -213,7 +222,12 @@
         <w:pStyle w:val="Subtitle"/>
         <w:rPr>
           <w:u w:val="single"/>
-          <w:lang w:val="en-US"/>
+          <w:rPrChange w:id="2" w:author="Konstantinos Alexandridis" w:date="2018-10-11T14:33:00Z">
+            <w:rPr>
+              <w:u w:val="single"/>
+              <w:lang w:val="en-US"/>
+            </w:rPr>
+          </w:rPrChange>
         </w:rPr>
       </w:pPr>
       <w:r>
@@ -548,7 +562,7 @@
       </w:r>
       <w:r>
         <w:rPr>
-          <w:rPrChange w:id="0" w:author="Konstantinos Alexandridis" w:date="2018-10-08T16:48:00Z">
+          <w:rPrChange w:id="3" w:author="Konstantinos Alexandridis" w:date="2018-10-08T16:48:00Z">
             <w:rPr>
               <w:lang w:val="en-US"/>
             </w:rPr>
@@ -568,7 +582,7 @@
       <w:r>
         <w:t>)</w:t>
       </w:r>
-      <w:ins w:id="1" w:author="Konstantinos Alexandridis" w:date="2018-10-08T16:48:00Z">
+      <w:ins w:id="4" w:author="Konstantinos Alexandridis" w:date="2018-10-08T16:48:00Z">
         <w:r>
           <w:br/>
         </w:r>
@@ -600,7 +614,7 @@
           <w:t>χ</w:t>
         </w:r>
       </w:ins>
-      <w:ins w:id="2" w:author="Konstantinos Alexandridis" w:date="2018-10-08T16:49:00Z">
+      <w:ins w:id="5" w:author="Konstantinos Alexandridis" w:date="2018-10-08T16:49:00Z">
         <w:r>
           <w:t>αρακτηριστικά</w:t>
         </w:r>
@@ -618,114 +632,6 @@
             <w:lang w:val="en-US"/>
           </w:rPr>
           <w:t>threshold</w:t>
-        </w:r>
-        <w:r>
-          <w:rPr>
-            <w:rPrChange w:id="3" w:author="Konstantinos Alexandridis" w:date="2018-10-08T16:49:00Z">
-              <w:rPr>
-                <w:lang w:val="en-US"/>
-              </w:rPr>
-            </w:rPrChange>
-          </w:rPr>
-          <w:t xml:space="preserve"> </w:t>
-        </w:r>
-        <w:r>
-          <w:rPr>
-            <w:lang w:val="en-US"/>
-          </w:rPr>
-          <w:t>min</w:t>
-        </w:r>
-        <w:r>
-          <w:rPr>
-            <w:rPrChange w:id="4" w:author="Konstantinos Alexandridis" w:date="2018-10-08T16:49:00Z">
-              <w:rPr>
-                <w:lang w:val="en-US"/>
-              </w:rPr>
-            </w:rPrChange>
-          </w:rPr>
-          <w:t>_</w:t>
-        </w:r>
-        <w:r>
-          <w:rPr>
-            <w:lang w:val="en-US"/>
-          </w:rPr>
-          <w:t>df</w:t>
-        </w:r>
-        <w:r>
-          <w:rPr>
-            <w:rPrChange w:id="5" w:author="Konstantinos Alexandridis" w:date="2018-10-08T16:49:00Z">
-              <w:rPr>
-                <w:lang w:val="en-US"/>
-              </w:rPr>
-            </w:rPrChange>
-          </w:rPr>
-          <w:t xml:space="preserve">= 12 </w:t>
-        </w:r>
-        <w:r>
-          <w:t>δηλαδή</w:t>
-        </w:r>
-        <w:r>
-          <w:t xml:space="preserve"> </w:t>
-        </w:r>
-        <w:r>
-          <w:t>θα</w:t>
-        </w:r>
-        <w:r>
-          <w:t xml:space="preserve"> </w:t>
-        </w:r>
-        <w:r>
-          <w:t>πρέπει</w:t>
-        </w:r>
-        <w:r>
-          <w:t xml:space="preserve"> </w:t>
-        </w:r>
-        <w:r>
-          <w:t>ο</w:t>
-        </w:r>
-        <w:r>
-          <w:t xml:space="preserve"> </w:t>
-        </w:r>
-        <w:r>
-          <w:t>όρος</w:t>
-        </w:r>
-        <w:r>
-          <w:t xml:space="preserve"> </w:t>
-        </w:r>
-        <w:r>
-          <w:t>να</w:t>
-        </w:r>
-        <w:r>
-          <w:t xml:space="preserve"> </w:t>
-        </w:r>
-        <w:r>
-          <w:t>εμφανίζεται</w:t>
-        </w:r>
-        <w:r>
-          <w:t xml:space="preserve"> </w:t>
-        </w:r>
-        <w:r>
-          <w:t>τουλάχιστον</w:t>
-        </w:r>
-        <w:r>
-          <w:t xml:space="preserve"> </w:t>
-        </w:r>
-        <w:r>
-          <w:t>σε</w:t>
-        </w:r>
-        <w:r>
-          <w:t xml:space="preserve"> 12  </w:t>
-        </w:r>
-        <w:r>
-          <w:t>κείμενα</w:t>
-        </w:r>
-        <w:r>
-          <w:t xml:space="preserve"> </w:t>
-        </w:r>
-        <w:r>
-          <w:rPr>
-            <w:lang w:val="en-US"/>
-          </w:rPr>
-          <w:t>relative</w:t>
         </w:r>
         <w:r>
           <w:rPr>
@@ -735,10 +641,118 @@
               </w:rPr>
             </w:rPrChange>
           </w:rPr>
+          <w:t xml:space="preserve"> </w:t>
+        </w:r>
+        <w:r>
+          <w:rPr>
+            <w:lang w:val="en-US"/>
+          </w:rPr>
+          <w:t>min</w:t>
+        </w:r>
+        <w:r>
+          <w:rPr>
+            <w:rPrChange w:id="7" w:author="Konstantinos Alexandridis" w:date="2018-10-08T16:49:00Z">
+              <w:rPr>
+                <w:lang w:val="en-US"/>
+              </w:rPr>
+            </w:rPrChange>
+          </w:rPr>
+          <w:t>_</w:t>
+        </w:r>
+        <w:r>
+          <w:rPr>
+            <w:lang w:val="en-US"/>
+          </w:rPr>
+          <w:t>df</w:t>
+        </w:r>
+        <w:r>
+          <w:rPr>
+            <w:rPrChange w:id="8" w:author="Konstantinos Alexandridis" w:date="2018-10-08T16:49:00Z">
+              <w:rPr>
+                <w:lang w:val="en-US"/>
+              </w:rPr>
+            </w:rPrChange>
+          </w:rPr>
+          <w:t xml:space="preserve">= 12 </w:t>
+        </w:r>
+        <w:r>
+          <w:t>δηλαδή</w:t>
+        </w:r>
+        <w:r>
+          <w:t xml:space="preserve"> </w:t>
+        </w:r>
+        <w:r>
+          <w:t>θα</w:t>
+        </w:r>
+        <w:r>
+          <w:t xml:space="preserve"> </w:t>
+        </w:r>
+        <w:r>
+          <w:t>πρέπει</w:t>
+        </w:r>
+        <w:r>
+          <w:t xml:space="preserve"> </w:t>
+        </w:r>
+        <w:r>
+          <w:t>ο</w:t>
+        </w:r>
+        <w:r>
+          <w:t xml:space="preserve"> </w:t>
+        </w:r>
+        <w:r>
+          <w:t>όρος</w:t>
+        </w:r>
+        <w:r>
+          <w:t xml:space="preserve"> </w:t>
+        </w:r>
+        <w:r>
+          <w:t>να</w:t>
+        </w:r>
+        <w:r>
+          <w:t xml:space="preserve"> </w:t>
+        </w:r>
+        <w:r>
+          <w:t>εμφανίζεται</w:t>
+        </w:r>
+        <w:r>
+          <w:t xml:space="preserve"> </w:t>
+        </w:r>
+        <w:r>
+          <w:t>τουλάχιστον</w:t>
+        </w:r>
+        <w:r>
+          <w:t xml:space="preserve"> </w:t>
+        </w:r>
+        <w:r>
+          <w:t>σε</w:t>
+        </w:r>
+        <w:r>
+          <w:t xml:space="preserve"> 12  </w:t>
+        </w:r>
+        <w:r>
+          <w:t>κείμενα</w:t>
+        </w:r>
+        <w:r>
+          <w:t xml:space="preserve"> </w:t>
+        </w:r>
+        <w:r>
+          <w:rPr>
+            <w:lang w:val="en-US"/>
+          </w:rPr>
+          <w:t>relative</w:t>
+        </w:r>
+        <w:r>
+          <w:rPr>
+            <w:rPrChange w:id="9" w:author="Konstantinos Alexandridis" w:date="2018-10-08T16:49:00Z">
+              <w:rPr>
+                <w:lang w:val="en-US"/>
+              </w:rPr>
+            </w:rPrChange>
+          </w:rPr>
           <w:t>.</w:t>
         </w:r>
       </w:ins>
-      <w:ins w:id="7" w:author="Konstantinos Alexandridis" w:date="2018-10-08T16:48:00Z">
+      <w:ins w:id="10" w:author="Konstantinos Alexandridis" w:date="2018-10-08T16:48:00Z">
         <w:r>
           <w:br/>
         </w:r>
@@ -756,7 +770,7 @@
         <w:pStyle w:val="Subtitle"/>
         <w:rPr>
           <w:u w:val="single"/>
-          <w:rPrChange w:id="8" w:author="Konstantinos Alexandridis" w:date="2018-10-08T16:48:00Z">
+          <w:rPrChange w:id="11" w:author="Konstantinos Alexandridis" w:date="2018-10-08T16:48:00Z">
             <w:rPr>
               <w:u w:val="single"/>
               <w:lang w:val="en-US"/>
@@ -774,7 +788,7 @@
       <w:r>
         <w:rPr>
           <w:u w:val="single"/>
-          <w:rPrChange w:id="9" w:author="Konstantinos Alexandridis" w:date="2018-10-08T16:48:00Z">
+          <w:rPrChange w:id="12" w:author="Konstantinos Alexandridis" w:date="2018-10-08T16:48:00Z">
             <w:rPr>
               <w:u w:val="single"/>
               <w:lang w:val="en-US"/>
@@ -795,7 +809,7 @@
       <w:r>
         <w:rPr>
           <w:u w:val="single"/>
-          <w:rPrChange w:id="10" w:author="Konstantinos Alexandridis" w:date="2018-10-08T16:48:00Z">
+          <w:rPrChange w:id="13" w:author="Konstantinos Alexandridis" w:date="2018-10-08T16:48:00Z">
             <w:rPr>
               <w:u w:val="single"/>
               <w:lang w:val="en-US"/>
@@ -816,7 +830,7 @@
       <w:pPr>
         <w:ind w:left="720"/>
         <w:rPr>
-          <w:ins w:id="11" w:author="Konstantinos Alexandridis" w:date="2018-10-08T16:44:00Z"/>
+          <w:ins w:id="14" w:author="Konstantinos Alexandridis" w:date="2018-10-08T16:44:00Z"/>
         </w:rPr>
       </w:pPr>
       <w:r>
@@ -1031,12 +1045,12 @@
       <w:r>
         <w:t xml:space="preserve"> </w:t>
       </w:r>
-      <w:del w:id="12" w:author="Konstantinos Alexandridis" w:date="2018-10-08T16:41:00Z">
+      <w:del w:id="15" w:author="Konstantinos Alexandridis" w:date="2018-10-08T16:41:00Z">
         <w:r>
           <w:delText>έιναι</w:delText>
         </w:r>
       </w:del>
-      <w:ins w:id="13" w:author="Konstantinos Alexandridis" w:date="2018-10-08T16:41:00Z">
+      <w:ins w:id="16" w:author="Konstantinos Alexandridis" w:date="2018-10-08T16:41:00Z">
         <w:r>
           <w:t>είναι</w:t>
         </w:r>
@@ -1053,7 +1067,7 @@
       <w:r>
         <w:t xml:space="preserve"> </w:t>
       </w:r>
-      <w:ins w:id="14" w:author="Konstantinos Alexandridis" w:date="2018-10-08T16:41:00Z">
+      <w:ins w:id="17" w:author="Konstantinos Alexandridis" w:date="2018-10-08T16:41:00Z">
         <w:r>
           <w:t>τότε</w:t>
         </w:r>
@@ -1115,10 +1129,10 @@
           <w:t>relative</w:t>
         </w:r>
       </w:ins>
-      <w:ins w:id="15" w:author="Konstantinos Alexandridis" w:date="2018-10-08T16:42:00Z">
-        <w:r>
-          <w:rPr>
-            <w:rPrChange w:id="16" w:author="Konstantinos Alexandridis" w:date="2018-10-08T16:42:00Z">
+      <w:ins w:id="18" w:author="Konstantinos Alexandridis" w:date="2018-10-08T16:42:00Z">
+        <w:r>
+          <w:rPr>
+            <w:rPrChange w:id="19" w:author="Konstantinos Alexandridis" w:date="2018-10-08T16:42:00Z">
               <w:rPr>
                 <w:lang w:val="en-US"/>
               </w:rPr>
@@ -1149,7 +1163,7 @@
         </w:r>
         <w:r>
           <w:rPr>
-            <w:rPrChange w:id="17" w:author="Konstantinos Alexandridis" w:date="2018-10-08T16:42:00Z">
+            <w:rPrChange w:id="20" w:author="Konstantinos Alexandridis" w:date="2018-10-08T16:42:00Z">
               <w:rPr>
                 <w:lang w:val="en-US"/>
               </w:rPr>
@@ -1188,7 +1202,7 @@
           <w:t>βέλτιστη</w:t>
         </w:r>
       </w:ins>
-      <w:ins w:id="18" w:author="Konstantinos Alexandridis" w:date="2018-10-08T16:43:00Z">
+      <w:ins w:id="21" w:author="Konstantinos Alexandridis" w:date="2018-10-08T16:43:00Z">
         <w:r>
           <w:t xml:space="preserve"> </w:t>
         </w:r>
@@ -1198,7 +1212,7 @@
         </w:r>
       </w:ins>
       <w:proofErr w:type="spellEnd"/>
-      <w:ins w:id="19" w:author="Konstantinos Alexandridis" w:date="2018-10-08T16:42:00Z">
+      <w:ins w:id="22" w:author="Konstantinos Alexandridis" w:date="2018-10-08T16:42:00Z">
         <w:r>
           <w:t xml:space="preserve"> </w:t>
         </w:r>
@@ -1221,7 +1235,7 @@
           <w:t>η</w:t>
         </w:r>
       </w:ins>
-      <w:ins w:id="20" w:author="Konstantinos Alexandridis" w:date="2018-10-08T16:43:00Z">
+      <w:ins w:id="23" w:author="Konstantinos Alexandridis" w:date="2018-10-08T16:43:00Z">
         <w:r>
           <w:t xml:space="preserve"> </w:t>
         </w:r>
@@ -1251,7 +1265,7 @@
         </w:r>
         <w:r>
           <w:rPr>
-            <w:rPrChange w:id="21" w:author="Konstantinos Alexandridis" w:date="2018-10-08T16:43:00Z">
+            <w:rPrChange w:id="24" w:author="Konstantinos Alexandridis" w:date="2018-10-08T16:43:00Z">
               <w:rPr>
                 <w:lang w:val="en-US"/>
               </w:rPr>
@@ -1302,7 +1316,7 @@
         </w:r>
         <w:r>
           <w:rPr>
-            <w:rPrChange w:id="22" w:author="Konstantinos Alexandridis" w:date="2018-10-08T16:43:00Z">
+            <w:rPrChange w:id="25" w:author="Konstantinos Alexandridis" w:date="2018-10-08T16:43:00Z">
               <w:rPr>
                 <w:lang w:val="en-US"/>
               </w:rPr>
@@ -1332,7 +1346,7 @@
           <w:t>κατανομ</w:t>
         </w:r>
       </w:ins>
-      <w:ins w:id="23" w:author="Konstantinos Alexandridis" w:date="2018-10-08T16:44:00Z">
+      <w:ins w:id="26" w:author="Konstantinos Alexandridis" w:date="2018-10-08T16:44:00Z">
         <w:r>
           <w:t>ή</w:t>
         </w:r>
@@ -1373,10 +1387,10 @@
           <w:numId w:val="1"/>
         </w:numPr>
         <w:rPr>
-          <w:ins w:id="24" w:author="Konstantinos Alexandridis" w:date="2018-10-08T16:45:00Z"/>
+          <w:ins w:id="27" w:author="Konstantinos Alexandridis" w:date="2018-10-08T16:45:00Z"/>
         </w:rPr>
       </w:pPr>
-      <w:ins w:id="25" w:author="Konstantinos Alexandridis" w:date="2018-10-08T16:44:00Z">
+      <w:ins w:id="28" w:author="Konstantinos Alexandridis" w:date="2018-10-08T16:44:00Z">
         <w:r>
           <w:t>Αν</w:t>
         </w:r>
@@ -1397,7 +1411,7 @@
         </w:r>
         <w:r>
           <w:rPr>
-            <w:rPrChange w:id="26" w:author="Konstantinos Alexandridis" w:date="2018-10-08T16:45:00Z">
+            <w:rPrChange w:id="29" w:author="Konstantinos Alexandridis" w:date="2018-10-08T16:45:00Z">
               <w:rPr>
                 <w:lang w:val="en-US"/>
               </w:rPr>
@@ -1412,7 +1426,7 @@
           <w:t xml:space="preserve"> </w:t>
         </w:r>
       </w:ins>
-      <w:ins w:id="27" w:author="Konstantinos Alexandridis" w:date="2018-10-08T16:45:00Z">
+      <w:ins w:id="30" w:author="Konstantinos Alexandridis" w:date="2018-10-08T16:45:00Z">
         <w:r>
           <w:t>κ</w:t>
         </w:r>
@@ -1432,10 +1446,10 @@
           <w:numId w:val="1"/>
         </w:numPr>
         <w:rPr>
-          <w:ins w:id="28" w:author="Konstantinos Alexandridis" w:date="2018-10-08T16:45:00Z"/>
+          <w:ins w:id="31" w:author="Konstantinos Alexandridis" w:date="2018-10-08T16:45:00Z"/>
         </w:rPr>
       </w:pPr>
-      <w:ins w:id="29" w:author="Konstantinos Alexandridis" w:date="2018-10-08T16:45:00Z">
+      <w:ins w:id="32" w:author="Konstantinos Alexandridis" w:date="2018-10-08T16:45:00Z">
         <w:r>
           <w:t>Αν</w:t>
         </w:r>
@@ -1473,43 +1487,35 @@
           <w:numId w:val="1"/>
         </w:numPr>
         <w:rPr>
-          <w:ins w:id="30" w:author="Konstantinos Alexandridis" w:date="2018-10-08T16:45:00Z"/>
+          <w:ins w:id="33" w:author="Konstantinos Alexandridis" w:date="2018-10-08T16:45:00Z"/>
         </w:rPr>
       </w:pPr>
-      <w:ins w:id="31" w:author="Konstantinos Alexandridis" w:date="2018-10-08T16:45:00Z">
-        <w:r>
-          <w:t>Στην</w:t>
-        </w:r>
-        <w:r>
-          <w:t xml:space="preserve"> </w:t>
-        </w:r>
-        <w:r>
-          <w:t>αρχή</w:t>
-        </w:r>
-        <w:r>
+      <w:ins w:id="34" w:author="Konstantinos Alexandridis" w:date="2018-10-08T16:45:00Z">
+        <w:r>
+          <w:t>Στο</w:t>
+        </w:r>
+        <w:r>
+          <w:t xml:space="preserve"> </w:t>
+        </w:r>
+        <w:r>
+          <w:t>τέλος</w:t>
+        </w:r>
+      </w:ins>
+      <w:ins w:id="35" w:author="Konstantinos Alexandridis" w:date="2018-10-11T14:34:00Z">
+        <w:r>
+          <w:rPr>
+            <w:lang w:val="en-US"/>
+          </w:rPr>
           <w:t xml:space="preserve"> </w:t>
         </w:r>
         <w:r>
           <w:t>έχει</w:t>
         </w:r>
         <w:r>
-          <w:t xml:space="preserve"> 0 </w:t>
-        </w:r>
-        <w:r>
-          <w:t>και</w:t>
-        </w:r>
-        <w:r>
-          <w:t xml:space="preserve"> </w:t>
-        </w:r>
-        <w:r>
-          <w:t>στο</w:t>
-        </w:r>
-        <w:r>
-          <w:t xml:space="preserve"> </w:t>
-        </w:r>
-        <w:r>
-          <w:t>τέλος</w:t>
-        </w:r>
+          <w:t xml:space="preserve"> </w:t>
+        </w:r>
+      </w:ins>
+      <w:ins w:id="36" w:author="Konstantinos Alexandridis" w:date="2018-10-08T16:45:00Z">
         <w:r>
           <w:t xml:space="preserve"> 1</w:t>
         </w:r>
@@ -1518,11 +1524,11 @@
     <w:p>
       <w:pPr>
         <w:ind w:left="720"/>
-        <w:pPrChange w:id="32" w:author="Konstantinos Alexandridis" w:date="2018-10-08T16:45:00Z">
+        <w:pPrChange w:id="37" w:author="Konstantinos Alexandridis" w:date="2018-10-08T16:45:00Z">
           <w:pPr/>
         </w:pPrChange>
       </w:pPr>
-      <w:ins w:id="33" w:author="Konstantinos Alexandridis" w:date="2018-10-08T16:45:00Z">
+      <w:ins w:id="38" w:author="Konstantinos Alexandridis" w:date="2018-10-08T16:45:00Z">
         <w:r>
           <w:t>Έπειτα</w:t>
         </w:r>
@@ -1556,10 +1562,10 @@
         </w:r>
       </w:ins>
       <w:proofErr w:type="spellEnd"/>
-      <w:ins w:id="34" w:author="Konstantinos Alexandridis" w:date="2018-10-08T16:46:00Z">
-        <w:r>
-          <w:rPr>
-            <w:rPrChange w:id="35" w:author="Konstantinos Alexandridis" w:date="2018-10-08T16:46:00Z">
+      <w:ins w:id="39" w:author="Konstantinos Alexandridis" w:date="2018-10-08T16:46:00Z">
+        <w:r>
+          <w:rPr>
+            <w:rPrChange w:id="40" w:author="Konstantinos Alexandridis" w:date="2018-10-08T16:46:00Z">
               <w:rPr>
                 <w:lang w:val="en-US"/>
               </w:rPr>
@@ -1594,7 +1600,7 @@
         <w:proofErr w:type="spellEnd"/>
         <w:r>
           <w:rPr>
-            <w:rPrChange w:id="36" w:author="Konstantinos Alexandridis" w:date="2018-10-08T16:46:00Z">
+            <w:rPrChange w:id="41" w:author="Konstantinos Alexandridis" w:date="2018-10-08T16:46:00Z">
               <w:rPr>
                 <w:lang w:val="en-US"/>
               </w:rPr>
@@ -1610,7 +1616,7 @@
         </w:r>
         <w:r>
           <w:rPr>
-            <w:rPrChange w:id="37" w:author="Konstantinos Alexandridis" w:date="2018-10-08T16:46:00Z">
+            <w:rPrChange w:id="42" w:author="Konstantinos Alexandridis" w:date="2018-10-08T16:46:00Z">
               <w:rPr>
                 <w:lang w:val="en-US"/>
               </w:rPr>
@@ -1646,7 +1652,7 @@
         <w:proofErr w:type="spellEnd"/>
         <w:r>
           <w:rPr>
-            <w:rPrChange w:id="38" w:author="Konstantinos Alexandridis" w:date="2018-10-08T16:46:00Z">
+            <w:rPrChange w:id="43" w:author="Konstantinos Alexandridis" w:date="2018-10-08T16:46:00Z">
               <w:rPr>
                 <w:lang w:val="en-US"/>
               </w:rPr>
@@ -1664,7 +1670,7 @@
           <w:t>κά</w:t>
         </w:r>
       </w:ins>
-      <w:ins w:id="39" w:author="Konstantinos Alexandridis" w:date="2018-10-08T16:47:00Z">
+      <w:ins w:id="44" w:author="Konstantinos Alexandridis" w:date="2018-10-08T16:47:00Z">
         <w:r>
           <w:t>θε</w:t>
         </w:r>
@@ -1676,86 +1682,6 @@
             <w:lang w:val="en-US"/>
           </w:rPr>
           <w:t>feature</w:t>
-        </w:r>
-        <w:r>
-          <w:rPr>
-            <w:rPrChange w:id="40" w:author="Konstantinos Alexandridis" w:date="2018-10-08T16:47:00Z">
-              <w:rPr>
-                <w:lang w:val="en-US"/>
-              </w:rPr>
-            </w:rPrChange>
-          </w:rPr>
-          <w:t>.</w:t>
-        </w:r>
-        <w:r>
-          <w:br/>
-        </w:r>
-        <w:r>
-          <w:t>Αποθηκεύω</w:t>
-        </w:r>
-        <w:r>
-          <w:t xml:space="preserve"> </w:t>
-        </w:r>
-        <w:r>
-          <w:t>τα</w:t>
-        </w:r>
-        <w:r>
-          <w:t xml:space="preserve"> </w:t>
-        </w:r>
-        <w:r>
-          <w:t>ζευγάρια</w:t>
-        </w:r>
-        <w:r>
-          <w:rPr>
-            <w:rPrChange w:id="41" w:author="Konstantinos Alexandridis" w:date="2018-10-08T16:47:00Z">
-              <w:rPr>
-                <w:lang w:val="en-US"/>
-              </w:rPr>
-            </w:rPrChange>
-          </w:rPr>
-          <w:t xml:space="preserve"> </w:t>
-        </w:r>
-        <w:r>
-          <w:rPr>
-            <w:lang w:val="en-US"/>
-          </w:rPr>
-          <w:t>p</w:t>
-        </w:r>
-        <w:r>
-          <w:rPr>
-            <w:rPrChange w:id="42" w:author="Konstantinos Alexandridis" w:date="2018-10-08T16:47:00Z">
-              <w:rPr>
-                <w:lang w:val="en-US"/>
-              </w:rPr>
-            </w:rPrChange>
-          </w:rPr>
-          <w:t>_</w:t>
-        </w:r>
-        <w:r>
-          <w:rPr>
-            <w:lang w:val="en-US"/>
-          </w:rPr>
-          <w:t>value</w:t>
-        </w:r>
-        <w:r>
-          <w:rPr>
-            <w:rPrChange w:id="43" w:author="Konstantinos Alexandridis" w:date="2018-10-08T16:47:00Z">
-              <w:rPr>
-                <w:lang w:val="en-US"/>
-              </w:rPr>
-            </w:rPrChange>
-          </w:rPr>
-          <w:t xml:space="preserve"> </w:t>
-        </w:r>
-        <w:r>
-          <w:rPr>
-            <w:rPrChange w:id="44" w:author="Konstantinos Alexandridis" w:date="2018-10-08T16:47:00Z">
-              <w:rPr>
-                <w:lang w:val="en-US"/>
-              </w:rPr>
-            </w:rPrChange>
-          </w:rPr>
-          <w:t>–</w:t>
         </w:r>
         <w:r>
           <w:rPr>
@@ -1765,13 +1691,25 @@
               </w:rPr>
             </w:rPrChange>
           </w:rPr>
-          <w:t xml:space="preserve"> </w:t>
-        </w:r>
-        <w:r>
-          <w:rPr>
-            <w:lang w:val="en-US"/>
-          </w:rPr>
-          <w:t>feature</w:t>
+          <w:t>.</w:t>
+        </w:r>
+        <w:r>
+          <w:br/>
+        </w:r>
+        <w:r>
+          <w:t>Αποθηκεύω</w:t>
+        </w:r>
+        <w:r>
+          <w:t xml:space="preserve"> </w:t>
+        </w:r>
+        <w:r>
+          <w:t>τα</w:t>
+        </w:r>
+        <w:r>
+          <w:t xml:space="preserve"> </w:t>
+        </w:r>
+        <w:r>
+          <w:t>ζευγάρια</w:t>
         </w:r>
         <w:r>
           <w:rPr>
@@ -1784,25 +1722,11 @@
           <w:t xml:space="preserve"> </w:t>
         </w:r>
         <w:r>
-          <w:t>σε</w:t>
-        </w:r>
-        <w:r>
-          <w:t xml:space="preserve"> </w:t>
-        </w:r>
-        <w:r>
-          <w:t>νέο</w:t>
-        </w:r>
-        <w:r>
-          <w:t xml:space="preserve"> </w:t>
-        </w:r>
-        <w:proofErr w:type="spellStart"/>
-        <w:r>
           <w:rPr>
             <w:lang w:val="en-US"/>
           </w:rPr>
-          <w:t>dataframe</w:t>
-        </w:r>
-        <w:proofErr w:type="spellEnd"/>
+          <w:t>p</w:t>
+        </w:r>
         <w:r>
           <w:rPr>
             <w:rPrChange w:id="47" w:author="Konstantinos Alexandridis" w:date="2018-10-08T16:47:00Z">
@@ -1811,37 +1735,13 @@
               </w:rPr>
             </w:rPrChange>
           </w:rPr>
-          <w:t xml:space="preserve"> </w:t>
-        </w:r>
-        <w:r>
-          <w:t>και</w:t>
-        </w:r>
-        <w:r>
-          <w:t xml:space="preserve"> </w:t>
-        </w:r>
-        <w:r>
-          <w:t>μετά</w:t>
-        </w:r>
-        <w:r>
-          <w:t xml:space="preserve"> </w:t>
-        </w:r>
-        <w:r>
-          <w:t>το</w:t>
-        </w:r>
-        <w:r>
-          <w:t xml:space="preserve"> </w:t>
-        </w:r>
-        <w:r>
-          <w:t>κάνω</w:t>
-        </w:r>
-        <w:r>
-          <w:t xml:space="preserve"> </w:t>
+          <w:t>_</w:t>
         </w:r>
         <w:r>
           <w:rPr>
             <w:lang w:val="en-US"/>
           </w:rPr>
-          <w:t>sort</w:t>
+          <w:t>value</w:t>
         </w:r>
         <w:r>
           <w:rPr>
@@ -1853,83 +1753,189 @@
           </w:rPr>
           <w:t xml:space="preserve"> </w:t>
         </w:r>
-      </w:ins>
-      <w:ins w:id="49" w:author="Konstantinos Alexandridis" w:date="2018-10-08T16:48:00Z">
-        <w:r>
-          <w:t xml:space="preserve">. </w:t>
-        </w:r>
-        <w:r>
-          <w:t>Από</w:t>
-        </w:r>
-        <w:r>
-          <w:t xml:space="preserve"> </w:t>
-        </w:r>
-        <w:r>
-          <w:t>εκεί</w:t>
-        </w:r>
-        <w:r>
-          <w:t xml:space="preserve"> </w:t>
-        </w:r>
-        <w:r>
-          <w:t>μπορώ</w:t>
-        </w:r>
-        <w:r>
-          <w:t xml:space="preserve"> </w:t>
-        </w:r>
-        <w:r>
-          <w:t>να</w:t>
-        </w:r>
-        <w:r>
-          <w:t xml:space="preserve"> </w:t>
-        </w:r>
-        <w:r>
-          <w:t>πάρω</w:t>
-        </w:r>
-        <w:r>
-          <w:t xml:space="preserve"> </w:t>
-        </w:r>
-        <w:r>
-          <w:t>τους</w:t>
-        </w:r>
-        <w:r>
-          <w:t xml:space="preserve"> </w:t>
-        </w:r>
-        <w:r>
-          <w:t>τοπ</w:t>
-        </w:r>
-        <w:r>
-          <w:t xml:space="preserve"> </w:t>
-        </w:r>
-        <w:r>
-          <w:t>όρους</w:t>
-        </w:r>
-        <w:r>
-          <w:t xml:space="preserve"> </w:t>
-        </w:r>
-        <w:r>
-          <w:t>που</w:t>
-        </w:r>
-        <w:r>
-          <w:t xml:space="preserve"> </w:t>
-        </w:r>
-        <w:r>
-          <w:t>θέλω</w:t>
-        </w:r>
-      </w:ins>
-      <w:ins w:id="50" w:author="Konstantinos Alexandridis" w:date="2018-10-08T16:49:00Z">
-        <w:r>
-          <w:rPr>
-            <w:rPrChange w:id="51" w:author="Konstantinos Alexandridis" w:date="2018-10-08T16:49:00Z">
+        <w:r>
+          <w:rPr>
+            <w:rPrChange w:id="49" w:author="Konstantinos Alexandridis" w:date="2018-10-08T16:47:00Z">
               <w:rPr>
                 <w:lang w:val="en-US"/>
               </w:rPr>
             </w:rPrChange>
           </w:rPr>
+          <w:t>–</w:t>
+        </w:r>
+        <w:r>
+          <w:rPr>
+            <w:rPrChange w:id="50" w:author="Konstantinos Alexandridis" w:date="2018-10-08T16:47:00Z">
+              <w:rPr>
+                <w:lang w:val="en-US"/>
+              </w:rPr>
+            </w:rPrChange>
+          </w:rPr>
+          <w:t xml:space="preserve"> </w:t>
+        </w:r>
+        <w:r>
+          <w:rPr>
+            <w:lang w:val="en-US"/>
+          </w:rPr>
+          <w:t>feature</w:t>
+        </w:r>
+        <w:r>
+          <w:rPr>
+            <w:rPrChange w:id="51" w:author="Konstantinos Alexandridis" w:date="2018-10-08T16:47:00Z">
+              <w:rPr>
+                <w:lang w:val="en-US"/>
+              </w:rPr>
+            </w:rPrChange>
+          </w:rPr>
+          <w:t xml:space="preserve"> </w:t>
+        </w:r>
+        <w:r>
+          <w:t>σε</w:t>
+        </w:r>
+        <w:r>
+          <w:t xml:space="preserve"> </w:t>
+        </w:r>
+        <w:r>
+          <w:t>νέο</w:t>
+        </w:r>
+        <w:r>
+          <w:t xml:space="preserve"> </w:t>
+        </w:r>
+        <w:proofErr w:type="spellStart"/>
+        <w:r>
+          <w:rPr>
+            <w:lang w:val="en-US"/>
+          </w:rPr>
+          <w:t>dataframe</w:t>
+        </w:r>
+        <w:proofErr w:type="spellEnd"/>
+        <w:r>
+          <w:rPr>
+            <w:rPrChange w:id="52" w:author="Konstantinos Alexandridis" w:date="2018-10-08T16:47:00Z">
+              <w:rPr>
+                <w:lang w:val="en-US"/>
+              </w:rPr>
+            </w:rPrChange>
+          </w:rPr>
+          <w:t xml:space="preserve"> </w:t>
+        </w:r>
+        <w:r>
+          <w:t>και</w:t>
+        </w:r>
+        <w:r>
+          <w:t xml:space="preserve"> </w:t>
+        </w:r>
+        <w:r>
+          <w:t>μετά</w:t>
+        </w:r>
+        <w:r>
+          <w:t xml:space="preserve"> </w:t>
+        </w:r>
+        <w:r>
+          <w:t>το</w:t>
+        </w:r>
+        <w:r>
+          <w:t xml:space="preserve"> </w:t>
+        </w:r>
+        <w:r>
+          <w:t>κάνω</w:t>
+        </w:r>
+        <w:r>
+          <w:t xml:space="preserve"> </w:t>
+        </w:r>
+        <w:r>
+          <w:rPr>
+            <w:lang w:val="en-US"/>
+          </w:rPr>
+          <w:t>sort</w:t>
+        </w:r>
+        <w:r>
+          <w:rPr>
+            <w:rPrChange w:id="53" w:author="Konstantinos Alexandridis" w:date="2018-10-08T16:47:00Z">
+              <w:rPr>
+                <w:lang w:val="en-US"/>
+              </w:rPr>
+            </w:rPrChange>
+          </w:rPr>
+          <w:t xml:space="preserve"> </w:t>
+        </w:r>
+      </w:ins>
+      <w:ins w:id="54" w:author="Konstantinos Alexandridis" w:date="2018-10-08T16:48:00Z">
+        <w:r>
+          <w:t xml:space="preserve">. </w:t>
+        </w:r>
+        <w:r>
+          <w:t>Από</w:t>
+        </w:r>
+        <w:r>
+          <w:t xml:space="preserve"> </w:t>
+        </w:r>
+        <w:r>
+          <w:t>εκεί</w:t>
+        </w:r>
+        <w:r>
+          <w:t xml:space="preserve"> </w:t>
+        </w:r>
+        <w:r>
+          <w:t>μπορώ</w:t>
+        </w:r>
+        <w:r>
+          <w:t xml:space="preserve"> </w:t>
+        </w:r>
+        <w:r>
+          <w:t>να</w:t>
+        </w:r>
+        <w:r>
+          <w:t xml:space="preserve"> </w:t>
+        </w:r>
+        <w:r>
+          <w:t>πάρω</w:t>
+        </w:r>
+        <w:r>
+          <w:t xml:space="preserve"> </w:t>
+        </w:r>
+        <w:r>
+          <w:t>τους</w:t>
+        </w:r>
+        <w:r>
+          <w:t xml:space="preserve"> </w:t>
+        </w:r>
+        <w:r>
+          <w:t>τοπ</w:t>
+        </w:r>
+        <w:r>
+          <w:t xml:space="preserve"> </w:t>
+        </w:r>
+        <w:r>
+          <w:t>όρους</w:t>
+        </w:r>
+        <w:r>
+          <w:t xml:space="preserve"> </w:t>
+        </w:r>
+        <w:r>
+          <w:t>που</w:t>
+        </w:r>
+        <w:r>
+          <w:t xml:space="preserve"> </w:t>
+        </w:r>
+        <w:r>
+          <w:t>θέλω</w:t>
+        </w:r>
+      </w:ins>
+      <w:ins w:id="55" w:author="Konstantinos Alexandridis" w:date="2018-10-08T16:49:00Z">
+        <w:r>
+          <w:rPr>
+            <w:rPrChange w:id="56" w:author="Konstantinos Alexandridis" w:date="2018-10-08T16:49:00Z">
+              <w:rPr>
+                <w:lang w:val="en-US"/>
+              </w:rPr>
+            </w:rPrChange>
+          </w:rPr>
           <w:t>.</w:t>
         </w:r>
       </w:ins>
-      <w:bookmarkStart w:id="52" w:name="_GoBack"/>
-      <w:bookmarkEnd w:id="52"/>
+      <w:bookmarkStart w:id="57" w:name="_GoBack"/>
+      <w:bookmarkEnd w:id="57"/>
       <w:r>
         <w:br/>
       </w:r>
@@ -1937,7 +1943,51 @@
     <w:p>
       <w:pPr>
         <w:pStyle w:val="Subtitle"/>
+        <w:rPr>
+          <w:ins w:id="58" w:author="Konstantinos Alexandridis" w:date="2018-10-11T14:39:00Z"/>
+          <w:u w:val="single"/>
+          <w:lang w:val="en-US"/>
+        </w:rPr>
       </w:pPr>
+      <w:proofErr w:type="spellStart"/>
+      <w:ins w:id="59" w:author="Konstantinos Alexandridis" w:date="2018-10-11T14:38:00Z">
+        <w:r>
+          <w:rPr>
+            <w:u w:val="single"/>
+            <w:lang w:val="en-US"/>
+          </w:rPr>
+          <w:t>FeatureSelection</w:t>
+        </w:r>
+        <w:proofErr w:type="spellEnd"/>
+        <w:r>
+          <w:rPr>
+            <w:u w:val="single"/>
+            <w:lang w:val="en-US"/>
+          </w:rPr>
+          <w:t xml:space="preserve"> class</w:t>
+        </w:r>
+      </w:ins>
+    </w:p>
+    <w:p>
+      <w:pPr>
+        <w:rPr>
+          <w:u w:val="single"/>
+          <w:lang w:val="en-US"/>
+          <w:rPrChange w:id="60" w:author="Konstantinos Alexandridis" w:date="2018-10-11T14:38:00Z">
+            <w:rPr/>
+          </w:rPrChange>
+        </w:rPr>
+        <w:pPrChange w:id="61" w:author="Konstantinos Alexandridis" w:date="2018-10-11T14:39:00Z">
+          <w:pPr>
+            <w:pStyle w:val="Subtitle"/>
+          </w:pPr>
+        </w:pPrChange>
+      </w:pPr>
+      <w:ins w:id="62" w:author="Konstantinos Alexandridis" w:date="2018-10-11T14:39:00Z">
+        <w:r>
+          <w:tab/>
+        </w:r>
+      </w:ins>
       <w:r>
         <w:br/>
       </w:r>
@@ -2582,6 +2632,46 @@
       <w:contextualSpacing/>
     </w:pPr>
   </w:style>
+  <w:style w:type="paragraph" w:styleId="BalloonText">
+    <w:name w:val="Balloon Text"/>
+    <w:basedOn w:val="Normal"/>
+    <w:link w:val="BalloonTextChar"/>
+    <w:uiPriority w:val="99"/>
+    <w:semiHidden/>
+    <w:unhideWhenUsed/>
+    <w:rsid w:val="00177D41"/>
+    <w:pPr>
+      <w:spacing w:after="0" w:line="240" w:lineRule="auto"/>
+    </w:pPr>
+    <w:rPr>
+      <w:rFonts w:ascii="Segoe UI" w:hAnsi="Segoe UI" w:cs="Segoe UI"/>
+      <w:sz w:val="18"/>
+      <w:szCs w:val="18"/>
+    </w:rPr>
+  </w:style>
+  <w:style w:type="character" w:customStyle="1" w:styleId="BalloonTextChar">
+    <w:name w:val="Balloon Text Char"/>
+    <w:basedOn w:val="DefaultParagraphFont"/>
+    <w:link w:val="BalloonText"/>
+    <w:uiPriority w:val="99"/>
+    <w:semiHidden/>
+    <w:rsid w:val="00177D41"/>
+    <w:rPr>
+      <w:rFonts w:ascii="Segoe UI" w:hAnsi="Segoe UI" w:cs="Segoe UI"/>
+      <w:sz w:val="18"/>
+      <w:szCs w:val="18"/>
+    </w:rPr>
+  </w:style>
+  <w:style w:type="paragraph" w:styleId="Revision">
+    <w:name w:val="Revision"/>
+    <w:hidden/>
+    <w:uiPriority w:val="99"/>
+    <w:semiHidden/>
+    <w:rsid w:val="00177D41"/>
+    <w:pPr>
+      <w:spacing w:after="0" w:line="240" w:lineRule="auto"/>
+    </w:pPr>
+  </w:style>
 </w:styles>
 </file>
 
@@ -2885,7 +2975,7 @@
 </file>
 
 <file path=customXml/itemProps1.xml><?xml version="1.0" encoding="utf-8"?>
-<ds:datastoreItem xmlns:ds="http://schemas.openxmlformats.org/officeDocument/2006/customXml" ds:itemID="{5DEAFAF9-BEB9-44FA-A832-7EA3895EF37D}">
+<ds:datastoreItem xmlns:ds="http://schemas.openxmlformats.org/officeDocument/2006/customXml" ds:itemID="{4C530C77-2A71-4DCB-9DE9-0907CB1527DB}">
   <ds:schemaRefs>
     <ds:schemaRef ds:uri="http://schemas.openxmlformats.org/officeDocument/2006/bibliography"/>
   </ds:schemaRefs>

</xml_diff>

<commit_message>
fixed error in transform function on test data
</commit_message>
<xml_diff>
--- a/progress.docx
+++ b/progress.docx
@@ -1524,438 +1524,453 @@
     <w:p>
       <w:pPr>
         <w:ind w:left="720"/>
-        <w:pPrChange w:id="37" w:author="Konstantinos Alexandridis" w:date="2018-10-08T16:45:00Z">
+        <w:rPr>
+          <w:ins w:id="37" w:author="Konstantinos Alexandridis" w:date="2018-10-16T11:56:00Z"/>
+        </w:rPr>
+      </w:pPr>
+      <w:ins w:id="38" w:author="Konstantinos Alexandridis" w:date="2018-10-08T16:45:00Z">
+        <w:r>
+          <w:t>Έπειτα</w:t>
+        </w:r>
+        <w:r>
+          <w:t xml:space="preserve"> </w:t>
+        </w:r>
+        <w:r>
+          <w:t>χρησιμοποιώ</w:t>
+        </w:r>
+        <w:r>
+          <w:t xml:space="preserve"> </w:t>
+        </w:r>
+        <w:r>
+          <w:t>επαναληπτικά</w:t>
+        </w:r>
+        <w:r>
+          <w:t xml:space="preserve"> </w:t>
+        </w:r>
+        <w:r>
+          <w:t>την</w:t>
+        </w:r>
+        <w:r>
+          <w:t xml:space="preserve"> </w:t>
+        </w:r>
+        <w:proofErr w:type="spellStart"/>
+        <w:r>
+          <w:rPr>
+            <w:lang w:val="en-US"/>
+          </w:rPr>
+          <w:t>ks</w:t>
+        </w:r>
+      </w:ins>
+      <w:proofErr w:type="spellEnd"/>
+      <w:ins w:id="39" w:author="Konstantinos Alexandridis" w:date="2018-10-08T16:46:00Z">
+        <w:r>
+          <w:rPr>
+            <w:rPrChange w:id="40" w:author="Konstantinos Alexandridis" w:date="2018-10-08T16:46:00Z">
+              <w:rPr>
+                <w:lang w:val="en-US"/>
+              </w:rPr>
+            </w:rPrChange>
+          </w:rPr>
+          <w:t>2</w:t>
+        </w:r>
+        <w:proofErr w:type="spellStart"/>
+        <w:r>
+          <w:rPr>
+            <w:lang w:val="en-US"/>
+          </w:rPr>
+          <w:t>samp</w:t>
+        </w:r>
+        <w:proofErr w:type="spellEnd"/>
+        <w:r>
+          <w:t xml:space="preserve"> </w:t>
+        </w:r>
+        <w:r>
+          <w:t>από</w:t>
+        </w:r>
+        <w:r>
+          <w:t xml:space="preserve"> </w:t>
+        </w:r>
+        <w:proofErr w:type="spellStart"/>
+        <w:r>
+          <w:rPr>
+            <w:lang w:val="en-US"/>
+          </w:rPr>
+          <w:t>scipy</w:t>
+        </w:r>
+        <w:proofErr w:type="spellEnd"/>
+        <w:r>
+          <w:rPr>
+            <w:rPrChange w:id="41" w:author="Konstantinos Alexandridis" w:date="2018-10-08T16:46:00Z">
+              <w:rPr>
+                <w:lang w:val="en-US"/>
+              </w:rPr>
+            </w:rPrChange>
+          </w:rPr>
+          <w:t>.</w:t>
+        </w:r>
+        <w:r>
+          <w:rPr>
+            <w:lang w:val="en-US"/>
+          </w:rPr>
+          <w:t>stats</w:t>
+        </w:r>
+        <w:r>
+          <w:rPr>
+            <w:rPrChange w:id="42" w:author="Konstantinos Alexandridis" w:date="2018-10-08T16:46:00Z">
+              <w:rPr>
+                <w:lang w:val="en-US"/>
+              </w:rPr>
+            </w:rPrChange>
+          </w:rPr>
+          <w:t xml:space="preserve"> </w:t>
+        </w:r>
+        <w:r>
+          <w:t>και</w:t>
+        </w:r>
+        <w:r>
+          <w:t xml:space="preserve"> </w:t>
+        </w:r>
+        <w:r>
+          <w:t>παίρνω</w:t>
+        </w:r>
+        <w:r>
+          <w:t xml:space="preserve"> </w:t>
+        </w:r>
+        <w:r>
+          <w:t>τα</w:t>
+        </w:r>
+        <w:r>
+          <w:t xml:space="preserve"> </w:t>
+        </w:r>
+        <w:proofErr w:type="spellStart"/>
+        <w:r>
+          <w:rPr>
+            <w:lang w:val="en-US"/>
+          </w:rPr>
+          <w:t>pvalues</w:t>
+        </w:r>
+        <w:proofErr w:type="spellEnd"/>
+        <w:r>
+          <w:rPr>
+            <w:rPrChange w:id="43" w:author="Konstantinos Alexandridis" w:date="2018-10-08T16:46:00Z">
+              <w:rPr>
+                <w:lang w:val="en-US"/>
+              </w:rPr>
+            </w:rPrChange>
+          </w:rPr>
+          <w:t xml:space="preserve"> </w:t>
+        </w:r>
+        <w:r>
+          <w:t>για</w:t>
+        </w:r>
+        <w:r>
+          <w:t xml:space="preserve"> </w:t>
+        </w:r>
+        <w:r>
+          <w:t>κά</w:t>
+        </w:r>
+      </w:ins>
+      <w:ins w:id="44" w:author="Konstantinos Alexandridis" w:date="2018-10-08T16:47:00Z">
+        <w:r>
+          <w:t>θε</w:t>
+        </w:r>
+        <w:r>
+          <w:t xml:space="preserve"> </w:t>
+        </w:r>
+        <w:r>
+          <w:rPr>
+            <w:lang w:val="en-US"/>
+          </w:rPr>
+          <w:t>feature</w:t>
+        </w:r>
+        <w:r>
+          <w:rPr>
+            <w:rPrChange w:id="45" w:author="Konstantinos Alexandridis" w:date="2018-10-08T16:47:00Z">
+              <w:rPr>
+                <w:lang w:val="en-US"/>
+              </w:rPr>
+            </w:rPrChange>
+          </w:rPr>
+          <w:t>.</w:t>
+        </w:r>
+        <w:r>
+          <w:br/>
+        </w:r>
+        <w:r>
+          <w:t>Αποθηκεύω</w:t>
+        </w:r>
+        <w:r>
+          <w:t xml:space="preserve"> </w:t>
+        </w:r>
+        <w:r>
+          <w:t>τα</w:t>
+        </w:r>
+        <w:r>
+          <w:t xml:space="preserve"> </w:t>
+        </w:r>
+        <w:r>
+          <w:t>ζευγάρια</w:t>
+        </w:r>
+        <w:r>
+          <w:rPr>
+            <w:rPrChange w:id="46" w:author="Konstantinos Alexandridis" w:date="2018-10-08T16:47:00Z">
+              <w:rPr>
+                <w:lang w:val="en-US"/>
+              </w:rPr>
+            </w:rPrChange>
+          </w:rPr>
+          <w:t xml:space="preserve"> </w:t>
+        </w:r>
+        <w:r>
+          <w:rPr>
+            <w:lang w:val="en-US"/>
+          </w:rPr>
+          <w:t>p</w:t>
+        </w:r>
+        <w:r>
+          <w:rPr>
+            <w:rPrChange w:id="47" w:author="Konstantinos Alexandridis" w:date="2018-10-08T16:47:00Z">
+              <w:rPr>
+                <w:lang w:val="en-US"/>
+              </w:rPr>
+            </w:rPrChange>
+          </w:rPr>
+          <w:t>_</w:t>
+        </w:r>
+        <w:r>
+          <w:rPr>
+            <w:lang w:val="en-US"/>
+          </w:rPr>
+          <w:t>value</w:t>
+        </w:r>
+        <w:r>
+          <w:rPr>
+            <w:rPrChange w:id="48" w:author="Konstantinos Alexandridis" w:date="2018-10-08T16:47:00Z">
+              <w:rPr>
+                <w:lang w:val="en-US"/>
+              </w:rPr>
+            </w:rPrChange>
+          </w:rPr>
+          <w:t xml:space="preserve"> </w:t>
+        </w:r>
+        <w:r>
+          <w:rPr>
+            <w:rPrChange w:id="49" w:author="Konstantinos Alexandridis" w:date="2018-10-08T16:47:00Z">
+              <w:rPr>
+                <w:lang w:val="en-US"/>
+              </w:rPr>
+            </w:rPrChange>
+          </w:rPr>
+          <w:t>–</w:t>
+        </w:r>
+        <w:r>
+          <w:rPr>
+            <w:rPrChange w:id="50" w:author="Konstantinos Alexandridis" w:date="2018-10-08T16:47:00Z">
+              <w:rPr>
+                <w:lang w:val="en-US"/>
+              </w:rPr>
+            </w:rPrChange>
+          </w:rPr>
+          <w:t xml:space="preserve"> </w:t>
+        </w:r>
+        <w:r>
+          <w:rPr>
+            <w:lang w:val="en-US"/>
+          </w:rPr>
+          <w:t>feature</w:t>
+        </w:r>
+        <w:r>
+          <w:rPr>
+            <w:rPrChange w:id="51" w:author="Konstantinos Alexandridis" w:date="2018-10-08T16:47:00Z">
+              <w:rPr>
+                <w:lang w:val="en-US"/>
+              </w:rPr>
+            </w:rPrChange>
+          </w:rPr>
+          <w:t xml:space="preserve"> </w:t>
+        </w:r>
+        <w:r>
+          <w:t>σε</w:t>
+        </w:r>
+        <w:r>
+          <w:t xml:space="preserve"> </w:t>
+        </w:r>
+        <w:r>
+          <w:t>νέο</w:t>
+        </w:r>
+        <w:r>
+          <w:t xml:space="preserve"> </w:t>
+        </w:r>
+        <w:proofErr w:type="spellStart"/>
+        <w:r>
+          <w:rPr>
+            <w:lang w:val="en-US"/>
+          </w:rPr>
+          <w:t>dataframe</w:t>
+        </w:r>
+        <w:proofErr w:type="spellEnd"/>
+        <w:r>
+          <w:rPr>
+            <w:rPrChange w:id="52" w:author="Konstantinos Alexandridis" w:date="2018-10-08T16:47:00Z">
+              <w:rPr>
+                <w:lang w:val="en-US"/>
+              </w:rPr>
+            </w:rPrChange>
+          </w:rPr>
+          <w:t xml:space="preserve"> </w:t>
+        </w:r>
+        <w:r>
+          <w:t>και</w:t>
+        </w:r>
+        <w:r>
+          <w:t xml:space="preserve"> </w:t>
+        </w:r>
+        <w:r>
+          <w:t>μετά</w:t>
+        </w:r>
+        <w:r>
+          <w:t xml:space="preserve"> </w:t>
+        </w:r>
+        <w:r>
+          <w:t>το</w:t>
+        </w:r>
+        <w:r>
+          <w:t xml:space="preserve"> </w:t>
+        </w:r>
+        <w:r>
+          <w:t>κάνω</w:t>
+        </w:r>
+        <w:r>
+          <w:t xml:space="preserve"> </w:t>
+        </w:r>
+        <w:r>
+          <w:rPr>
+            <w:lang w:val="en-US"/>
+          </w:rPr>
+          <w:t>sort</w:t>
+        </w:r>
+        <w:r>
+          <w:rPr>
+            <w:rPrChange w:id="53" w:author="Konstantinos Alexandridis" w:date="2018-10-08T16:47:00Z">
+              <w:rPr>
+                <w:lang w:val="en-US"/>
+              </w:rPr>
+            </w:rPrChange>
+          </w:rPr>
+          <w:t xml:space="preserve"> </w:t>
+        </w:r>
+      </w:ins>
+      <w:ins w:id="54" w:author="Konstantinos Alexandridis" w:date="2018-10-08T16:48:00Z">
+        <w:r>
+          <w:t xml:space="preserve">. </w:t>
+        </w:r>
+        <w:r>
+          <w:t>Από</w:t>
+        </w:r>
+        <w:r>
+          <w:t xml:space="preserve"> </w:t>
+        </w:r>
+        <w:r>
+          <w:t>εκεί</w:t>
+        </w:r>
+        <w:r>
+          <w:t xml:space="preserve"> </w:t>
+        </w:r>
+        <w:r>
+          <w:t>μπορώ</w:t>
+        </w:r>
+        <w:r>
+          <w:t xml:space="preserve"> </w:t>
+        </w:r>
+        <w:r>
+          <w:t>να</w:t>
+        </w:r>
+        <w:r>
+          <w:t xml:space="preserve"> </w:t>
+        </w:r>
+        <w:r>
+          <w:t>πάρω</w:t>
+        </w:r>
+        <w:r>
+          <w:t xml:space="preserve"> </w:t>
+        </w:r>
+        <w:r>
+          <w:t>τους</w:t>
+        </w:r>
+        <w:r>
+          <w:t xml:space="preserve"> </w:t>
+        </w:r>
+        <w:r>
+          <w:t>τοπ</w:t>
+        </w:r>
+        <w:r>
+          <w:t xml:space="preserve"> </w:t>
+        </w:r>
+        <w:r>
+          <w:t>όρους</w:t>
+        </w:r>
+        <w:r>
+          <w:t xml:space="preserve"> </w:t>
+        </w:r>
+        <w:r>
+          <w:t>που</w:t>
+        </w:r>
+        <w:r>
+          <w:t xml:space="preserve"> </w:t>
+        </w:r>
+        <w:r>
+          <w:t>θέλω</w:t>
+        </w:r>
+      </w:ins>
+      <w:ins w:id="55" w:author="Konstantinos Alexandridis" w:date="2018-10-08T16:49:00Z">
+        <w:r>
+          <w:rPr>
+            <w:rPrChange w:id="56" w:author="Konstantinos Alexandridis" w:date="2018-10-08T16:49:00Z">
+              <w:rPr>
+                <w:lang w:val="en-US"/>
+              </w:rPr>
+            </w:rPrChange>
+          </w:rPr>
+          <w:t>.</w:t>
+        </w:r>
+      </w:ins>
+      <w:r>
+        <w:br/>
+      </w:r>
+    </w:p>
+    <w:p>
+      <w:pPr>
+        <w:ind w:left="720"/>
+        <w:rPr>
+          <w:ins w:id="57" w:author="Konstantinos Alexandridis" w:date="2018-10-16T11:56:00Z"/>
+        </w:rPr>
+      </w:pPr>
+    </w:p>
+    <w:p>
+      <w:pPr>
+        <w:ind w:left="720"/>
+        <w:pPrChange w:id="58" w:author="Konstantinos Alexandridis" w:date="2018-10-08T16:45:00Z">
           <w:pPr/>
         </w:pPrChange>
       </w:pPr>
-      <w:ins w:id="38" w:author="Konstantinos Alexandridis" w:date="2018-10-08T16:45:00Z">
-        <w:r>
-          <w:t>Έπειτα</w:t>
-        </w:r>
-        <w:r>
-          <w:t xml:space="preserve"> </w:t>
-        </w:r>
-        <w:r>
-          <w:t>χρησιμοποιώ</w:t>
-        </w:r>
-        <w:r>
-          <w:t xml:space="preserve"> </w:t>
-        </w:r>
-        <w:r>
-          <w:t>επαναληπτικά</w:t>
-        </w:r>
-        <w:r>
-          <w:t xml:space="preserve"> </w:t>
-        </w:r>
-        <w:r>
-          <w:t>την</w:t>
-        </w:r>
-        <w:r>
-          <w:t xml:space="preserve"> </w:t>
-        </w:r>
-        <w:proofErr w:type="spellStart"/>
-        <w:r>
-          <w:rPr>
-            <w:lang w:val="en-US"/>
-          </w:rPr>
-          <w:t>ks</w:t>
-        </w:r>
-      </w:ins>
-      <w:proofErr w:type="spellEnd"/>
-      <w:ins w:id="39" w:author="Konstantinos Alexandridis" w:date="2018-10-08T16:46:00Z">
-        <w:r>
-          <w:rPr>
-            <w:rPrChange w:id="40" w:author="Konstantinos Alexandridis" w:date="2018-10-08T16:46:00Z">
-              <w:rPr>
-                <w:lang w:val="en-US"/>
-              </w:rPr>
-            </w:rPrChange>
-          </w:rPr>
-          <w:t>2</w:t>
-        </w:r>
-        <w:proofErr w:type="spellStart"/>
-        <w:r>
-          <w:rPr>
-            <w:lang w:val="en-US"/>
-          </w:rPr>
-          <w:t>samp</w:t>
-        </w:r>
-        <w:proofErr w:type="spellEnd"/>
-        <w:r>
-          <w:t xml:space="preserve"> </w:t>
-        </w:r>
-        <w:r>
-          <w:t>από</w:t>
-        </w:r>
-        <w:r>
-          <w:t xml:space="preserve"> </w:t>
-        </w:r>
-        <w:proofErr w:type="spellStart"/>
-        <w:r>
-          <w:rPr>
-            <w:lang w:val="en-US"/>
-          </w:rPr>
-          <w:t>scipy</w:t>
-        </w:r>
-        <w:proofErr w:type="spellEnd"/>
-        <w:r>
-          <w:rPr>
-            <w:rPrChange w:id="41" w:author="Konstantinos Alexandridis" w:date="2018-10-08T16:46:00Z">
-              <w:rPr>
-                <w:lang w:val="en-US"/>
-              </w:rPr>
-            </w:rPrChange>
-          </w:rPr>
-          <w:t>.</w:t>
-        </w:r>
-        <w:r>
-          <w:rPr>
-            <w:lang w:val="en-US"/>
-          </w:rPr>
-          <w:t>stats</w:t>
-        </w:r>
-        <w:r>
-          <w:rPr>
-            <w:rPrChange w:id="42" w:author="Konstantinos Alexandridis" w:date="2018-10-08T16:46:00Z">
-              <w:rPr>
-                <w:lang w:val="en-US"/>
-              </w:rPr>
-            </w:rPrChange>
-          </w:rPr>
-          <w:t xml:space="preserve"> </w:t>
-        </w:r>
-        <w:r>
-          <w:t>και</w:t>
-        </w:r>
-        <w:r>
-          <w:t xml:space="preserve"> </w:t>
-        </w:r>
-        <w:r>
-          <w:t>παίρνω</w:t>
-        </w:r>
-        <w:r>
-          <w:t xml:space="preserve"> </w:t>
-        </w:r>
-        <w:r>
-          <w:t>τα</w:t>
-        </w:r>
-        <w:r>
-          <w:t xml:space="preserve"> </w:t>
-        </w:r>
-        <w:proofErr w:type="spellStart"/>
-        <w:r>
-          <w:rPr>
-            <w:lang w:val="en-US"/>
-          </w:rPr>
-          <w:t>pvalues</w:t>
-        </w:r>
-        <w:proofErr w:type="spellEnd"/>
-        <w:r>
-          <w:rPr>
-            <w:rPrChange w:id="43" w:author="Konstantinos Alexandridis" w:date="2018-10-08T16:46:00Z">
-              <w:rPr>
-                <w:lang w:val="en-US"/>
-              </w:rPr>
-            </w:rPrChange>
-          </w:rPr>
-          <w:t xml:space="preserve"> </w:t>
-        </w:r>
-        <w:r>
-          <w:t>για</w:t>
-        </w:r>
-        <w:r>
-          <w:t xml:space="preserve"> </w:t>
-        </w:r>
-        <w:r>
-          <w:t>κά</w:t>
-        </w:r>
-      </w:ins>
-      <w:ins w:id="44" w:author="Konstantinos Alexandridis" w:date="2018-10-08T16:47:00Z">
-        <w:r>
-          <w:t>θε</w:t>
-        </w:r>
-        <w:r>
-          <w:t xml:space="preserve"> </w:t>
-        </w:r>
-        <w:r>
-          <w:rPr>
-            <w:lang w:val="en-US"/>
-          </w:rPr>
-          <w:t>feature</w:t>
-        </w:r>
-        <w:r>
-          <w:rPr>
-            <w:rPrChange w:id="45" w:author="Konstantinos Alexandridis" w:date="2018-10-08T16:47:00Z">
-              <w:rPr>
-                <w:lang w:val="en-US"/>
-              </w:rPr>
-            </w:rPrChange>
-          </w:rPr>
-          <w:t>.</w:t>
-        </w:r>
-        <w:r>
-          <w:br/>
-        </w:r>
-        <w:r>
-          <w:t>Αποθηκεύω</w:t>
-        </w:r>
-        <w:r>
-          <w:t xml:space="preserve"> </w:t>
-        </w:r>
-        <w:r>
-          <w:t>τα</w:t>
-        </w:r>
-        <w:r>
-          <w:t xml:space="preserve"> </w:t>
-        </w:r>
-        <w:r>
-          <w:t>ζευγάρια</w:t>
-        </w:r>
-        <w:r>
-          <w:rPr>
-            <w:rPrChange w:id="46" w:author="Konstantinos Alexandridis" w:date="2018-10-08T16:47:00Z">
-              <w:rPr>
-                <w:lang w:val="en-US"/>
-              </w:rPr>
-            </w:rPrChange>
-          </w:rPr>
-          <w:t xml:space="preserve"> </w:t>
-        </w:r>
-        <w:r>
-          <w:rPr>
-            <w:lang w:val="en-US"/>
-          </w:rPr>
-          <w:t>p</w:t>
-        </w:r>
-        <w:r>
-          <w:rPr>
-            <w:rPrChange w:id="47" w:author="Konstantinos Alexandridis" w:date="2018-10-08T16:47:00Z">
-              <w:rPr>
-                <w:lang w:val="en-US"/>
-              </w:rPr>
-            </w:rPrChange>
-          </w:rPr>
-          <w:t>_</w:t>
-        </w:r>
-        <w:r>
-          <w:rPr>
-            <w:lang w:val="en-US"/>
-          </w:rPr>
-          <w:t>value</w:t>
-        </w:r>
-        <w:r>
-          <w:rPr>
-            <w:rPrChange w:id="48" w:author="Konstantinos Alexandridis" w:date="2018-10-08T16:47:00Z">
-              <w:rPr>
-                <w:lang w:val="en-US"/>
-              </w:rPr>
-            </w:rPrChange>
-          </w:rPr>
-          <w:t xml:space="preserve"> </w:t>
-        </w:r>
-        <w:r>
-          <w:rPr>
-            <w:rPrChange w:id="49" w:author="Konstantinos Alexandridis" w:date="2018-10-08T16:47:00Z">
-              <w:rPr>
-                <w:lang w:val="en-US"/>
-              </w:rPr>
-            </w:rPrChange>
-          </w:rPr>
-          <w:t>–</w:t>
-        </w:r>
-        <w:r>
-          <w:rPr>
-            <w:rPrChange w:id="50" w:author="Konstantinos Alexandridis" w:date="2018-10-08T16:47:00Z">
-              <w:rPr>
-                <w:lang w:val="en-US"/>
-              </w:rPr>
-            </w:rPrChange>
-          </w:rPr>
-          <w:t xml:space="preserve"> </w:t>
-        </w:r>
-        <w:r>
-          <w:rPr>
-            <w:lang w:val="en-US"/>
-          </w:rPr>
-          <w:t>feature</w:t>
-        </w:r>
-        <w:r>
-          <w:rPr>
-            <w:rPrChange w:id="51" w:author="Konstantinos Alexandridis" w:date="2018-10-08T16:47:00Z">
-              <w:rPr>
-                <w:lang w:val="en-US"/>
-              </w:rPr>
-            </w:rPrChange>
-          </w:rPr>
-          <w:t xml:space="preserve"> </w:t>
-        </w:r>
-        <w:r>
-          <w:t>σε</w:t>
-        </w:r>
-        <w:r>
-          <w:t xml:space="preserve"> </w:t>
-        </w:r>
-        <w:r>
-          <w:t>νέο</w:t>
-        </w:r>
-        <w:r>
-          <w:t xml:space="preserve"> </w:t>
-        </w:r>
-        <w:proofErr w:type="spellStart"/>
-        <w:r>
-          <w:rPr>
-            <w:lang w:val="en-US"/>
-          </w:rPr>
-          <w:t>dataframe</w:t>
-        </w:r>
-        <w:proofErr w:type="spellEnd"/>
-        <w:r>
-          <w:rPr>
-            <w:rPrChange w:id="52" w:author="Konstantinos Alexandridis" w:date="2018-10-08T16:47:00Z">
-              <w:rPr>
-                <w:lang w:val="en-US"/>
-              </w:rPr>
-            </w:rPrChange>
-          </w:rPr>
-          <w:t xml:space="preserve"> </w:t>
-        </w:r>
-        <w:r>
-          <w:t>και</w:t>
-        </w:r>
-        <w:r>
-          <w:t xml:space="preserve"> </w:t>
-        </w:r>
-        <w:r>
-          <w:t>μετά</w:t>
-        </w:r>
-        <w:r>
-          <w:t xml:space="preserve"> </w:t>
-        </w:r>
-        <w:r>
-          <w:t>το</w:t>
-        </w:r>
-        <w:r>
-          <w:t xml:space="preserve"> </w:t>
-        </w:r>
-        <w:r>
-          <w:t>κάνω</w:t>
-        </w:r>
-        <w:r>
-          <w:t xml:space="preserve"> </w:t>
-        </w:r>
-        <w:r>
-          <w:rPr>
-            <w:lang w:val="en-US"/>
-          </w:rPr>
-          <w:t>sort</w:t>
-        </w:r>
-        <w:r>
-          <w:rPr>
-            <w:rPrChange w:id="53" w:author="Konstantinos Alexandridis" w:date="2018-10-08T16:47:00Z">
-              <w:rPr>
-                <w:lang w:val="en-US"/>
-              </w:rPr>
-            </w:rPrChange>
-          </w:rPr>
-          <w:t xml:space="preserve"> </w:t>
-        </w:r>
-      </w:ins>
-      <w:ins w:id="54" w:author="Konstantinos Alexandridis" w:date="2018-10-08T16:48:00Z">
-        <w:r>
-          <w:t xml:space="preserve">. </w:t>
-        </w:r>
-        <w:r>
-          <w:t>Από</w:t>
-        </w:r>
-        <w:r>
-          <w:t xml:space="preserve"> </w:t>
-        </w:r>
-        <w:r>
-          <w:t>εκεί</w:t>
-        </w:r>
-        <w:r>
-          <w:t xml:space="preserve"> </w:t>
-        </w:r>
-        <w:r>
-          <w:t>μπορώ</w:t>
-        </w:r>
-        <w:r>
-          <w:t xml:space="preserve"> </w:t>
-        </w:r>
-        <w:r>
-          <w:t>να</w:t>
-        </w:r>
-        <w:r>
-          <w:t xml:space="preserve"> </w:t>
-        </w:r>
-        <w:r>
-          <w:t>πάρω</w:t>
-        </w:r>
-        <w:r>
-          <w:t xml:space="preserve"> </w:t>
-        </w:r>
-        <w:r>
-          <w:t>τους</w:t>
-        </w:r>
-        <w:r>
-          <w:t xml:space="preserve"> </w:t>
-        </w:r>
-        <w:r>
-          <w:t>τοπ</w:t>
-        </w:r>
-        <w:r>
-          <w:t xml:space="preserve"> </w:t>
-        </w:r>
-        <w:r>
-          <w:t>όρους</w:t>
-        </w:r>
-        <w:r>
-          <w:t xml:space="preserve"> </w:t>
-        </w:r>
-        <w:r>
-          <w:t>που</w:t>
-        </w:r>
-        <w:r>
-          <w:t xml:space="preserve"> </w:t>
-        </w:r>
-        <w:r>
-          <w:t>θέλω</w:t>
-        </w:r>
-      </w:ins>
-      <w:ins w:id="55" w:author="Konstantinos Alexandridis" w:date="2018-10-08T16:49:00Z">
-        <w:r>
-          <w:rPr>
-            <w:rPrChange w:id="56" w:author="Konstantinos Alexandridis" w:date="2018-10-08T16:49:00Z">
-              <w:rPr>
-                <w:lang w:val="en-US"/>
-              </w:rPr>
-            </w:rPrChange>
-          </w:rPr>
-          <w:t>.</w:t>
-        </w:r>
-      </w:ins>
-      <w:bookmarkStart w:id="57" w:name="_GoBack"/>
-      <w:bookmarkEnd w:id="57"/>
-      <w:r>
-        <w:br/>
-      </w:r>
     </w:p>
     <w:p>
       <w:pPr>
         <w:pStyle w:val="Subtitle"/>
         <w:rPr>
-          <w:ins w:id="58" w:author="Konstantinos Alexandridis" w:date="2018-10-11T14:39:00Z"/>
+          <w:ins w:id="59" w:author="Konstantinos Alexandridis" w:date="2018-10-16T11:56:00Z"/>
           <w:u w:val="single"/>
           <w:lang w:val="en-US"/>
         </w:rPr>
       </w:pPr>
       <w:proofErr w:type="spellStart"/>
-      <w:ins w:id="59" w:author="Konstantinos Alexandridis" w:date="2018-10-11T14:38:00Z">
+      <w:ins w:id="60" w:author="Konstantinos Alexandridis" w:date="2018-10-11T14:38:00Z">
         <w:r>
           <w:rPr>
             <w:u w:val="single"/>
             <w:lang w:val="en-US"/>
           </w:rPr>
+          <w:lastRenderedPageBreak/>
           <w:t>FeatureSelection</w:t>
         </w:r>
         <w:proofErr w:type="spellEnd"/>
@@ -1971,24 +1986,2997 @@
     <w:p>
       <w:pPr>
         <w:rPr>
-          <w:u w:val="single"/>
+          <w:ins w:id="61" w:author="Konstantinos Alexandridis" w:date="2018-10-11T14:39:00Z"/>
           <w:lang w:val="en-US"/>
-          <w:rPrChange w:id="60" w:author="Konstantinos Alexandridis" w:date="2018-10-11T14:38:00Z">
-            <w:rPr/>
+          <w:rPrChange w:id="62" w:author="Konstantinos Alexandridis" w:date="2018-10-16T11:56:00Z">
+            <w:rPr>
+              <w:ins w:id="63" w:author="Konstantinos Alexandridis" w:date="2018-10-11T14:39:00Z"/>
+              <w:u w:val="single"/>
+              <w:lang w:val="en-US"/>
+            </w:rPr>
           </w:rPrChange>
         </w:rPr>
-        <w:pPrChange w:id="61" w:author="Konstantinos Alexandridis" w:date="2018-10-11T14:39:00Z">
+        <w:pPrChange w:id="64" w:author="Konstantinos Alexandridis" w:date="2018-10-16T11:56:00Z">
           <w:pPr>
             <w:pStyle w:val="Subtitle"/>
           </w:pPr>
         </w:pPrChange>
       </w:pPr>
-      <w:ins w:id="62" w:author="Konstantinos Alexandridis" w:date="2018-10-11T14:39:00Z">
-        <w:r>
-          <w:tab/>
+    </w:p>
+    <w:p>
+      <w:pPr>
+        <w:rPr>
+          <w:ins w:id="65" w:author="Konstantinos Alexandridis" w:date="2018-10-16T11:39:00Z"/>
+        </w:rPr>
+      </w:pPr>
+      <w:ins w:id="66" w:author="Konstantinos Alexandridis" w:date="2018-10-16T11:05:00Z">
+        <w:r>
+          <w:rPr>
+            <w:rStyle w:val="SubtleEmphasis"/>
+            <w:lang w:val="en-US"/>
+          </w:rPr>
+          <w:t>Random</w:t>
+        </w:r>
+        <w:r>
+          <w:rPr>
+            <w:rStyle w:val="SubtleEmphasis"/>
+            <w:rPrChange w:id="67" w:author="Konstantinos Alexandridis" w:date="2018-10-16T11:06:00Z">
+              <w:rPr>
+                <w:rStyle w:val="SubtleEmphasis"/>
+                <w:lang w:val="en-US"/>
+              </w:rPr>
+            </w:rPrChange>
+          </w:rPr>
+          <w:t>_</w:t>
+        </w:r>
+        <w:r>
+          <w:rPr>
+            <w:rStyle w:val="SubtleEmphasis"/>
+            <w:lang w:val="en-US"/>
+          </w:rPr>
+          <w:t>select</w:t>
+        </w:r>
+        <w:r>
+          <w:rPr>
+            <w:rStyle w:val="SubtleEmphasis"/>
+            <w:rPrChange w:id="68" w:author="Konstantinos Alexandridis" w:date="2018-10-16T11:06:00Z">
+              <w:rPr>
+                <w:rStyle w:val="SubtleEmphasis"/>
+                <w:lang w:val="en-US"/>
+              </w:rPr>
+            </w:rPrChange>
+          </w:rPr>
+          <w:t xml:space="preserve"> </w:t>
+        </w:r>
+        <w:r>
+          <w:rPr>
+            <w:rStyle w:val="SubtleEmphasis"/>
+            <w:lang w:val="en-US"/>
+          </w:rPr>
+          <w:t>method</w:t>
+        </w:r>
+        <w:r>
+          <w:rPr>
+            <w:rStyle w:val="SubtleEmphasis"/>
+            <w:rPrChange w:id="69" w:author="Konstantinos Alexandridis" w:date="2018-10-16T11:06:00Z">
+              <w:rPr>
+                <w:rStyle w:val="SubtleEmphasis"/>
+                <w:lang w:val="en-US"/>
+              </w:rPr>
+            </w:rPrChange>
+          </w:rPr>
+          <w:t xml:space="preserve"> </w:t>
         </w:r>
       </w:ins>
-      <w:r>
+      <w:ins w:id="70" w:author="Konstantinos Alexandridis" w:date="2018-10-16T11:06:00Z">
+        <w:r>
+          <w:rPr>
+            <w:rStyle w:val="SubtleEmphasis"/>
+          </w:rPr>
+          <w:br/>
+        </w:r>
+      </w:ins>
+      <w:ins w:id="71" w:author="Konstantinos Alexandridis" w:date="2018-10-16T11:07:00Z">
+        <w:r>
+          <w:t xml:space="preserve">    </w:t>
+        </w:r>
+        <w:r>
+          <w:t>Π</w:t>
+        </w:r>
+      </w:ins>
+      <w:ins w:id="72" w:author="Konstantinos Alexandridis" w:date="2018-10-16T11:06:00Z">
+        <w:r>
+          <w:rPr>
+            <w:rPrChange w:id="73" w:author="Konstantinos Alexandridis" w:date="2018-10-16T11:07:00Z">
+              <w:rPr>
+                <w:rStyle w:val="SubtleEmphasis"/>
+              </w:rPr>
+            </w:rPrChange>
+          </w:rPr>
+          <w:t>αίρνει</w:t>
+        </w:r>
+        <w:r>
+          <w:rPr>
+            <w:rPrChange w:id="74" w:author="Konstantinos Alexandridis" w:date="2018-10-16T11:07:00Z">
+              <w:rPr>
+                <w:rStyle w:val="SubtleEmphasis"/>
+              </w:rPr>
+            </w:rPrChange>
+          </w:rPr>
+          <w:t xml:space="preserve"> </w:t>
+        </w:r>
+        <w:r>
+          <w:rPr>
+            <w:rPrChange w:id="75" w:author="Konstantinos Alexandridis" w:date="2018-10-16T11:07:00Z">
+              <w:rPr>
+                <w:rStyle w:val="SubtleEmphasis"/>
+              </w:rPr>
+            </w:rPrChange>
+          </w:rPr>
+          <w:t>σαν</w:t>
+        </w:r>
+        <w:r>
+          <w:rPr>
+            <w:rPrChange w:id="76" w:author="Konstantinos Alexandridis" w:date="2018-10-16T11:07:00Z">
+              <w:rPr>
+                <w:rStyle w:val="SubtleEmphasis"/>
+              </w:rPr>
+            </w:rPrChange>
+          </w:rPr>
+          <w:t xml:space="preserve"> </w:t>
+        </w:r>
+        <w:r>
+          <w:rPr>
+            <w:rPrChange w:id="77" w:author="Konstantinos Alexandridis" w:date="2018-10-16T11:07:00Z">
+              <w:rPr>
+                <w:rStyle w:val="SubtleEmphasis"/>
+              </w:rPr>
+            </w:rPrChange>
+          </w:rPr>
+          <w:t>όρισμα</w:t>
+        </w:r>
+        <w:r>
+          <w:rPr>
+            <w:rPrChange w:id="78" w:author="Konstantinos Alexandridis" w:date="2018-10-16T11:07:00Z">
+              <w:rPr>
+                <w:rStyle w:val="SubtleEmphasis"/>
+              </w:rPr>
+            </w:rPrChange>
+          </w:rPr>
+          <w:t xml:space="preserve"> </w:t>
+        </w:r>
+        <w:r>
+          <w:rPr>
+            <w:rPrChange w:id="79" w:author="Konstantinos Alexandridis" w:date="2018-10-16T11:07:00Z">
+              <w:rPr>
+                <w:rStyle w:val="SubtleEmphasis"/>
+              </w:rPr>
+            </w:rPrChange>
+          </w:rPr>
+          <w:t>τον</w:t>
+        </w:r>
+        <w:r>
+          <w:rPr>
+            <w:rPrChange w:id="80" w:author="Konstantinos Alexandridis" w:date="2018-10-16T11:07:00Z">
+              <w:rPr>
+                <w:rStyle w:val="SubtleEmphasis"/>
+              </w:rPr>
+            </w:rPrChange>
+          </w:rPr>
+          <w:t xml:space="preserve"> </w:t>
+        </w:r>
+        <w:r>
+          <w:rPr>
+            <w:rPrChange w:id="81" w:author="Konstantinos Alexandridis" w:date="2018-10-16T11:07:00Z">
+              <w:rPr>
+                <w:rStyle w:val="SubtleEmphasis"/>
+              </w:rPr>
+            </w:rPrChange>
+          </w:rPr>
+          <w:t>αριθμό</w:t>
+        </w:r>
+        <w:r>
+          <w:rPr>
+            <w:rPrChange w:id="82" w:author="Konstantinos Alexandridis" w:date="2018-10-16T11:07:00Z">
+              <w:rPr>
+                <w:rStyle w:val="SubtleEmphasis"/>
+              </w:rPr>
+            </w:rPrChange>
+          </w:rPr>
+          <w:t xml:space="preserve"> </w:t>
+        </w:r>
+        <w:r>
+          <w:rPr>
+            <w:rPrChange w:id="83" w:author="Konstantinos Alexandridis" w:date="2018-10-16T11:07:00Z">
+              <w:rPr>
+                <w:rStyle w:val="SubtleEmphasis"/>
+              </w:rPr>
+            </w:rPrChange>
+          </w:rPr>
+          <w:t>των</w:t>
+        </w:r>
+        <w:r>
+          <w:rPr>
+            <w:rPrChange w:id="84" w:author="Konstantinos Alexandridis" w:date="2018-10-16T11:07:00Z">
+              <w:rPr>
+                <w:rStyle w:val="SubtleEmphasis"/>
+              </w:rPr>
+            </w:rPrChange>
+          </w:rPr>
+          <w:t xml:space="preserve"> </w:t>
+        </w:r>
+        <w:proofErr w:type="spellStart"/>
+        <w:proofErr w:type="gramStart"/>
+        <w:r>
+          <w:rPr>
+            <w:rPrChange w:id="85" w:author="Konstantinos Alexandridis" w:date="2018-10-16T11:07:00Z">
+              <w:rPr>
+                <w:rStyle w:val="SubtleEmphasis"/>
+                <w:lang w:val="en-US"/>
+              </w:rPr>
+            </w:rPrChange>
+          </w:rPr>
+          <w:t>feature</w:t>
+        </w:r>
+      </w:ins>
+      <w:proofErr w:type="spellEnd"/>
+      <w:ins w:id="86" w:author="Konstantinos Alexandridis" w:date="2018-10-16T11:07:00Z">
+        <w:r>
+          <w:t xml:space="preserve"> ,</w:t>
+        </w:r>
+        <w:r>
+          <w:t>έπειτα</w:t>
+        </w:r>
+        <w:proofErr w:type="gramEnd"/>
+        <w:r>
+          <w:t xml:space="preserve"> </w:t>
+        </w:r>
+        <w:r>
+          <w:t>παίρνει</w:t>
+        </w:r>
+        <w:r>
+          <w:t xml:space="preserve"> </w:t>
+        </w:r>
+        <w:r>
+          <w:t>όλο</w:t>
+        </w:r>
+        <w:r>
+          <w:t xml:space="preserve"> </w:t>
+        </w:r>
+        <w:r>
+          <w:t>το</w:t>
+        </w:r>
+        <w:r>
+          <w:t xml:space="preserve"> </w:t>
+        </w:r>
+        <w:r>
+          <w:rPr>
+            <w:lang w:val="en-US"/>
+          </w:rPr>
+          <w:t>trainset</w:t>
+        </w:r>
+        <w:r>
+          <w:rPr>
+            <w:rPrChange w:id="87" w:author="Konstantinos Alexandridis" w:date="2018-10-16T11:07:00Z">
+              <w:rPr>
+                <w:lang w:val="en-US"/>
+              </w:rPr>
+            </w:rPrChange>
+          </w:rPr>
+          <w:t xml:space="preserve"> </w:t>
+        </w:r>
+        <w:r>
+          <w:t>βρίσκει</w:t>
+        </w:r>
+        <w:r>
+          <w:t xml:space="preserve"> </w:t>
+        </w:r>
+        <w:r>
+          <w:t>τα</w:t>
+        </w:r>
+        <w:r>
+          <w:t xml:space="preserve"> </w:t>
+        </w:r>
+        <w:r>
+          <w:rPr>
+            <w:lang w:val="en-US"/>
+          </w:rPr>
+          <w:t>feature</w:t>
+        </w:r>
+        <w:r>
+          <w:rPr>
+            <w:rPrChange w:id="88" w:author="Konstantinos Alexandridis" w:date="2018-10-16T11:07:00Z">
+              <w:rPr>
+                <w:lang w:val="en-US"/>
+              </w:rPr>
+            </w:rPrChange>
+          </w:rPr>
+          <w:t xml:space="preserve"> </w:t>
+        </w:r>
+        <w:r>
+          <w:t>τα</w:t>
+        </w:r>
+        <w:r>
+          <w:t xml:space="preserve"> </w:t>
+        </w:r>
+        <w:r>
+          <w:t>ανακατεύει</w:t>
+        </w:r>
+        <w:r>
+          <w:t xml:space="preserve"> </w:t>
+        </w:r>
+        <w:r>
+          <w:t>με</w:t>
+        </w:r>
+        <w:r>
+          <w:t xml:space="preserve"> </w:t>
+        </w:r>
+        <w:r>
+          <w:t>την</w:t>
+        </w:r>
+        <w:r>
+          <w:t xml:space="preserve"> </w:t>
+        </w:r>
+        <w:r>
+          <w:rPr>
+            <w:lang w:val="en-US"/>
+          </w:rPr>
+          <w:t>random</w:t>
+        </w:r>
+        <w:r>
+          <w:rPr>
+            <w:rPrChange w:id="89" w:author="Konstantinos Alexandridis" w:date="2018-10-16T11:07:00Z">
+              <w:rPr>
+                <w:lang w:val="en-US"/>
+              </w:rPr>
+            </w:rPrChange>
+          </w:rPr>
+          <w:t>.</w:t>
+        </w:r>
+        <w:r>
+          <w:rPr>
+            <w:lang w:val="en-US"/>
+          </w:rPr>
+          <w:t>shuffle</w:t>
+        </w:r>
+        <w:r>
+          <w:rPr>
+            <w:rPrChange w:id="90" w:author="Konstantinos Alexandridis" w:date="2018-10-16T11:07:00Z">
+              <w:rPr>
+                <w:lang w:val="en-US"/>
+              </w:rPr>
+            </w:rPrChange>
+          </w:rPr>
+          <w:t xml:space="preserve"> </w:t>
+        </w:r>
+      </w:ins>
+      <w:ins w:id="91" w:author="Konstantinos Alexandridis" w:date="2018-10-16T11:08:00Z">
+        <w:r>
+          <w:t>και</w:t>
+        </w:r>
+        <w:r>
+          <w:t xml:space="preserve"> </w:t>
+        </w:r>
+        <w:r>
+          <w:t>επιλέγει</w:t>
+        </w:r>
+        <w:r>
+          <w:t xml:space="preserve"> </w:t>
+        </w:r>
+        <w:r>
+          <w:t>τα</w:t>
+        </w:r>
+        <w:r>
+          <w:t xml:space="preserve"> [0</w:t>
+        </w:r>
+        <w:r>
+          <w:rPr>
+            <w:rPrChange w:id="92" w:author="Konstantinos Alexandridis" w:date="2018-10-16T11:08:00Z">
+              <w:rPr>
+                <w:lang w:val="en-US"/>
+              </w:rPr>
+            </w:rPrChange>
+          </w:rPr>
+          <w:t>:</w:t>
+        </w:r>
+        <w:r>
+          <w:rPr>
+            <w:lang w:val="en-US"/>
+          </w:rPr>
+          <w:t>select</w:t>
+        </w:r>
+        <w:r>
+          <w:rPr>
+            <w:rPrChange w:id="93" w:author="Konstantinos Alexandridis" w:date="2018-10-16T11:08:00Z">
+              <w:rPr>
+                <w:lang w:val="en-US"/>
+              </w:rPr>
+            </w:rPrChange>
+          </w:rPr>
+          <w:t xml:space="preserve">] </w:t>
+        </w:r>
+        <w:r>
+          <w:t xml:space="preserve">. </w:t>
+        </w:r>
+        <w:r>
+          <w:t>Τέλος</w:t>
+        </w:r>
+        <w:r>
+          <w:t xml:space="preserve"> </w:t>
+        </w:r>
+        <w:r>
+          <w:t>αφαιρεί</w:t>
+        </w:r>
+        <w:r>
+          <w:t xml:space="preserve"> </w:t>
+        </w:r>
+        <w:r>
+          <w:t>όλα</w:t>
+        </w:r>
+        <w:r>
+          <w:t xml:space="preserve"> </w:t>
+        </w:r>
+        <w:r>
+          <w:t>τα</w:t>
+        </w:r>
+        <w:r>
+          <w:t xml:space="preserve"> </w:t>
+        </w:r>
+        <w:r>
+          <w:t>άλλα</w:t>
+        </w:r>
+        <w:r>
+          <w:t xml:space="preserve"> </w:t>
+        </w:r>
+        <w:r>
+          <w:rPr>
+            <w:lang w:val="en-US"/>
+          </w:rPr>
+          <w:t>feature</w:t>
+        </w:r>
+        <w:r>
+          <w:rPr>
+            <w:rPrChange w:id="94" w:author="Konstantinos Alexandridis" w:date="2018-10-16T11:08:00Z">
+              <w:rPr>
+                <w:lang w:val="en-US"/>
+              </w:rPr>
+            </w:rPrChange>
+          </w:rPr>
+          <w:t xml:space="preserve"> </w:t>
+        </w:r>
+        <w:r>
+          <w:t>και</w:t>
+        </w:r>
+        <w:r>
+          <w:t xml:space="preserve"> </w:t>
+        </w:r>
+        <w:r>
+          <w:t>φτιάχνει</w:t>
+        </w:r>
+        <w:r>
+          <w:t xml:space="preserve"> </w:t>
+        </w:r>
+        <w:r>
+          <w:t>νέο</w:t>
+        </w:r>
+        <w:r>
+          <w:t xml:space="preserve"> </w:t>
+        </w:r>
+        <w:r>
+          <w:rPr>
+            <w:lang w:val="en-US"/>
+          </w:rPr>
+          <w:t>train</w:t>
+        </w:r>
+        <w:r>
+          <w:rPr>
+            <w:rPrChange w:id="95" w:author="Konstantinos Alexandridis" w:date="2018-10-16T11:08:00Z">
+              <w:rPr>
+                <w:lang w:val="en-US"/>
+              </w:rPr>
+            </w:rPrChange>
+          </w:rPr>
+          <w:t xml:space="preserve"> </w:t>
+        </w:r>
+        <w:r>
+          <w:rPr>
+            <w:lang w:val="en-US"/>
+          </w:rPr>
+          <w:t>set</w:t>
+        </w:r>
+        <w:r>
+          <w:rPr>
+            <w:rPrChange w:id="96" w:author="Konstantinos Alexandridis" w:date="2018-10-16T11:08:00Z">
+              <w:rPr>
+                <w:lang w:val="en-US"/>
+              </w:rPr>
+            </w:rPrChange>
+          </w:rPr>
+          <w:t>.</w:t>
+        </w:r>
+      </w:ins>
+    </w:p>
+    <w:p>
+      <w:pPr>
+        <w:rPr>
+          <w:ins w:id="97" w:author="Konstantinos Alexandridis" w:date="2018-10-16T11:39:00Z"/>
+          <w:rStyle w:val="SubtleEmphasis"/>
+        </w:rPr>
+      </w:pPr>
+      <w:ins w:id="98" w:author="Konstantinos Alexandridis" w:date="2018-10-16T11:39:00Z">
+        <w:r>
+          <w:rPr>
+            <w:rStyle w:val="SubtleEmphasis"/>
+            <w:lang w:val="en-US"/>
+          </w:rPr>
+          <w:t>Uniform</w:t>
+        </w:r>
+      </w:ins>
+    </w:p>
+    <w:p>
+      <w:pPr>
+        <w:rPr>
+          <w:ins w:id="99" w:author="Konstantinos Alexandridis" w:date="2018-10-16T11:39:00Z"/>
+          <w:iCs/>
+        </w:rPr>
+      </w:pPr>
+      <w:ins w:id="100" w:author="Konstantinos Alexandridis" w:date="2018-10-16T11:39:00Z">
+        <w:r>
+          <w:rPr>
+            <w:iCs/>
+            <w:rPrChange w:id="101" w:author="Konstantinos Alexandridis" w:date="2018-10-16T11:39:00Z">
+              <w:rPr>
+                <w:rStyle w:val="SubtleEmphasis"/>
+              </w:rPr>
+            </w:rPrChange>
+          </w:rPr>
+          <w:t>βήμα</w:t>
+        </w:r>
+        <w:r>
+          <w:rPr>
+            <w:iCs/>
+            <w:rPrChange w:id="102" w:author="Konstantinos Alexandridis" w:date="2018-10-16T11:39:00Z">
+              <w:rPr>
+                <w:rStyle w:val="SubtleEmphasis"/>
+              </w:rPr>
+            </w:rPrChange>
+          </w:rPr>
+          <w:t>=</w:t>
+        </w:r>
+        <w:r>
+          <w:rPr>
+            <w:iCs/>
+            <w:rPrChange w:id="103" w:author="Konstantinos Alexandridis" w:date="2018-10-16T11:39:00Z">
+              <w:rPr>
+                <w:rStyle w:val="SubtleEmphasis"/>
+              </w:rPr>
+            </w:rPrChange>
+          </w:rPr>
+          <w:t>έγγραφο</w:t>
+        </w:r>
+        <w:r>
+          <w:rPr>
+            <w:iCs/>
+            <w:rPrChange w:id="104" w:author="Konstantinos Alexandridis" w:date="2018-10-16T11:39:00Z">
+              <w:rPr>
+                <w:rStyle w:val="SubtleEmphasis"/>
+              </w:rPr>
+            </w:rPrChange>
+          </w:rPr>
+          <w:t xml:space="preserve"> </w:t>
+        </w:r>
+        <w:r>
+          <w:rPr>
+            <w:iCs/>
+            <w:rPrChange w:id="105" w:author="Konstantinos Alexandridis" w:date="2018-10-16T11:39:00Z">
+              <w:rPr>
+                <w:rStyle w:val="SubtleEmphasis"/>
+              </w:rPr>
+            </w:rPrChange>
+          </w:rPr>
+          <w:t>ή</w:t>
+        </w:r>
+        <w:r>
+          <w:rPr>
+            <w:iCs/>
+            <w:rPrChange w:id="106" w:author="Konstantinos Alexandridis" w:date="2018-10-16T11:39:00Z">
+              <w:rPr>
+                <w:rStyle w:val="SubtleEmphasis"/>
+              </w:rPr>
+            </w:rPrChange>
+          </w:rPr>
+          <w:t xml:space="preserve"> </w:t>
+        </w:r>
+        <w:r>
+          <w:rPr>
+            <w:iCs/>
+            <w:rPrChange w:id="107" w:author="Konstantinos Alexandridis" w:date="2018-10-16T11:39:00Z">
+              <w:rPr>
+                <w:rStyle w:val="SubtleEmphasis"/>
+              </w:rPr>
+            </w:rPrChange>
+          </w:rPr>
+          <w:t>μέρα</w:t>
+        </w:r>
+        <w:r>
+          <w:rPr>
+            <w:iCs/>
+            <w:rPrChange w:id="108" w:author="Konstantinos Alexandridis" w:date="2018-10-16T11:39:00Z">
+              <w:rPr>
+                <w:rStyle w:val="SubtleEmphasis"/>
+              </w:rPr>
+            </w:rPrChange>
+          </w:rPr>
+          <w:t xml:space="preserve">, </w:t>
+        </w:r>
+        <w:proofErr w:type="spellStart"/>
+        <w:r>
+          <w:rPr>
+            <w:iCs/>
+            <w:rPrChange w:id="109" w:author="Konstantinos Alexandridis" w:date="2018-10-16T11:39:00Z">
+              <w:rPr>
+                <w:rStyle w:val="SubtleEmphasis"/>
+                <w:lang w:val="en-US"/>
+              </w:rPr>
+            </w:rPrChange>
+          </w:rPr>
+          <w:t>decision</w:t>
+        </w:r>
+        <w:r>
+          <w:rPr>
+            <w:iCs/>
+            <w:rPrChange w:id="110" w:author="Konstantinos Alexandridis" w:date="2018-10-16T11:39:00Z">
+              <w:rPr>
+                <w:rStyle w:val="SubtleEmphasis"/>
+              </w:rPr>
+            </w:rPrChange>
+          </w:rPr>
+          <w:t>_</w:t>
+        </w:r>
+        <w:r>
+          <w:rPr>
+            <w:iCs/>
+            <w:rPrChange w:id="111" w:author="Konstantinos Alexandridis" w:date="2018-10-16T11:39:00Z">
+              <w:rPr>
+                <w:rStyle w:val="SubtleEmphasis"/>
+                <w:lang w:val="en-US"/>
+              </w:rPr>
+            </w:rPrChange>
+          </w:rPr>
+          <w:t>thres</w:t>
+        </w:r>
+        <w:proofErr w:type="spellEnd"/>
+        <w:r>
+          <w:rPr>
+            <w:iCs/>
+            <w:rPrChange w:id="112" w:author="Konstantinos Alexandridis" w:date="2018-10-16T11:39:00Z">
+              <w:rPr>
+                <w:rStyle w:val="SubtleEmphasis"/>
+              </w:rPr>
+            </w:rPrChange>
+          </w:rPr>
+          <w:t xml:space="preserve">= </w:t>
+        </w:r>
+        <w:r>
+          <w:rPr>
+            <w:iCs/>
+            <w:rPrChange w:id="113" w:author="Konstantinos Alexandridis" w:date="2018-10-16T11:39:00Z">
+              <w:rPr>
+                <w:rStyle w:val="SubtleEmphasis"/>
+              </w:rPr>
+            </w:rPrChange>
+          </w:rPr>
+          <w:t>πότε</w:t>
+        </w:r>
+        <w:r>
+          <w:rPr>
+            <w:iCs/>
+            <w:rPrChange w:id="114" w:author="Konstantinos Alexandridis" w:date="2018-10-16T11:39:00Z">
+              <w:rPr>
+                <w:rStyle w:val="SubtleEmphasis"/>
+              </w:rPr>
+            </w:rPrChange>
+          </w:rPr>
+          <w:t xml:space="preserve"> </w:t>
+        </w:r>
+        <w:r>
+          <w:rPr>
+            <w:iCs/>
+            <w:rPrChange w:id="115" w:author="Konstantinos Alexandridis" w:date="2018-10-16T11:39:00Z">
+              <w:rPr>
+                <w:rStyle w:val="SubtleEmphasis"/>
+              </w:rPr>
+            </w:rPrChange>
+          </w:rPr>
+          <w:t>θα</w:t>
+        </w:r>
+        <w:r>
+          <w:rPr>
+            <w:iCs/>
+            <w:rPrChange w:id="116" w:author="Konstantinos Alexandridis" w:date="2018-10-16T11:39:00Z">
+              <w:rPr>
+                <w:rStyle w:val="SubtleEmphasis"/>
+              </w:rPr>
+            </w:rPrChange>
+          </w:rPr>
+          <w:t xml:space="preserve"> </w:t>
+        </w:r>
+        <w:r>
+          <w:rPr>
+            <w:iCs/>
+            <w:rPrChange w:id="117" w:author="Konstantinos Alexandridis" w:date="2018-10-16T11:39:00Z">
+              <w:rPr>
+                <w:rStyle w:val="SubtleEmphasis"/>
+              </w:rPr>
+            </w:rPrChange>
+          </w:rPr>
+          <w:t>είναι</w:t>
+        </w:r>
+        <w:r>
+          <w:rPr>
+            <w:iCs/>
+            <w:rPrChange w:id="118" w:author="Konstantinos Alexandridis" w:date="2018-10-16T11:39:00Z">
+              <w:rPr>
+                <w:rStyle w:val="SubtleEmphasis"/>
+              </w:rPr>
+            </w:rPrChange>
+          </w:rPr>
+          <w:t xml:space="preserve"> </w:t>
+        </w:r>
+        <w:r>
+          <w:rPr>
+            <w:iCs/>
+            <w:rPrChange w:id="119" w:author="Konstantinos Alexandridis" w:date="2018-10-16T11:39:00Z">
+              <w:rPr>
+                <w:rStyle w:val="SubtleEmphasis"/>
+                <w:lang w:val="en-US"/>
+              </w:rPr>
+            </w:rPrChange>
+          </w:rPr>
+          <w:t>uniform</w:t>
+        </w:r>
+        <w:r>
+          <w:rPr>
+            <w:iCs/>
+            <w:rPrChange w:id="120" w:author="Konstantinos Alexandridis" w:date="2018-10-16T11:39:00Z">
+              <w:rPr>
+                <w:rStyle w:val="SubtleEmphasis"/>
+              </w:rPr>
+            </w:rPrChange>
+          </w:rPr>
+          <w:t xml:space="preserve"> </w:t>
+        </w:r>
+        <w:r>
+          <w:rPr>
+            <w:iCs/>
+            <w:rPrChange w:id="121" w:author="Konstantinos Alexandridis" w:date="2018-10-16T11:39:00Z">
+              <w:rPr>
+                <w:rStyle w:val="SubtleEmphasis"/>
+              </w:rPr>
+            </w:rPrChange>
+          </w:rPr>
+          <w:t>η</w:t>
+        </w:r>
+        <w:r>
+          <w:rPr>
+            <w:iCs/>
+            <w:rPrChange w:id="122" w:author="Konstantinos Alexandridis" w:date="2018-10-16T11:39:00Z">
+              <w:rPr>
+                <w:rStyle w:val="SubtleEmphasis"/>
+              </w:rPr>
+            </w:rPrChange>
+          </w:rPr>
+          <w:t xml:space="preserve"> </w:t>
+        </w:r>
+        <w:r>
+          <w:rPr>
+            <w:iCs/>
+            <w:rPrChange w:id="123" w:author="Konstantinos Alexandridis" w:date="2018-10-16T11:39:00Z">
+              <w:rPr>
+                <w:rStyle w:val="SubtleEmphasis"/>
+              </w:rPr>
+            </w:rPrChange>
+          </w:rPr>
+          <w:t>μέρα</w:t>
+        </w:r>
+        <w:r>
+          <w:rPr>
+            <w:iCs/>
+            <w:rPrChange w:id="124" w:author="Konstantinos Alexandridis" w:date="2018-10-16T11:39:00Z">
+              <w:rPr>
+                <w:rStyle w:val="SubtleEmphasis"/>
+              </w:rPr>
+            </w:rPrChange>
+          </w:rPr>
+          <w:t xml:space="preserve"> </w:t>
+        </w:r>
+        <w:r>
+          <w:rPr>
+            <w:iCs/>
+            <w:rPrChange w:id="125" w:author="Konstantinos Alexandridis" w:date="2018-10-16T11:39:00Z">
+              <w:rPr>
+                <w:rStyle w:val="SubtleEmphasis"/>
+              </w:rPr>
+            </w:rPrChange>
+          </w:rPr>
+          <w:t>από</w:t>
+        </w:r>
+        <w:r>
+          <w:rPr>
+            <w:iCs/>
+            <w:rPrChange w:id="126" w:author="Konstantinos Alexandridis" w:date="2018-10-16T11:39:00Z">
+              <w:rPr>
+                <w:rStyle w:val="SubtleEmphasis"/>
+              </w:rPr>
+            </w:rPrChange>
+          </w:rPr>
+          <w:t xml:space="preserve"> </w:t>
+        </w:r>
+        <w:r>
+          <w:rPr>
+            <w:iCs/>
+            <w:rPrChange w:id="127" w:author="Konstantinos Alexandridis" w:date="2018-10-16T11:39:00Z">
+              <w:rPr>
+                <w:rStyle w:val="SubtleEmphasis"/>
+              </w:rPr>
+            </w:rPrChange>
+          </w:rPr>
+          <w:t>πόσα</w:t>
+        </w:r>
+        <w:r>
+          <w:rPr>
+            <w:iCs/>
+            <w:rPrChange w:id="128" w:author="Konstantinos Alexandridis" w:date="2018-10-16T11:39:00Z">
+              <w:rPr>
+                <w:rStyle w:val="SubtleEmphasis"/>
+              </w:rPr>
+            </w:rPrChange>
+          </w:rPr>
+          <w:t xml:space="preserve"> </w:t>
+        </w:r>
+        <w:r>
+          <w:rPr>
+            <w:iCs/>
+            <w:rPrChange w:id="129" w:author="Konstantinos Alexandridis" w:date="2018-10-16T11:39:00Z">
+              <w:rPr>
+                <w:rStyle w:val="SubtleEmphasis"/>
+                <w:lang w:val="en-US"/>
+              </w:rPr>
+            </w:rPrChange>
+          </w:rPr>
+          <w:t>doc</w:t>
+        </w:r>
+        <w:r>
+          <w:rPr>
+            <w:iCs/>
+            <w:rPrChange w:id="130" w:author="Konstantinos Alexandridis" w:date="2018-10-16T11:39:00Z">
+              <w:rPr>
+                <w:rStyle w:val="SubtleEmphasis"/>
+              </w:rPr>
+            </w:rPrChange>
+          </w:rPr>
+          <w:t xml:space="preserve"> </w:t>
+        </w:r>
+        <w:r>
+          <w:rPr>
+            <w:iCs/>
+            <w:rPrChange w:id="131" w:author="Konstantinos Alexandridis" w:date="2018-10-16T11:39:00Z">
+              <w:rPr>
+                <w:rStyle w:val="SubtleEmphasis"/>
+              </w:rPr>
+            </w:rPrChange>
+          </w:rPr>
+          <w:t>και</w:t>
+        </w:r>
+        <w:r>
+          <w:rPr>
+            <w:iCs/>
+            <w:rPrChange w:id="132" w:author="Konstantinos Alexandridis" w:date="2018-10-16T11:39:00Z">
+              <w:rPr>
+                <w:rStyle w:val="SubtleEmphasis"/>
+              </w:rPr>
+            </w:rPrChange>
+          </w:rPr>
+          <w:t xml:space="preserve"> </w:t>
+        </w:r>
+        <w:r>
+          <w:rPr>
+            <w:iCs/>
+            <w:rPrChange w:id="133" w:author="Konstantinos Alexandridis" w:date="2018-10-16T11:39:00Z">
+              <w:rPr>
+                <w:rStyle w:val="SubtleEmphasis"/>
+              </w:rPr>
+            </w:rPrChange>
+          </w:rPr>
+          <w:t>πάνω</w:t>
+        </w:r>
+        <w:r>
+          <w:rPr>
+            <w:iCs/>
+            <w:rPrChange w:id="134" w:author="Konstantinos Alexandridis" w:date="2018-10-16T11:39:00Z">
+              <w:rPr>
+                <w:rStyle w:val="SubtleEmphasis"/>
+              </w:rPr>
+            </w:rPrChange>
+          </w:rPr>
+          <w:t xml:space="preserve">, </w:t>
+        </w:r>
+        <w:r>
+          <w:rPr>
+            <w:iCs/>
+            <w:rPrChange w:id="135" w:author="Konstantinos Alexandridis" w:date="2018-10-16T11:39:00Z">
+              <w:rPr>
+                <w:rStyle w:val="SubtleEmphasis"/>
+              </w:rPr>
+            </w:rPrChange>
+          </w:rPr>
+          <w:t>και</w:t>
+        </w:r>
+        <w:r>
+          <w:rPr>
+            <w:iCs/>
+            <w:rPrChange w:id="136" w:author="Konstantinos Alexandridis" w:date="2018-10-16T11:39:00Z">
+              <w:rPr>
+                <w:rStyle w:val="SubtleEmphasis"/>
+              </w:rPr>
+            </w:rPrChange>
+          </w:rPr>
+          <w:t xml:space="preserve"> </w:t>
+        </w:r>
+        <w:proofErr w:type="spellStart"/>
+        <w:r>
+          <w:rPr>
+            <w:iCs/>
+            <w:rPrChange w:id="137" w:author="Konstantinos Alexandridis" w:date="2018-10-16T11:39:00Z">
+              <w:rPr>
+                <w:rStyle w:val="SubtleEmphasis"/>
+                <w:lang w:val="en-US"/>
+              </w:rPr>
+            </w:rPrChange>
+          </w:rPr>
+          <w:t>topk</w:t>
+        </w:r>
+        <w:proofErr w:type="spellEnd"/>
+        <w:r>
+          <w:rPr>
+            <w:iCs/>
+            <w:rPrChange w:id="138" w:author="Konstantinos Alexandridis" w:date="2018-10-16T11:39:00Z">
+              <w:rPr>
+                <w:rStyle w:val="SubtleEmphasis"/>
+              </w:rPr>
+            </w:rPrChange>
+          </w:rPr>
+          <w:t xml:space="preserve"> </w:t>
+        </w:r>
+        <w:r>
+          <w:rPr>
+            <w:iCs/>
+            <w:rPrChange w:id="139" w:author="Konstantinos Alexandridis" w:date="2018-10-16T11:39:00Z">
+              <w:rPr>
+                <w:rStyle w:val="SubtleEmphasis"/>
+              </w:rPr>
+            </w:rPrChange>
+          </w:rPr>
+          <w:t>είναι</w:t>
+        </w:r>
+        <w:r>
+          <w:rPr>
+            <w:iCs/>
+            <w:rPrChange w:id="140" w:author="Konstantinos Alexandridis" w:date="2018-10-16T11:39:00Z">
+              <w:rPr>
+                <w:rStyle w:val="SubtleEmphasis"/>
+              </w:rPr>
+            </w:rPrChange>
+          </w:rPr>
+          <w:t xml:space="preserve"> </w:t>
+        </w:r>
+        <w:r>
+          <w:rPr>
+            <w:iCs/>
+            <w:rPrChange w:id="141" w:author="Konstantinos Alexandridis" w:date="2018-10-16T11:39:00Z">
+              <w:rPr>
+                <w:rStyle w:val="SubtleEmphasis"/>
+              </w:rPr>
+            </w:rPrChange>
+          </w:rPr>
+          <w:t>τα</w:t>
+        </w:r>
+        <w:r>
+          <w:rPr>
+            <w:iCs/>
+            <w:rPrChange w:id="142" w:author="Konstantinos Alexandridis" w:date="2018-10-16T11:39:00Z">
+              <w:rPr>
+                <w:rStyle w:val="SubtleEmphasis"/>
+              </w:rPr>
+            </w:rPrChange>
+          </w:rPr>
+          <w:t xml:space="preserve"> </w:t>
+        </w:r>
+        <w:r>
+          <w:rPr>
+            <w:iCs/>
+            <w:rPrChange w:id="143" w:author="Konstantinos Alexandridis" w:date="2018-10-16T11:39:00Z">
+              <w:rPr>
+                <w:rStyle w:val="SubtleEmphasis"/>
+              </w:rPr>
+            </w:rPrChange>
+          </w:rPr>
+          <w:t>καλύτερα</w:t>
+        </w:r>
+        <w:r>
+          <w:rPr>
+            <w:iCs/>
+            <w:rPrChange w:id="144" w:author="Konstantinos Alexandridis" w:date="2018-10-16T11:39:00Z">
+              <w:rPr>
+                <w:rStyle w:val="SubtleEmphasis"/>
+              </w:rPr>
+            </w:rPrChange>
+          </w:rPr>
+          <w:t xml:space="preserve"> </w:t>
+        </w:r>
+        <w:r>
+          <w:rPr>
+            <w:iCs/>
+            <w:rPrChange w:id="145" w:author="Konstantinos Alexandridis" w:date="2018-10-16T11:39:00Z">
+              <w:rPr>
+                <w:rStyle w:val="SubtleEmphasis"/>
+              </w:rPr>
+            </w:rPrChange>
+          </w:rPr>
+          <w:t>χαρακτηριστικά</w:t>
+        </w:r>
+      </w:ins>
+    </w:p>
+    <w:p>
+      <w:pPr>
+        <w:rPr>
+          <w:ins w:id="146" w:author="Konstantinos Alexandridis" w:date="2018-10-16T11:49:00Z"/>
+          <w:iCs/>
+        </w:rPr>
+      </w:pPr>
+      <w:ins w:id="147" w:author="Konstantinos Alexandridis" w:date="2018-10-16T11:40:00Z">
+        <w:r>
+          <w:rPr>
+            <w:iCs/>
+            <w:lang w:val="en-US"/>
+          </w:rPr>
+          <w:t>timeline</w:t>
+        </w:r>
+        <w:r>
+          <w:rPr>
+            <w:iCs/>
+            <w:rPrChange w:id="148" w:author="Konstantinos Alexandridis" w:date="2018-10-16T11:40:00Z">
+              <w:rPr>
+                <w:iCs/>
+                <w:lang w:val="en-US"/>
+              </w:rPr>
+            </w:rPrChange>
+          </w:rPr>
+          <w:t xml:space="preserve"> </w:t>
+        </w:r>
+        <w:r>
+          <w:rPr>
+            <w:iCs/>
+          </w:rPr>
+          <w:t>είναι</w:t>
+        </w:r>
+        <w:r>
+          <w:rPr>
+            <w:iCs/>
+          </w:rPr>
+          <w:t xml:space="preserve"> </w:t>
+        </w:r>
+        <w:r>
+          <w:rPr>
+            <w:iCs/>
+          </w:rPr>
+          <w:t>ο</w:t>
+        </w:r>
+        <w:r>
+          <w:rPr>
+            <w:iCs/>
+          </w:rPr>
+          <w:t xml:space="preserve"> </w:t>
+        </w:r>
+        <w:r>
+          <w:rPr>
+            <w:iCs/>
+          </w:rPr>
+          <w:t>χρονικός</w:t>
+        </w:r>
+        <w:r>
+          <w:rPr>
+            <w:iCs/>
+          </w:rPr>
+          <w:t xml:space="preserve"> </w:t>
+        </w:r>
+        <w:r>
+          <w:rPr>
+            <w:iCs/>
+          </w:rPr>
+          <w:t>άξονας</w:t>
+        </w:r>
+        <w:r>
+          <w:rPr>
+            <w:iCs/>
+          </w:rPr>
+          <w:t xml:space="preserve"> </w:t>
+        </w:r>
+        <w:r>
+          <w:rPr>
+            <w:iCs/>
+          </w:rPr>
+          <w:t>που</w:t>
+        </w:r>
+        <w:r>
+          <w:rPr>
+            <w:iCs/>
+          </w:rPr>
+          <w:t xml:space="preserve"> </w:t>
+        </w:r>
+        <w:r>
+          <w:rPr>
+            <w:iCs/>
+          </w:rPr>
+          <w:t>κινούνται</w:t>
+        </w:r>
+        <w:r>
+          <w:rPr>
+            <w:iCs/>
+          </w:rPr>
+          <w:t xml:space="preserve"> </w:t>
+        </w:r>
+        <w:r>
+          <w:rPr>
+            <w:iCs/>
+          </w:rPr>
+          <w:t>τα</w:t>
+        </w:r>
+        <w:r>
+          <w:rPr>
+            <w:iCs/>
+          </w:rPr>
+          <w:t xml:space="preserve"> </w:t>
+        </w:r>
+        <w:r>
+          <w:rPr>
+            <w:iCs/>
+            <w:lang w:val="en-US"/>
+          </w:rPr>
+          <w:t>docs</w:t>
+        </w:r>
+        <w:r>
+          <w:rPr>
+            <w:iCs/>
+            <w:rPrChange w:id="149" w:author="Konstantinos Alexandridis" w:date="2018-10-16T11:40:00Z">
+              <w:rPr>
+                <w:iCs/>
+                <w:lang w:val="en-US"/>
+              </w:rPr>
+            </w:rPrChange>
+          </w:rPr>
+          <w:t xml:space="preserve">. </w:t>
+        </w:r>
+      </w:ins>
+      <w:ins w:id="150" w:author="Konstantinos Alexandridis" w:date="2018-10-16T11:41:00Z">
+        <w:r>
+          <w:rPr>
+            <w:iCs/>
+          </w:rPr>
+          <w:t>Διαμορφώνεται</w:t>
+        </w:r>
+        <w:r>
+          <w:rPr>
+            <w:iCs/>
+          </w:rPr>
+          <w:t xml:space="preserve"> </w:t>
+        </w:r>
+        <w:r>
+          <w:rPr>
+            <w:iCs/>
+          </w:rPr>
+          <w:t>ανάλογα</w:t>
+        </w:r>
+        <w:r>
+          <w:rPr>
+            <w:iCs/>
+          </w:rPr>
+          <w:t xml:space="preserve"> </w:t>
+        </w:r>
+        <w:r>
+          <w:rPr>
+            <w:iCs/>
+          </w:rPr>
+          <w:t>με</w:t>
+        </w:r>
+        <w:r>
+          <w:rPr>
+            <w:iCs/>
+          </w:rPr>
+          <w:t xml:space="preserve"> </w:t>
+        </w:r>
+        <w:r>
+          <w:rPr>
+            <w:iCs/>
+          </w:rPr>
+          <w:t>το</w:t>
+        </w:r>
+        <w:r>
+          <w:rPr>
+            <w:iCs/>
+          </w:rPr>
+          <w:t xml:space="preserve"> </w:t>
+        </w:r>
+        <w:r>
+          <w:rPr>
+            <w:iCs/>
+          </w:rPr>
+          <w:t>ποιο</w:t>
+        </w:r>
+        <w:r>
+          <w:rPr>
+            <w:iCs/>
+          </w:rPr>
+          <w:t xml:space="preserve"> </w:t>
+        </w:r>
+        <w:r>
+          <w:rPr>
+            <w:iCs/>
+          </w:rPr>
+          <w:t>τρόπο</w:t>
+        </w:r>
+        <w:r>
+          <w:rPr>
+            <w:iCs/>
+          </w:rPr>
+          <w:t xml:space="preserve"> </w:t>
+        </w:r>
+        <w:r>
+          <w:rPr>
+            <w:iCs/>
+          </w:rPr>
+          <w:t>διαλέγουμε</w:t>
+        </w:r>
+        <w:r>
+          <w:rPr>
+            <w:iCs/>
+          </w:rPr>
+          <w:t xml:space="preserve"> </w:t>
+        </w:r>
+        <w:r>
+          <w:rPr>
+            <w:iCs/>
+          </w:rPr>
+          <w:t>το</w:t>
+        </w:r>
+        <w:r>
+          <w:rPr>
+            <w:iCs/>
+          </w:rPr>
+          <w:t xml:space="preserve"> </w:t>
+        </w:r>
+        <w:r>
+          <w:rPr>
+            <w:iCs/>
+            <w:lang w:val="en-US"/>
+          </w:rPr>
+          <w:t>uniformity</w:t>
+        </w:r>
+        <w:r>
+          <w:rPr>
+            <w:iCs/>
+          </w:rPr>
+          <w:t xml:space="preserve">. </w:t>
+        </w:r>
+      </w:ins>
+    </w:p>
+    <w:p>
+      <w:pPr>
+        <w:rPr>
+          <w:ins w:id="151" w:author="Konstantinos Alexandridis" w:date="2018-10-16T11:49:00Z"/>
+          <w:iCs/>
+        </w:rPr>
+      </w:pPr>
+      <w:ins w:id="152" w:author="Konstantinos Alexandridis" w:date="2018-10-16T11:41:00Z">
+        <w:r>
+          <w:rPr>
+            <w:iCs/>
+          </w:rPr>
+          <w:t>Αν</w:t>
+        </w:r>
+        <w:r>
+          <w:rPr>
+            <w:iCs/>
+          </w:rPr>
+          <w:t xml:space="preserve"> </w:t>
+        </w:r>
+        <w:r>
+          <w:rPr>
+            <w:iCs/>
+          </w:rPr>
+          <w:t>έχουμε</w:t>
+        </w:r>
+        <w:r>
+          <w:rPr>
+            <w:iCs/>
+          </w:rPr>
+          <w:t xml:space="preserve"> </w:t>
+        </w:r>
+        <w:r>
+          <w:rPr>
+            <w:iCs/>
+          </w:rPr>
+          <w:t>σε</w:t>
+        </w:r>
+        <w:r>
+          <w:rPr>
+            <w:iCs/>
+          </w:rPr>
+          <w:t xml:space="preserve"> </w:t>
+        </w:r>
+        <w:r>
+          <w:rPr>
+            <w:iCs/>
+          </w:rPr>
+          <w:t>μέρες</w:t>
+        </w:r>
+        <w:r>
+          <w:rPr>
+            <w:iCs/>
+          </w:rPr>
+          <w:t xml:space="preserve"> </w:t>
+        </w:r>
+        <w:r>
+          <w:rPr>
+            <w:iCs/>
+          </w:rPr>
+          <w:t>τότε</w:t>
+        </w:r>
+        <w:r>
+          <w:rPr>
+            <w:iCs/>
+          </w:rPr>
+          <w:t xml:space="preserve"> </w:t>
+        </w:r>
+      </w:ins>
+      <w:ins w:id="153" w:author="Konstantinos Alexandridis" w:date="2018-10-16T11:42:00Z">
+        <w:r>
+          <w:rPr>
+            <w:iCs/>
+          </w:rPr>
+          <w:t>κάθε</w:t>
+        </w:r>
+        <w:r>
+          <w:rPr>
+            <w:iCs/>
+          </w:rPr>
+          <w:t xml:space="preserve"> </w:t>
+        </w:r>
+        <w:r>
+          <w:rPr>
+            <w:iCs/>
+          </w:rPr>
+          <w:t>χρονικό</w:t>
+        </w:r>
+        <w:r>
+          <w:rPr>
+            <w:iCs/>
+          </w:rPr>
+          <w:t xml:space="preserve"> </w:t>
+        </w:r>
+        <w:r>
+          <w:rPr>
+            <w:iCs/>
+          </w:rPr>
+          <w:t>σημείο</w:t>
+        </w:r>
+        <w:r>
+          <w:rPr>
+            <w:iCs/>
+          </w:rPr>
+          <w:t xml:space="preserve"> </w:t>
+        </w:r>
+        <w:r>
+          <w:rPr>
+            <w:iCs/>
+          </w:rPr>
+          <w:t>είναι</w:t>
+        </w:r>
+        <w:r>
+          <w:rPr>
+            <w:iCs/>
+          </w:rPr>
+          <w:t xml:space="preserve"> </w:t>
+        </w:r>
+        <w:r>
+          <w:rPr>
+            <w:iCs/>
+          </w:rPr>
+          <w:t>μια</w:t>
+        </w:r>
+        <w:r>
+          <w:rPr>
+            <w:iCs/>
+          </w:rPr>
+          <w:t xml:space="preserve"> </w:t>
+        </w:r>
+        <w:r>
+          <w:rPr>
+            <w:iCs/>
+          </w:rPr>
+          <w:t>μέρα</w:t>
+        </w:r>
+        <w:r>
+          <w:rPr>
+            <w:iCs/>
+          </w:rPr>
+          <w:t xml:space="preserve"> </w:t>
+        </w:r>
+        <w:r>
+          <w:rPr>
+            <w:iCs/>
+          </w:rPr>
+          <w:t>και</w:t>
+        </w:r>
+        <w:r>
+          <w:rPr>
+            <w:iCs/>
+          </w:rPr>
+          <w:t xml:space="preserve"> </w:t>
+        </w:r>
+        <w:r>
+          <w:rPr>
+            <w:iCs/>
+          </w:rPr>
+          <w:t>ανάλογα</w:t>
+        </w:r>
+        <w:r>
+          <w:rPr>
+            <w:iCs/>
+          </w:rPr>
+          <w:t xml:space="preserve"> </w:t>
+        </w:r>
+        <w:r>
+          <w:rPr>
+            <w:iCs/>
+          </w:rPr>
+          <w:t>με</w:t>
+        </w:r>
+        <w:r>
+          <w:rPr>
+            <w:iCs/>
+          </w:rPr>
+          <w:t xml:space="preserve"> </w:t>
+        </w:r>
+        <w:r>
+          <w:rPr>
+            <w:iCs/>
+          </w:rPr>
+          <w:t>το</w:t>
+        </w:r>
+        <w:r>
+          <w:rPr>
+            <w:iCs/>
+          </w:rPr>
+          <w:t xml:space="preserve"> </w:t>
+        </w:r>
+        <w:r>
+          <w:rPr>
+            <w:iCs/>
+          </w:rPr>
+          <w:t>ποσοστό</w:t>
+        </w:r>
+        <w:r>
+          <w:rPr>
+            <w:iCs/>
+          </w:rPr>
+          <w:t xml:space="preserve"> </w:t>
+        </w:r>
+        <w:r>
+          <w:rPr>
+            <w:iCs/>
+          </w:rPr>
+          <w:t>των</w:t>
+        </w:r>
+        <w:r>
+          <w:rPr>
+            <w:iCs/>
+          </w:rPr>
+          <w:t xml:space="preserve"> </w:t>
+        </w:r>
+        <w:r>
+          <w:rPr>
+            <w:iCs/>
+          </w:rPr>
+          <w:t>σχετικών</w:t>
+        </w:r>
+        <w:r>
+          <w:rPr>
+            <w:iCs/>
+          </w:rPr>
+          <w:t xml:space="preserve"> </w:t>
+        </w:r>
+        <w:r>
+          <w:rPr>
+            <w:iCs/>
+          </w:rPr>
+          <w:t>αρχείων</w:t>
+        </w:r>
+        <w:r>
+          <w:rPr>
+            <w:iCs/>
+          </w:rPr>
+          <w:t xml:space="preserve"> </w:t>
+        </w:r>
+        <w:r>
+          <w:rPr>
+            <w:iCs/>
+          </w:rPr>
+          <w:t>για</w:t>
+        </w:r>
+        <w:r>
+          <w:rPr>
+            <w:iCs/>
+          </w:rPr>
+          <w:t xml:space="preserve"> </w:t>
+        </w:r>
+        <w:r>
+          <w:rPr>
+            <w:iCs/>
+          </w:rPr>
+          <w:t>εκείνη</w:t>
+        </w:r>
+        <w:r>
+          <w:rPr>
+            <w:iCs/>
+          </w:rPr>
+          <w:t xml:space="preserve"> </w:t>
+        </w:r>
+        <w:r>
+          <w:rPr>
+            <w:iCs/>
+          </w:rPr>
+          <w:t>την</w:t>
+        </w:r>
+        <w:r>
+          <w:rPr>
+            <w:iCs/>
+          </w:rPr>
+          <w:t xml:space="preserve"> </w:t>
+        </w:r>
+        <w:r>
+          <w:rPr>
+            <w:iCs/>
+          </w:rPr>
+          <w:t>ημέρα</w:t>
+        </w:r>
+      </w:ins>
+      <w:ins w:id="154" w:author="Konstantinos Alexandridis" w:date="2018-10-16T11:43:00Z">
+        <w:r>
+          <w:rPr>
+            <w:iCs/>
+          </w:rPr>
+          <w:t xml:space="preserve"> </w:t>
+        </w:r>
+        <w:r>
+          <w:rPr>
+            <w:iCs/>
+          </w:rPr>
+          <w:t>και</w:t>
+        </w:r>
+        <w:r>
+          <w:rPr>
+            <w:iCs/>
+          </w:rPr>
+          <w:t xml:space="preserve"> </w:t>
+        </w:r>
+        <w:r>
+          <w:rPr>
+            <w:iCs/>
+          </w:rPr>
+          <w:t>το</w:t>
+        </w:r>
+        <w:r>
+          <w:rPr>
+            <w:iCs/>
+          </w:rPr>
+          <w:t xml:space="preserve"> </w:t>
+        </w:r>
+        <w:r>
+          <w:rPr>
+            <w:iCs/>
+            <w:lang w:val="en-US"/>
+          </w:rPr>
+          <w:t>threshold</w:t>
+        </w:r>
+        <w:r>
+          <w:rPr>
+            <w:iCs/>
+            <w:rPrChange w:id="155" w:author="Konstantinos Alexandridis" w:date="2018-10-16T11:43:00Z">
+              <w:rPr>
+                <w:iCs/>
+                <w:lang w:val="en-US"/>
+              </w:rPr>
+            </w:rPrChange>
+          </w:rPr>
+          <w:t xml:space="preserve"> </w:t>
+        </w:r>
+        <w:r>
+          <w:rPr>
+            <w:iCs/>
+          </w:rPr>
+          <w:t>βγαίνει</w:t>
+        </w:r>
+        <w:r>
+          <w:rPr>
+            <w:iCs/>
+          </w:rPr>
+          <w:t xml:space="preserve"> </w:t>
+        </w:r>
+        <w:r>
+          <w:rPr>
+            <w:iCs/>
+          </w:rPr>
+          <w:t>το</w:t>
+        </w:r>
+        <w:r>
+          <w:rPr>
+            <w:iCs/>
+          </w:rPr>
+          <w:t xml:space="preserve"> </w:t>
+        </w:r>
+        <w:r>
+          <w:rPr>
+            <w:iCs/>
+          </w:rPr>
+          <w:t>αντίστοιχο</w:t>
+        </w:r>
+        <w:r>
+          <w:rPr>
+            <w:iCs/>
+          </w:rPr>
+          <w:t xml:space="preserve"> </w:t>
+        </w:r>
+        <w:r>
+          <w:rPr>
+            <w:iCs/>
+            <w:lang w:val="en-US"/>
+          </w:rPr>
+          <w:t>uniformity</w:t>
+        </w:r>
+        <w:r>
+          <w:rPr>
+            <w:iCs/>
+            <w:rPrChange w:id="156" w:author="Konstantinos Alexandridis" w:date="2018-10-16T11:43:00Z">
+              <w:rPr>
+                <w:iCs/>
+                <w:lang w:val="en-US"/>
+              </w:rPr>
+            </w:rPrChange>
+          </w:rPr>
+          <w:t>.</w:t>
+        </w:r>
+      </w:ins>
+    </w:p>
+    <w:p>
+      <w:pPr>
+        <w:rPr>
+          <w:ins w:id="157" w:author="Konstantinos Alexandridis" w:date="2018-10-16T11:49:00Z"/>
+          <w:iCs/>
+        </w:rPr>
+      </w:pPr>
+      <w:ins w:id="158" w:author="Konstantinos Alexandridis" w:date="2018-10-16T11:43:00Z">
+        <w:r>
+          <w:rPr>
+            <w:iCs/>
+          </w:rPr>
+          <w:br/>
+        </w:r>
+        <w:r>
+          <w:rPr>
+            <w:iCs/>
+          </w:rPr>
+          <w:t>Αν</w:t>
+        </w:r>
+        <w:r>
+          <w:rPr>
+            <w:iCs/>
+          </w:rPr>
+          <w:t xml:space="preserve"> </w:t>
+        </w:r>
+        <w:r>
+          <w:rPr>
+            <w:iCs/>
+          </w:rPr>
+          <w:t>έχω</w:t>
+        </w:r>
+        <w:r>
+          <w:rPr>
+            <w:iCs/>
+          </w:rPr>
+          <w:t xml:space="preserve"> </w:t>
+        </w:r>
+      </w:ins>
+      <w:ins w:id="159" w:author="Konstantinos Alexandridis" w:date="2018-10-16T11:44:00Z">
+        <w:r>
+          <w:rPr>
+            <w:iCs/>
+            <w:lang w:val="en-US"/>
+          </w:rPr>
+          <w:t>single</w:t>
+        </w:r>
+        <w:r>
+          <w:rPr>
+            <w:iCs/>
+            <w:rPrChange w:id="160" w:author="Konstantinos Alexandridis" w:date="2018-10-16T11:44:00Z">
+              <w:rPr>
+                <w:iCs/>
+                <w:lang w:val="en-US"/>
+              </w:rPr>
+            </w:rPrChange>
+          </w:rPr>
+          <w:t xml:space="preserve"> </w:t>
+        </w:r>
+        <w:r>
+          <w:rPr>
+            <w:iCs/>
+          </w:rPr>
+          <w:t>σαν</w:t>
+        </w:r>
+        <w:r>
+          <w:rPr>
+            <w:iCs/>
+          </w:rPr>
+          <w:t xml:space="preserve"> </w:t>
+        </w:r>
+        <w:r>
+          <w:rPr>
+            <w:iCs/>
+          </w:rPr>
+          <w:t>βήμα</w:t>
+        </w:r>
+        <w:r>
+          <w:rPr>
+            <w:iCs/>
+          </w:rPr>
+          <w:t xml:space="preserve"> </w:t>
+        </w:r>
+        <w:r>
+          <w:rPr>
+            <w:iCs/>
+          </w:rPr>
+          <w:t>τότε</w:t>
+        </w:r>
+        <w:r>
+          <w:rPr>
+            <w:iCs/>
+          </w:rPr>
+          <w:t xml:space="preserve"> </w:t>
+        </w:r>
+        <w:r>
+          <w:rPr>
+            <w:iCs/>
+          </w:rPr>
+          <w:t>κάθε</w:t>
+        </w:r>
+        <w:r>
+          <w:rPr>
+            <w:iCs/>
+          </w:rPr>
+          <w:t xml:space="preserve"> </w:t>
+        </w:r>
+        <w:r>
+          <w:rPr>
+            <w:iCs/>
+          </w:rPr>
+          <w:t>σημείο</w:t>
+        </w:r>
+        <w:r>
+          <w:rPr>
+            <w:iCs/>
+          </w:rPr>
+          <w:t xml:space="preserve"> </w:t>
+        </w:r>
+        <w:r>
+          <w:rPr>
+            <w:iCs/>
+          </w:rPr>
+          <w:t>στο</w:t>
+        </w:r>
+        <w:r>
+          <w:rPr>
+            <w:iCs/>
+          </w:rPr>
+          <w:t xml:space="preserve"> </w:t>
+        </w:r>
+        <w:r>
+          <w:rPr>
+            <w:iCs/>
+            <w:lang w:val="en-US"/>
+          </w:rPr>
+          <w:t>timeline</w:t>
+        </w:r>
+        <w:r>
+          <w:rPr>
+            <w:iCs/>
+            <w:rPrChange w:id="161" w:author="Konstantinos Alexandridis" w:date="2018-10-16T11:44:00Z">
+              <w:rPr>
+                <w:iCs/>
+                <w:lang w:val="en-US"/>
+              </w:rPr>
+            </w:rPrChange>
+          </w:rPr>
+          <w:t xml:space="preserve"> </w:t>
+        </w:r>
+      </w:ins>
+      <w:ins w:id="162" w:author="Konstantinos Alexandridis" w:date="2018-10-16T11:45:00Z">
+        <w:r>
+          <w:rPr>
+            <w:iCs/>
+          </w:rPr>
+          <w:t>αναπαρίσταται</w:t>
+        </w:r>
+      </w:ins>
+      <w:ins w:id="163" w:author="Konstantinos Alexandridis" w:date="2018-10-16T11:44:00Z">
+        <w:r>
+          <w:rPr>
+            <w:iCs/>
+          </w:rPr>
+          <w:t xml:space="preserve"> </w:t>
+        </w:r>
+        <w:r>
+          <w:rPr>
+            <w:iCs/>
+          </w:rPr>
+          <w:t>από</w:t>
+        </w:r>
+        <w:r>
+          <w:rPr>
+            <w:iCs/>
+          </w:rPr>
+          <w:t xml:space="preserve"> </w:t>
+        </w:r>
+      </w:ins>
+      <w:ins w:id="164" w:author="Konstantinos Alexandridis" w:date="2018-10-16T11:45:00Z">
+        <w:r>
+          <w:rPr>
+            <w:iCs/>
+          </w:rPr>
+          <w:t>ένα</w:t>
+        </w:r>
+        <w:r>
+          <w:rPr>
+            <w:iCs/>
+          </w:rPr>
+          <w:t xml:space="preserve"> </w:t>
+        </w:r>
+        <w:r>
+          <w:rPr>
+            <w:iCs/>
+            <w:lang w:val="en-US"/>
+          </w:rPr>
+          <w:t>text</w:t>
+        </w:r>
+        <w:r>
+          <w:rPr>
+            <w:iCs/>
+            <w:rPrChange w:id="165" w:author="Konstantinos Alexandridis" w:date="2018-10-16T11:45:00Z">
+              <w:rPr>
+                <w:iCs/>
+                <w:lang w:val="en-US"/>
+              </w:rPr>
+            </w:rPrChange>
+          </w:rPr>
+          <w:t>_</w:t>
+        </w:r>
+        <w:r>
+          <w:rPr>
+            <w:iCs/>
+            <w:lang w:val="en-US"/>
+          </w:rPr>
+          <w:t>entry</w:t>
+        </w:r>
+        <w:r>
+          <w:rPr>
+            <w:iCs/>
+            <w:rPrChange w:id="166" w:author="Konstantinos Alexandridis" w:date="2018-10-16T11:45:00Z">
+              <w:rPr>
+                <w:iCs/>
+                <w:lang w:val="en-US"/>
+              </w:rPr>
+            </w:rPrChange>
+          </w:rPr>
+          <w:t xml:space="preserve"> </w:t>
+        </w:r>
+        <w:r>
+          <w:rPr>
+            <w:iCs/>
+          </w:rPr>
+          <w:t>μέσα</w:t>
+        </w:r>
+        <w:r>
+          <w:rPr>
+            <w:iCs/>
+          </w:rPr>
+          <w:t xml:space="preserve"> </w:t>
+        </w:r>
+        <w:r>
+          <w:rPr>
+            <w:iCs/>
+          </w:rPr>
+          <w:t>στο</w:t>
+        </w:r>
+        <w:r>
+          <w:rPr>
+            <w:iCs/>
+            <w:rPrChange w:id="167" w:author="Konstantinos Alexandridis" w:date="2018-10-16T11:45:00Z">
+              <w:rPr>
+                <w:iCs/>
+                <w:lang w:val="en-US"/>
+              </w:rPr>
+            </w:rPrChange>
+          </w:rPr>
+          <w:t xml:space="preserve"> </w:t>
+        </w:r>
+        <w:r>
+          <w:rPr>
+            <w:iCs/>
+            <w:lang w:val="en-US"/>
+          </w:rPr>
+          <w:t>csv</w:t>
+        </w:r>
+        <w:r>
+          <w:rPr>
+            <w:iCs/>
+            <w:rPrChange w:id="168" w:author="Konstantinos Alexandridis" w:date="2018-10-16T11:45:00Z">
+              <w:rPr>
+                <w:iCs/>
+                <w:lang w:val="en-US"/>
+              </w:rPr>
+            </w:rPrChange>
+          </w:rPr>
+          <w:t>.</w:t>
+        </w:r>
+      </w:ins>
+    </w:p>
+    <w:p>
+      <w:pPr>
+        <w:rPr>
+          <w:ins w:id="169" w:author="Konstantinos Alexandridis" w:date="2018-10-16T11:55:00Z"/>
+          <w:rStyle w:val="SubtleEmphasis"/>
+          <w:i w:val="0"/>
+          <w:color w:val="auto"/>
+          <w:rPrChange w:id="170" w:author="Konstantinos Alexandridis" w:date="2018-10-16T11:56:00Z">
+            <w:rPr>
+              <w:ins w:id="171" w:author="Konstantinos Alexandridis" w:date="2018-10-16T11:55:00Z"/>
+              <w:iCs/>
+            </w:rPr>
+          </w:rPrChange>
+        </w:rPr>
+        <w:pPrChange w:id="172" w:author="Konstantinos Alexandridis" w:date="2018-10-16T11:55:00Z">
+          <w:pPr/>
+        </w:pPrChange>
+      </w:pPr>
+      <w:ins w:id="173" w:author="Konstantinos Alexandridis" w:date="2018-10-16T11:45:00Z">
+        <w:r>
+          <w:rPr>
+            <w:iCs/>
+          </w:rPr>
+          <w:br/>
+        </w:r>
+        <w:r>
+          <w:rPr>
+            <w:iCs/>
+          </w:rPr>
+          <w:t>Για</w:t>
+        </w:r>
+        <w:r>
+          <w:rPr>
+            <w:iCs/>
+          </w:rPr>
+          <w:t xml:space="preserve"> </w:t>
+        </w:r>
+        <w:r>
+          <w:rPr>
+            <w:iCs/>
+          </w:rPr>
+          <w:t>όλα</w:t>
+        </w:r>
+        <w:r>
+          <w:rPr>
+            <w:iCs/>
+          </w:rPr>
+          <w:t xml:space="preserve"> </w:t>
+        </w:r>
+        <w:r>
+          <w:rPr>
+            <w:iCs/>
+          </w:rPr>
+          <w:t>τα</w:t>
+        </w:r>
+      </w:ins>
+      <w:ins w:id="174" w:author="Konstantinos Alexandridis" w:date="2018-10-16T11:46:00Z">
+        <w:r>
+          <w:rPr>
+            <w:iCs/>
+          </w:rPr>
+          <w:t xml:space="preserve"> </w:t>
+        </w:r>
+        <w:r>
+          <w:rPr>
+            <w:iCs/>
+            <w:lang w:val="en-US"/>
+          </w:rPr>
+          <w:t>features</w:t>
+        </w:r>
+        <w:r>
+          <w:rPr>
+            <w:iCs/>
+            <w:rPrChange w:id="175" w:author="Konstantinos Alexandridis" w:date="2018-10-16T11:48:00Z">
+              <w:rPr>
+                <w:iCs/>
+                <w:lang w:val="en-US"/>
+              </w:rPr>
+            </w:rPrChange>
+          </w:rPr>
+          <w:t xml:space="preserve"> </w:t>
+        </w:r>
+        <w:r>
+          <w:rPr>
+            <w:iCs/>
+          </w:rPr>
+          <w:t>βρ</w:t>
+        </w:r>
+      </w:ins>
+      <w:ins w:id="176" w:author="Konstantinos Alexandridis" w:date="2018-10-16T11:48:00Z">
+        <w:r>
+          <w:rPr>
+            <w:iCs/>
+          </w:rPr>
+          <w:t>ίσκω</w:t>
+        </w:r>
+        <w:r>
+          <w:rPr>
+            <w:iCs/>
+          </w:rPr>
+          <w:t xml:space="preserve"> </w:t>
+        </w:r>
+        <w:r>
+          <w:rPr>
+            <w:iCs/>
+          </w:rPr>
+          <w:t>το</w:t>
+        </w:r>
+        <w:r>
+          <w:rPr>
+            <w:iCs/>
+          </w:rPr>
+          <w:t xml:space="preserve"> </w:t>
+        </w:r>
+        <w:r>
+          <w:rPr>
+            <w:iCs/>
+          </w:rPr>
+          <w:t>αντίστοιχο</w:t>
+        </w:r>
+        <w:r>
+          <w:rPr>
+            <w:iCs/>
+          </w:rPr>
+          <w:t xml:space="preserve"> </w:t>
+        </w:r>
+        <w:r>
+          <w:rPr>
+            <w:iCs/>
+            <w:lang w:val="en-US"/>
+          </w:rPr>
+          <w:t>p</w:t>
+        </w:r>
+        <w:r>
+          <w:rPr>
+            <w:iCs/>
+            <w:rPrChange w:id="177" w:author="Konstantinos Alexandridis" w:date="2018-10-16T11:48:00Z">
+              <w:rPr>
+                <w:iCs/>
+                <w:lang w:val="en-US"/>
+              </w:rPr>
+            </w:rPrChange>
+          </w:rPr>
+          <w:t>_</w:t>
+        </w:r>
+        <w:r>
+          <w:rPr>
+            <w:iCs/>
+            <w:lang w:val="en-US"/>
+          </w:rPr>
+          <w:t>value</w:t>
+        </w:r>
+        <w:r>
+          <w:rPr>
+            <w:iCs/>
+          </w:rPr>
+          <w:t xml:space="preserve"> , </w:t>
+        </w:r>
+        <w:r>
+          <w:rPr>
+            <w:iCs/>
+          </w:rPr>
+          <w:t>συγκρίνοντας</w:t>
+        </w:r>
+        <w:r>
+          <w:rPr>
+            <w:iCs/>
+          </w:rPr>
+          <w:t xml:space="preserve"> </w:t>
+        </w:r>
+        <w:r>
+          <w:rPr>
+            <w:iCs/>
+          </w:rPr>
+          <w:t>το</w:t>
+        </w:r>
+        <w:r>
+          <w:rPr>
+            <w:iCs/>
+          </w:rPr>
+          <w:t xml:space="preserve"> </w:t>
+        </w:r>
+        <w:r>
+          <w:rPr>
+            <w:iCs/>
+            <w:lang w:val="en-US"/>
+          </w:rPr>
+          <w:t>optimal</w:t>
+        </w:r>
+        <w:r>
+          <w:rPr>
+            <w:iCs/>
+            <w:rPrChange w:id="178" w:author="Konstantinos Alexandridis" w:date="2018-10-16T11:48:00Z">
+              <w:rPr>
+                <w:iCs/>
+                <w:lang w:val="en-US"/>
+              </w:rPr>
+            </w:rPrChange>
+          </w:rPr>
+          <w:t xml:space="preserve"> </w:t>
+        </w:r>
+        <w:r>
+          <w:rPr>
+            <w:iCs/>
+            <w:lang w:val="en-US"/>
+          </w:rPr>
+          <w:t>uniformity</w:t>
+        </w:r>
+        <w:r>
+          <w:rPr>
+            <w:iCs/>
+            <w:rPrChange w:id="179" w:author="Konstantinos Alexandridis" w:date="2018-10-16T11:48:00Z">
+              <w:rPr>
+                <w:iCs/>
+                <w:lang w:val="en-US"/>
+              </w:rPr>
+            </w:rPrChange>
+          </w:rPr>
+          <w:t xml:space="preserve"> </w:t>
+        </w:r>
+      </w:ins>
+      <w:ins w:id="180" w:author="Konstantinos Alexandridis" w:date="2018-10-16T11:52:00Z">
+        <w:r>
+          <w:rPr>
+            <w:iCs/>
+          </w:rPr>
+          <w:t>με</w:t>
+        </w:r>
+        <w:r>
+          <w:rPr>
+            <w:iCs/>
+          </w:rPr>
+          <w:t xml:space="preserve"> </w:t>
+        </w:r>
+        <w:r>
+          <w:rPr>
+            <w:iCs/>
+          </w:rPr>
+          <w:t>αυτό</w:t>
+        </w:r>
+        <w:r>
+          <w:rPr>
+            <w:iCs/>
+          </w:rPr>
+          <w:t xml:space="preserve"> </w:t>
+        </w:r>
+        <w:r>
+          <w:rPr>
+            <w:iCs/>
+          </w:rPr>
+          <w:t>που</w:t>
+        </w:r>
+      </w:ins>
+      <w:ins w:id="181" w:author="Konstantinos Alexandridis" w:date="2018-10-16T11:48:00Z">
+        <w:r>
+          <w:rPr>
+            <w:iCs/>
+          </w:rPr>
+          <w:t xml:space="preserve"> </w:t>
+        </w:r>
+        <w:r>
+          <w:rPr>
+            <w:iCs/>
+          </w:rPr>
+          <w:t>έχει</w:t>
+        </w:r>
+        <w:r>
+          <w:rPr>
+            <w:iCs/>
+          </w:rPr>
+          <w:t xml:space="preserve">. </w:t>
+        </w:r>
+        <w:r>
+          <w:rPr>
+            <w:iCs/>
+          </w:rPr>
+          <w:t>Π</w:t>
+        </w:r>
+      </w:ins>
+      <w:ins w:id="182" w:author="Konstantinos Alexandridis" w:date="2018-10-16T11:49:00Z">
+        <w:r>
+          <w:rPr>
+            <w:iCs/>
+          </w:rPr>
+          <w:t>Χ</w:t>
+        </w:r>
+        <w:r>
+          <w:rPr>
+            <w:iCs/>
+          </w:rPr>
+          <w:t xml:space="preserve"> </w:t>
+        </w:r>
+        <w:r>
+          <w:rPr>
+            <w:iCs/>
+          </w:rPr>
+          <w:t>αν</w:t>
+        </w:r>
+        <w:r>
+          <w:rPr>
+            <w:iCs/>
+          </w:rPr>
+          <w:t xml:space="preserve"> </w:t>
+        </w:r>
+        <w:r>
+          <w:rPr>
+            <w:iCs/>
+          </w:rPr>
+          <w:t>έχω</w:t>
+        </w:r>
+        <w:r>
+          <w:rPr>
+            <w:iCs/>
+          </w:rPr>
+          <w:t xml:space="preserve"> </w:t>
+        </w:r>
+        <w:r>
+          <w:rPr>
+            <w:iCs/>
+          </w:rPr>
+          <w:t>σαν</w:t>
+        </w:r>
+        <w:r>
+          <w:rPr>
+            <w:iCs/>
+          </w:rPr>
+          <w:t xml:space="preserve"> </w:t>
+        </w:r>
+        <w:r>
+          <w:rPr>
+            <w:iCs/>
+            <w:lang w:val="en-US"/>
+          </w:rPr>
+          <w:t>timeline</w:t>
+        </w:r>
+        <w:r>
+          <w:rPr>
+            <w:iCs/>
+            <w:rPrChange w:id="183" w:author="Konstantinos Alexandridis" w:date="2018-10-16T11:49:00Z">
+              <w:rPr>
+                <w:iCs/>
+                <w:lang w:val="en-US"/>
+              </w:rPr>
+            </w:rPrChange>
+          </w:rPr>
+          <w:t xml:space="preserve"> </w:t>
+        </w:r>
+        <w:r>
+          <w:rPr>
+            <w:iCs/>
+          </w:rPr>
+          <w:t>μέρα</w:t>
+        </w:r>
+        <w:r>
+          <w:rPr>
+            <w:iCs/>
+          </w:rPr>
+          <w:t xml:space="preserve"> </w:t>
+        </w:r>
+        <w:proofErr w:type="spellStart"/>
+        <w:r>
+          <w:rPr>
+            <w:iCs/>
+          </w:rPr>
+          <w:t>ανα</w:t>
+        </w:r>
+        <w:proofErr w:type="spellEnd"/>
+        <w:r>
+          <w:rPr>
+            <w:iCs/>
+          </w:rPr>
+          <w:t xml:space="preserve"> </w:t>
+        </w:r>
+        <w:r>
+          <w:rPr>
+            <w:iCs/>
+          </w:rPr>
+          <w:t>μέρα</w:t>
+        </w:r>
+        <w:r>
+          <w:rPr>
+            <w:iCs/>
+          </w:rPr>
+          <w:t xml:space="preserve"> </w:t>
+        </w:r>
+        <w:r>
+          <w:rPr>
+            <w:iCs/>
+          </w:rPr>
+          <w:t>τότε</w:t>
+        </w:r>
+        <w:r>
+          <w:rPr>
+            <w:iCs/>
+          </w:rPr>
+          <w:t xml:space="preserve"> </w:t>
+        </w:r>
+        <w:r>
+          <w:rPr>
+            <w:iCs/>
+          </w:rPr>
+          <w:t>το</w:t>
+        </w:r>
+        <w:r>
+          <w:rPr>
+            <w:iCs/>
+          </w:rPr>
+          <w:t xml:space="preserve"> </w:t>
+        </w:r>
+        <w:proofErr w:type="spellStart"/>
+        <w:r>
+          <w:rPr>
+            <w:iCs/>
+          </w:rPr>
+          <w:t>όπτιμαλ</w:t>
+        </w:r>
+        <w:proofErr w:type="spellEnd"/>
+        <w:r>
+          <w:rPr>
+            <w:iCs/>
+          </w:rPr>
+          <w:t xml:space="preserve"> </w:t>
+        </w:r>
+        <w:r>
+          <w:rPr>
+            <w:iCs/>
+          </w:rPr>
+          <w:t>είναι</w:t>
+        </w:r>
+        <w:r>
+          <w:rPr>
+            <w:iCs/>
+          </w:rPr>
+          <w:t xml:space="preserve"> </w:t>
+        </w:r>
+      </w:ins>
+      <w:ins w:id="184" w:author="Konstantinos Alexandridis" w:date="2018-10-16T11:50:00Z">
+        <w:r>
+          <w:rPr>
+            <w:iCs/>
+          </w:rPr>
+          <w:t xml:space="preserve">365 </w:t>
+        </w:r>
+        <w:r>
+          <w:rPr>
+            <w:iCs/>
+          </w:rPr>
+          <w:t>σκαλοπάτια</w:t>
+        </w:r>
+        <w:r>
+          <w:rPr>
+            <w:iCs/>
+          </w:rPr>
+          <w:t xml:space="preserve"> </w:t>
+        </w:r>
+        <w:r>
+          <w:rPr>
+            <w:iCs/>
+          </w:rPr>
+          <w:t>προς</w:t>
+        </w:r>
+        <w:r>
+          <w:rPr>
+            <w:iCs/>
+          </w:rPr>
+          <w:t xml:space="preserve"> </w:t>
+        </w:r>
+        <w:r>
+          <w:rPr>
+            <w:iCs/>
+          </w:rPr>
+          <w:t>το</w:t>
+        </w:r>
+        <w:r>
+          <w:rPr>
+            <w:iCs/>
+          </w:rPr>
+          <w:t xml:space="preserve"> 1. </w:t>
+        </w:r>
+        <w:r>
+          <w:rPr>
+            <w:iCs/>
+          </w:rPr>
+          <w:t>Αν</w:t>
+        </w:r>
+        <w:r>
+          <w:rPr>
+            <w:iCs/>
+          </w:rPr>
+          <w:t xml:space="preserve"> </w:t>
+        </w:r>
+        <w:r>
+          <w:rPr>
+            <w:iCs/>
+          </w:rPr>
+          <w:t>έχω</w:t>
+        </w:r>
+        <w:r>
+          <w:rPr>
+            <w:iCs/>
+          </w:rPr>
+          <w:t xml:space="preserve"> </w:t>
+        </w:r>
+        <w:r>
+          <w:rPr>
+            <w:iCs/>
+          </w:rPr>
+          <w:t>σαν</w:t>
+        </w:r>
+        <w:r>
+          <w:rPr>
+            <w:iCs/>
+          </w:rPr>
+          <w:t xml:space="preserve"> </w:t>
+        </w:r>
+        <w:r>
+          <w:rPr>
+            <w:iCs/>
+          </w:rPr>
+          <w:t>σημεία</w:t>
+        </w:r>
+        <w:r>
+          <w:rPr>
+            <w:iCs/>
+          </w:rPr>
+          <w:t xml:space="preserve"> </w:t>
+        </w:r>
+        <w:r>
+          <w:rPr>
+            <w:iCs/>
+          </w:rPr>
+          <w:t>τα</w:t>
+        </w:r>
+        <w:r>
+          <w:rPr>
+            <w:iCs/>
+          </w:rPr>
+          <w:t xml:space="preserve"> </w:t>
+        </w:r>
+      </w:ins>
+      <w:ins w:id="185" w:author="Konstantinos Alexandridis" w:date="2018-10-16T11:52:00Z">
+        <w:r>
+          <w:rPr>
+            <w:iCs/>
+            <w:lang w:val="en-US"/>
+          </w:rPr>
+          <w:t>text</w:t>
+        </w:r>
+      </w:ins>
+      <w:ins w:id="186" w:author="Konstantinos Alexandridis" w:date="2018-10-16T11:50:00Z">
+        <w:r>
+          <w:rPr>
+            <w:iCs/>
+            <w:rPrChange w:id="187" w:author="Konstantinos Alexandridis" w:date="2018-10-16T11:50:00Z">
+              <w:rPr>
+                <w:iCs/>
+                <w:lang w:val="en-US"/>
+              </w:rPr>
+            </w:rPrChange>
+          </w:rPr>
+          <w:t>_</w:t>
+        </w:r>
+        <w:r>
+          <w:rPr>
+            <w:iCs/>
+            <w:lang w:val="en-US"/>
+          </w:rPr>
+          <w:t>entries</w:t>
+        </w:r>
+      </w:ins>
+      <w:ins w:id="188" w:author="Konstantinos Alexandridis" w:date="2018-10-16T11:52:00Z">
+        <w:r>
+          <w:rPr>
+            <w:iCs/>
+            <w:rPrChange w:id="189" w:author="Konstantinos Alexandridis" w:date="2018-10-16T11:52:00Z">
+              <w:rPr>
+                <w:iCs/>
+                <w:lang w:val="en-US"/>
+              </w:rPr>
+            </w:rPrChange>
+          </w:rPr>
+          <w:t>,</w:t>
+        </w:r>
+      </w:ins>
+      <w:ins w:id="190" w:author="Konstantinos Alexandridis" w:date="2018-10-16T11:50:00Z">
+        <w:r>
+          <w:rPr>
+            <w:iCs/>
+            <w:rPrChange w:id="191" w:author="Konstantinos Alexandridis" w:date="2018-10-16T11:50:00Z">
+              <w:rPr>
+                <w:iCs/>
+                <w:lang w:val="en-US"/>
+              </w:rPr>
+            </w:rPrChange>
+          </w:rPr>
+          <w:t xml:space="preserve"> </w:t>
+        </w:r>
+        <w:r>
+          <w:rPr>
+            <w:iCs/>
+          </w:rPr>
+          <w:t>τότε</w:t>
+        </w:r>
+        <w:r>
+          <w:rPr>
+            <w:iCs/>
+          </w:rPr>
+          <w:t xml:space="preserve"> </w:t>
+        </w:r>
+        <w:r>
+          <w:rPr>
+            <w:iCs/>
+          </w:rPr>
+          <w:t>το</w:t>
+        </w:r>
+        <w:r>
+          <w:rPr>
+            <w:iCs/>
+          </w:rPr>
+          <w:t xml:space="preserve"> </w:t>
+        </w:r>
+        <w:r>
+          <w:rPr>
+            <w:iCs/>
+            <w:lang w:val="en-US"/>
+          </w:rPr>
+          <w:t>timeline</w:t>
+        </w:r>
+        <w:r>
+          <w:rPr>
+            <w:iCs/>
+            <w:rPrChange w:id="192" w:author="Konstantinos Alexandridis" w:date="2018-10-16T11:50:00Z">
+              <w:rPr>
+                <w:iCs/>
+                <w:lang w:val="en-US"/>
+              </w:rPr>
+            </w:rPrChange>
+          </w:rPr>
+          <w:t xml:space="preserve"> </w:t>
+        </w:r>
+        <w:r>
+          <w:rPr>
+            <w:iCs/>
+          </w:rPr>
+          <w:t>είναι</w:t>
+        </w:r>
+        <w:r>
+          <w:rPr>
+            <w:iCs/>
+          </w:rPr>
+          <w:t xml:space="preserve"> </w:t>
+        </w:r>
+        <w:r>
+          <w:rPr>
+            <w:iCs/>
+          </w:rPr>
+          <w:t>τ</w:t>
+        </w:r>
+      </w:ins>
+      <w:ins w:id="193" w:author="Konstantinos Alexandridis" w:date="2018-10-16T11:51:00Z">
+        <w:r>
+          <w:rPr>
+            <w:iCs/>
+          </w:rPr>
+          <w:t>ο</w:t>
+        </w:r>
+        <w:r>
+          <w:rPr>
+            <w:iCs/>
+          </w:rPr>
+          <w:t xml:space="preserve"> </w:t>
+        </w:r>
+        <w:r>
+          <w:rPr>
+            <w:iCs/>
+          </w:rPr>
+          <w:t>πλήθος</w:t>
+        </w:r>
+        <w:r>
+          <w:rPr>
+            <w:iCs/>
+          </w:rPr>
+          <w:t xml:space="preserve"> </w:t>
+        </w:r>
+        <w:r>
+          <w:rPr>
+            <w:iCs/>
+          </w:rPr>
+          <w:t>των</w:t>
+        </w:r>
+        <w:r>
+          <w:rPr>
+            <w:iCs/>
+          </w:rPr>
+          <w:t xml:space="preserve"> </w:t>
+        </w:r>
+        <w:r>
+          <w:rPr>
+            <w:iCs/>
+            <w:lang w:val="en-US"/>
+          </w:rPr>
+          <w:t>relevant</w:t>
+        </w:r>
+        <w:r>
+          <w:rPr>
+            <w:iCs/>
+            <w:rPrChange w:id="194" w:author="Konstantinos Alexandridis" w:date="2018-10-16T11:51:00Z">
+              <w:rPr>
+                <w:iCs/>
+                <w:lang w:val="en-US"/>
+              </w:rPr>
+            </w:rPrChange>
+          </w:rPr>
+          <w:t xml:space="preserve"> </w:t>
+        </w:r>
+        <w:r>
+          <w:rPr>
+            <w:iCs/>
+            <w:lang w:val="en-US"/>
+          </w:rPr>
+          <w:t>text</w:t>
+        </w:r>
+        <w:r>
+          <w:rPr>
+            <w:iCs/>
+            <w:rPrChange w:id="195" w:author="Konstantinos Alexandridis" w:date="2018-10-16T11:51:00Z">
+              <w:rPr>
+                <w:iCs/>
+                <w:lang w:val="en-US"/>
+              </w:rPr>
+            </w:rPrChange>
+          </w:rPr>
+          <w:t>_</w:t>
+        </w:r>
+        <w:r>
+          <w:rPr>
+            <w:iCs/>
+            <w:lang w:val="en-US"/>
+          </w:rPr>
+          <w:t>entries</w:t>
+        </w:r>
+        <w:r>
+          <w:rPr>
+            <w:iCs/>
+            <w:rPrChange w:id="196" w:author="Konstantinos Alexandridis" w:date="2018-10-16T11:51:00Z">
+              <w:rPr>
+                <w:iCs/>
+                <w:lang w:val="en-US"/>
+              </w:rPr>
+            </w:rPrChange>
+          </w:rPr>
+          <w:t xml:space="preserve"> </w:t>
+        </w:r>
+        <w:r>
+          <w:rPr>
+            <w:iCs/>
+          </w:rPr>
+          <w:t>και</w:t>
+        </w:r>
+        <w:r>
+          <w:rPr>
+            <w:iCs/>
+          </w:rPr>
+          <w:t xml:space="preserve"> </w:t>
+        </w:r>
+        <w:r>
+          <w:rPr>
+            <w:iCs/>
+          </w:rPr>
+          <w:t>το</w:t>
+        </w:r>
+        <w:r>
+          <w:rPr>
+            <w:iCs/>
+          </w:rPr>
+          <w:t xml:space="preserve"> </w:t>
+        </w:r>
+        <w:r>
+          <w:rPr>
+            <w:iCs/>
+            <w:lang w:val="en-US"/>
+          </w:rPr>
+          <w:t>optimal</w:t>
+        </w:r>
+        <w:r>
+          <w:rPr>
+            <w:iCs/>
+            <w:rPrChange w:id="197" w:author="Konstantinos Alexandridis" w:date="2018-10-16T11:51:00Z">
+              <w:rPr>
+                <w:iCs/>
+                <w:lang w:val="en-US"/>
+              </w:rPr>
+            </w:rPrChange>
+          </w:rPr>
+          <w:t xml:space="preserve"> </w:t>
+        </w:r>
+        <w:r>
+          <w:rPr>
+            <w:iCs/>
+            <w:lang w:val="en-US"/>
+          </w:rPr>
+          <w:t>uniformity</w:t>
+        </w:r>
+        <w:r>
+          <w:rPr>
+            <w:iCs/>
+            <w:rPrChange w:id="198" w:author="Konstantinos Alexandridis" w:date="2018-10-16T11:51:00Z">
+              <w:rPr>
+                <w:iCs/>
+                <w:lang w:val="en-US"/>
+              </w:rPr>
+            </w:rPrChange>
+          </w:rPr>
+          <w:t xml:space="preserve"> </w:t>
+        </w:r>
+        <w:r>
+          <w:rPr>
+            <w:iCs/>
+          </w:rPr>
+          <w:t>είναι</w:t>
+        </w:r>
+        <w:r>
+          <w:rPr>
+            <w:iCs/>
+          </w:rPr>
+          <w:t xml:space="preserve"> </w:t>
+        </w:r>
+        <w:r>
+          <w:rPr>
+            <w:iCs/>
+          </w:rPr>
+          <w:t>μια</w:t>
+        </w:r>
+        <w:r>
+          <w:rPr>
+            <w:iCs/>
+          </w:rPr>
+          <w:t xml:space="preserve"> </w:t>
+        </w:r>
+        <w:r>
+          <w:rPr>
+            <w:iCs/>
+          </w:rPr>
+          <w:t>σκάλα</w:t>
+        </w:r>
+        <w:r>
+          <w:rPr>
+            <w:iCs/>
+          </w:rPr>
+          <w:t xml:space="preserve"> </w:t>
+        </w:r>
+        <w:r>
+          <w:rPr>
+            <w:iCs/>
+          </w:rPr>
+          <w:t>με</w:t>
+        </w:r>
+        <w:r>
+          <w:rPr>
+            <w:iCs/>
+          </w:rPr>
+          <w:t xml:space="preserve"> </w:t>
+        </w:r>
+        <w:r>
+          <w:rPr>
+            <w:iCs/>
+          </w:rPr>
+          <w:t>ίδιο</w:t>
+        </w:r>
+        <w:r>
+          <w:rPr>
+            <w:iCs/>
+          </w:rPr>
+          <w:t xml:space="preserve"> </w:t>
+        </w:r>
+        <w:r>
+          <w:rPr>
+            <w:iCs/>
+          </w:rPr>
+          <w:t>μήκος</w:t>
+        </w:r>
+        <w:r>
+          <w:rPr>
+            <w:iCs/>
+          </w:rPr>
+          <w:t xml:space="preserve"> </w:t>
+        </w:r>
+        <w:r>
+          <w:rPr>
+            <w:iCs/>
+          </w:rPr>
+          <w:t>προς</w:t>
+        </w:r>
+        <w:r>
+          <w:rPr>
+            <w:iCs/>
+          </w:rPr>
+          <w:t xml:space="preserve"> </w:t>
+        </w:r>
+        <w:r>
+          <w:rPr>
+            <w:iCs/>
+          </w:rPr>
+          <w:t>τον</w:t>
+        </w:r>
+        <w:r>
+          <w:rPr>
+            <w:iCs/>
+          </w:rPr>
+          <w:t xml:space="preserve"> 1.</w:t>
+        </w:r>
+      </w:ins>
+      <w:bookmarkStart w:id="199" w:name="_GoBack"/>
+      <w:bookmarkEnd w:id="199"/>
+    </w:p>
+    <w:p>
+      <w:pPr>
+        <w:rPr>
+          <w:ins w:id="200" w:author="Konstantinos Alexandridis" w:date="2018-10-16T11:52:00Z"/>
+          <w:iCs/>
+          <w:rPrChange w:id="201" w:author="Konstantinos Alexandridis" w:date="2018-10-16T11:55:00Z">
+            <w:rPr>
+              <w:ins w:id="202" w:author="Konstantinos Alexandridis" w:date="2018-10-16T11:52:00Z"/>
+              <w:iCs/>
+            </w:rPr>
+          </w:rPrChange>
+        </w:rPr>
+      </w:pPr>
+    </w:p>
+    <w:p>
+      <w:pPr>
+        <w:rPr>
+          <w:ins w:id="203" w:author="Konstantinos Alexandridis" w:date="2018-10-16T11:52:00Z"/>
+          <w:iCs/>
+        </w:rPr>
+      </w:pPr>
+    </w:p>
+    <w:p>
+      <w:pPr>
+        <w:rPr>
+          <w:ins w:id="204" w:author="Konstantinos Alexandridis" w:date="2018-10-16T11:39:00Z"/>
+          <w:iCs/>
+          <w:rPrChange w:id="205" w:author="Konstantinos Alexandridis" w:date="2018-10-16T11:51:00Z">
+            <w:rPr>
+              <w:ins w:id="206" w:author="Konstantinos Alexandridis" w:date="2018-10-16T11:39:00Z"/>
+              <w:rStyle w:val="SubtleEmphasis"/>
+            </w:rPr>
+          </w:rPrChange>
+        </w:rPr>
+      </w:pPr>
+      <w:ins w:id="207" w:author="Konstantinos Alexandridis" w:date="2018-10-16T11:51:00Z">
+        <w:r>
+          <w:rPr>
+            <w:iCs/>
+          </w:rPr>
+          <w:t xml:space="preserve"> </w:t>
+        </w:r>
+      </w:ins>
+    </w:p>
+    <w:p>
+      <w:pPr>
+        <w:rPr>
+          <w:ins w:id="208" w:author="Konstantinos Alexandridis" w:date="2018-10-16T11:39:00Z"/>
+          <w:lang w:val="en-US"/>
+          <w:rPrChange w:id="209" w:author="Konstantinos Alexandridis" w:date="2018-10-16T12:06:00Z">
+            <w:rPr>
+              <w:ins w:id="210" w:author="Konstantinos Alexandridis" w:date="2018-10-16T11:39:00Z"/>
+            </w:rPr>
+          </w:rPrChange>
+        </w:rPr>
+      </w:pPr>
+    </w:p>
+    <w:p>
+      <w:pPr>
+        <w:rPr>
+          <w:ins w:id="211" w:author="Konstantinos Alexandridis" w:date="2018-10-16T11:39:00Z"/>
+        </w:rPr>
+      </w:pPr>
+    </w:p>
+    <w:p>
+      <w:pPr>
+        <w:rPr>
+          <w:ins w:id="212" w:author="Konstantinos Alexandridis" w:date="2018-10-16T11:39:00Z"/>
+        </w:rPr>
+      </w:pPr>
+    </w:p>
+    <w:p>
+      <w:pPr>
+        <w:rPr>
+          <w:ins w:id="213" w:author="Konstantinos Alexandridis" w:date="2018-10-16T11:34:00Z"/>
+        </w:rPr>
+      </w:pPr>
+    </w:p>
+    <w:p>
+      <w:pPr>
+        <w:rPr>
+          <w:u w:val="single"/>
+          <w:rPrChange w:id="214" w:author="Konstantinos Alexandridis" w:date="2018-10-16T11:36:00Z">
+            <w:rPr/>
+          </w:rPrChange>
+        </w:rPr>
+        <w:pPrChange w:id="215" w:author="Konstantinos Alexandridis" w:date="2018-10-16T11:38:00Z">
+          <w:pPr>
+            <w:pStyle w:val="Subtitle"/>
+          </w:pPr>
+        </w:pPrChange>
+      </w:pPr>
+      <w:ins w:id="216" w:author="Konstantinos Alexandridis" w:date="2018-10-16T11:06:00Z">
+        <w:r>
+          <w:rPr>
+            <w:rStyle w:val="SubtleEmphasis"/>
+            <w:rPrChange w:id="217" w:author="Konstantinos Alexandridis" w:date="2018-10-16T11:36:00Z">
+              <w:rPr>
+                <w:rStyle w:val="SubtleEmphasis"/>
+              </w:rPr>
+            </w:rPrChange>
+          </w:rPr>
+          <w:br/>
+          <w:t xml:space="preserve">              </w:t>
+        </w:r>
+        <w:r>
+          <w:rPr>
+            <w:rStyle w:val="SubtleEmphasis"/>
+            <w:rPrChange w:id="218" w:author="Konstantinos Alexandridis" w:date="2018-10-16T11:36:00Z">
+              <w:rPr>
+                <w:rStyle w:val="SubtleEmphasis"/>
+              </w:rPr>
+            </w:rPrChange>
+          </w:rPr>
+          <w:br/>
+        </w:r>
+      </w:ins>
+      <w:r>
+        <w:rPr>
+          <w:rPrChange w:id="219" w:author="Konstantinos Alexandridis" w:date="2018-10-16T11:36:00Z">
+            <w:rPr/>
+          </w:rPrChange>
+        </w:rPr>
         <w:br/>
       </w:r>
     </w:p>
@@ -2553,7 +5541,6 @@
   <w:style w:type="character" w:default="1" w:styleId="DefaultParagraphFont">
     <w:name w:val="Default Paragraph Font"/>
     <w:uiPriority w:val="1"/>
-    <w:semiHidden/>
     <w:unhideWhenUsed/>
   </w:style>
   <w:style w:type="table" w:default="1" w:styleId="TableNormal">
@@ -2671,6 +5658,52 @@
     <w:pPr>
       <w:spacing w:after="0" w:line="240" w:lineRule="auto"/>
     </w:pPr>
+  </w:style>
+  <w:style w:type="character" w:styleId="SubtleEmphasis">
+    <w:name w:val="Subtle Emphasis"/>
+    <w:basedOn w:val="DefaultParagraphFont"/>
+    <w:uiPriority w:val="19"/>
+    <w:qFormat/>
+    <w:rsid w:val="007A4BE2"/>
+    <w:rPr>
+      <w:i/>
+      <w:iCs/>
+      <w:color w:val="404040" w:themeColor="text1" w:themeTint="BF"/>
+    </w:rPr>
+  </w:style>
+  <w:style w:type="paragraph" w:styleId="Title">
+    <w:name w:val="Title"/>
+    <w:basedOn w:val="Normal"/>
+    <w:next w:val="Normal"/>
+    <w:link w:val="TitleChar"/>
+    <w:uiPriority w:val="10"/>
+    <w:qFormat/>
+    <w:rsid w:val="00E932C5"/>
+    <w:pPr>
+      <w:spacing w:after="0" w:line="240" w:lineRule="auto"/>
+      <w:contextualSpacing/>
+    </w:pPr>
+    <w:rPr>
+      <w:rFonts w:asciiTheme="majorHAnsi" w:eastAsiaTheme="majorEastAsia" w:hAnsiTheme="majorHAnsi" w:cstheme="majorBidi"/>
+      <w:spacing w:val="-10"/>
+      <w:kern w:val="28"/>
+      <w:sz w:val="56"/>
+      <w:szCs w:val="56"/>
+    </w:rPr>
+  </w:style>
+  <w:style w:type="character" w:customStyle="1" w:styleId="TitleChar">
+    <w:name w:val="Title Char"/>
+    <w:basedOn w:val="DefaultParagraphFont"/>
+    <w:link w:val="Title"/>
+    <w:uiPriority w:val="10"/>
+    <w:rsid w:val="00E932C5"/>
+    <w:rPr>
+      <w:rFonts w:asciiTheme="majorHAnsi" w:eastAsiaTheme="majorEastAsia" w:hAnsiTheme="majorHAnsi" w:cstheme="majorBidi"/>
+      <w:spacing w:val="-10"/>
+      <w:kern w:val="28"/>
+      <w:sz w:val="56"/>
+      <w:szCs w:val="56"/>
+    </w:rPr>
   </w:style>
 </w:styles>
 </file>
@@ -2975,7 +6008,7 @@
 </file>
 
 <file path=customXml/itemProps1.xml><?xml version="1.0" encoding="utf-8"?>
-<ds:datastoreItem xmlns:ds="http://schemas.openxmlformats.org/officeDocument/2006/customXml" ds:itemID="{4C530C77-2A71-4DCB-9DE9-0907CB1527DB}">
+<ds:datastoreItem xmlns:ds="http://schemas.openxmlformats.org/officeDocument/2006/customXml" ds:itemID="{BF5EB3B3-4728-4A11-B800-AF525B8424E3}">
   <ds:schemaRefs>
     <ds:schemaRef ds:uri="http://schemas.openxmlformats.org/officeDocument/2006/bibliography"/>
   </ds:schemaRefs>

</xml_diff>

<commit_message>
comparison of methods, fix indentation in featselec
</commit_message>
<xml_diff>
--- a/progress.docx
+++ b/progress.docx
@@ -2511,541 +2511,1045 @@
           </w:rPr>
           <w:t>Uniform</w:t>
         </w:r>
+        <w:bookmarkStart w:id="99" w:name="_GoBack"/>
+      </w:ins>
+    </w:p>
+    <w:bookmarkEnd w:id="99"/>
+    <w:p>
+      <w:pPr>
+        <w:rPr>
+          <w:ins w:id="100" w:author="Konstantinos Alexandridis" w:date="2018-10-16T11:39:00Z"/>
+          <w:iCs/>
+        </w:rPr>
+      </w:pPr>
+      <w:ins w:id="101" w:author="Konstantinos Alexandridis" w:date="2018-10-16T11:39:00Z">
+        <w:r>
+          <w:rPr>
+            <w:rPrChange w:id="102" w:author="Konstantinos Alexandridis" w:date="2018-10-16T11:39:00Z">
+              <w:rPr>
+                <w:rStyle w:val="SubtleEmphasis"/>
+              </w:rPr>
+            </w:rPrChange>
+          </w:rPr>
+          <w:t>βήμα</w:t>
+        </w:r>
+        <w:r>
+          <w:rPr>
+            <w:rPrChange w:id="103" w:author="Konstantinos Alexandridis" w:date="2018-10-16T11:39:00Z">
+              <w:rPr>
+                <w:rStyle w:val="SubtleEmphasis"/>
+              </w:rPr>
+            </w:rPrChange>
+          </w:rPr>
+          <w:t>=</w:t>
+        </w:r>
+        <w:r>
+          <w:rPr>
+            <w:rPrChange w:id="104" w:author="Konstantinos Alexandridis" w:date="2018-10-16T11:39:00Z">
+              <w:rPr>
+                <w:rStyle w:val="SubtleEmphasis"/>
+              </w:rPr>
+            </w:rPrChange>
+          </w:rPr>
+          <w:t>έγγραφο</w:t>
+        </w:r>
+        <w:r>
+          <w:rPr>
+            <w:rPrChange w:id="105" w:author="Konstantinos Alexandridis" w:date="2018-10-16T11:39:00Z">
+              <w:rPr>
+                <w:rStyle w:val="SubtleEmphasis"/>
+              </w:rPr>
+            </w:rPrChange>
+          </w:rPr>
+          <w:t xml:space="preserve"> </w:t>
+        </w:r>
+        <w:r>
+          <w:rPr>
+            <w:rPrChange w:id="106" w:author="Konstantinos Alexandridis" w:date="2018-10-16T11:39:00Z">
+              <w:rPr>
+                <w:rStyle w:val="SubtleEmphasis"/>
+              </w:rPr>
+            </w:rPrChange>
+          </w:rPr>
+          <w:t>ή</w:t>
+        </w:r>
+        <w:r>
+          <w:rPr>
+            <w:rPrChange w:id="107" w:author="Konstantinos Alexandridis" w:date="2018-10-16T11:39:00Z">
+              <w:rPr>
+                <w:rStyle w:val="SubtleEmphasis"/>
+              </w:rPr>
+            </w:rPrChange>
+          </w:rPr>
+          <w:t xml:space="preserve"> </w:t>
+        </w:r>
+        <w:r>
+          <w:rPr>
+            <w:rPrChange w:id="108" w:author="Konstantinos Alexandridis" w:date="2018-10-16T11:39:00Z">
+              <w:rPr>
+                <w:rStyle w:val="SubtleEmphasis"/>
+              </w:rPr>
+            </w:rPrChange>
+          </w:rPr>
+          <w:t>μέρα</w:t>
+        </w:r>
+        <w:r>
+          <w:rPr>
+            <w:rPrChange w:id="109" w:author="Konstantinos Alexandridis" w:date="2018-10-16T11:39:00Z">
+              <w:rPr>
+                <w:rStyle w:val="SubtleEmphasis"/>
+              </w:rPr>
+            </w:rPrChange>
+          </w:rPr>
+          <w:t xml:space="preserve">, </w:t>
+        </w:r>
+        <w:proofErr w:type="spellStart"/>
+        <w:r>
+          <w:rPr>
+            <w:rPrChange w:id="110" w:author="Konstantinos Alexandridis" w:date="2018-10-16T11:39:00Z">
+              <w:rPr>
+                <w:rStyle w:val="SubtleEmphasis"/>
+                <w:lang w:val="en-US"/>
+              </w:rPr>
+            </w:rPrChange>
+          </w:rPr>
+          <w:t>decision</w:t>
+        </w:r>
+        <w:r>
+          <w:rPr>
+            <w:rPrChange w:id="111" w:author="Konstantinos Alexandridis" w:date="2018-10-16T11:39:00Z">
+              <w:rPr>
+                <w:rStyle w:val="SubtleEmphasis"/>
+              </w:rPr>
+            </w:rPrChange>
+          </w:rPr>
+          <w:t>_</w:t>
+        </w:r>
+        <w:r>
+          <w:rPr>
+            <w:rPrChange w:id="112" w:author="Konstantinos Alexandridis" w:date="2018-10-16T11:39:00Z">
+              <w:rPr>
+                <w:rStyle w:val="SubtleEmphasis"/>
+                <w:lang w:val="en-US"/>
+              </w:rPr>
+            </w:rPrChange>
+          </w:rPr>
+          <w:t>thres</w:t>
+        </w:r>
+        <w:proofErr w:type="spellEnd"/>
+        <w:r>
+          <w:rPr>
+            <w:rPrChange w:id="113" w:author="Konstantinos Alexandridis" w:date="2018-10-16T11:39:00Z">
+              <w:rPr>
+                <w:rStyle w:val="SubtleEmphasis"/>
+              </w:rPr>
+            </w:rPrChange>
+          </w:rPr>
+          <w:t xml:space="preserve">= </w:t>
+        </w:r>
+        <w:r>
+          <w:rPr>
+            <w:rPrChange w:id="114" w:author="Konstantinos Alexandridis" w:date="2018-10-16T11:39:00Z">
+              <w:rPr>
+                <w:rStyle w:val="SubtleEmphasis"/>
+              </w:rPr>
+            </w:rPrChange>
+          </w:rPr>
+          <w:t>πότε</w:t>
+        </w:r>
+        <w:r>
+          <w:rPr>
+            <w:rPrChange w:id="115" w:author="Konstantinos Alexandridis" w:date="2018-10-16T11:39:00Z">
+              <w:rPr>
+                <w:rStyle w:val="SubtleEmphasis"/>
+              </w:rPr>
+            </w:rPrChange>
+          </w:rPr>
+          <w:t xml:space="preserve"> </w:t>
+        </w:r>
+        <w:r>
+          <w:rPr>
+            <w:rPrChange w:id="116" w:author="Konstantinos Alexandridis" w:date="2018-10-16T11:39:00Z">
+              <w:rPr>
+                <w:rStyle w:val="SubtleEmphasis"/>
+              </w:rPr>
+            </w:rPrChange>
+          </w:rPr>
+          <w:t>θα</w:t>
+        </w:r>
+        <w:r>
+          <w:rPr>
+            <w:rPrChange w:id="117" w:author="Konstantinos Alexandridis" w:date="2018-10-16T11:39:00Z">
+              <w:rPr>
+                <w:rStyle w:val="SubtleEmphasis"/>
+              </w:rPr>
+            </w:rPrChange>
+          </w:rPr>
+          <w:t xml:space="preserve"> </w:t>
+        </w:r>
+        <w:r>
+          <w:rPr>
+            <w:rPrChange w:id="118" w:author="Konstantinos Alexandridis" w:date="2018-10-16T11:39:00Z">
+              <w:rPr>
+                <w:rStyle w:val="SubtleEmphasis"/>
+              </w:rPr>
+            </w:rPrChange>
+          </w:rPr>
+          <w:t>είναι</w:t>
+        </w:r>
+        <w:r>
+          <w:rPr>
+            <w:rPrChange w:id="119" w:author="Konstantinos Alexandridis" w:date="2018-10-16T11:39:00Z">
+              <w:rPr>
+                <w:rStyle w:val="SubtleEmphasis"/>
+              </w:rPr>
+            </w:rPrChange>
+          </w:rPr>
+          <w:t xml:space="preserve"> </w:t>
+        </w:r>
+        <w:r>
+          <w:rPr>
+            <w:rPrChange w:id="120" w:author="Konstantinos Alexandridis" w:date="2018-10-16T11:39:00Z">
+              <w:rPr>
+                <w:rStyle w:val="SubtleEmphasis"/>
+                <w:lang w:val="en-US"/>
+              </w:rPr>
+            </w:rPrChange>
+          </w:rPr>
+          <w:t>uniform</w:t>
+        </w:r>
+        <w:r>
+          <w:rPr>
+            <w:rPrChange w:id="121" w:author="Konstantinos Alexandridis" w:date="2018-10-16T11:39:00Z">
+              <w:rPr>
+                <w:rStyle w:val="SubtleEmphasis"/>
+              </w:rPr>
+            </w:rPrChange>
+          </w:rPr>
+          <w:t xml:space="preserve"> </w:t>
+        </w:r>
+        <w:r>
+          <w:rPr>
+            <w:rPrChange w:id="122" w:author="Konstantinos Alexandridis" w:date="2018-10-16T11:39:00Z">
+              <w:rPr>
+                <w:rStyle w:val="SubtleEmphasis"/>
+              </w:rPr>
+            </w:rPrChange>
+          </w:rPr>
+          <w:t>η</w:t>
+        </w:r>
+        <w:r>
+          <w:rPr>
+            <w:rPrChange w:id="123" w:author="Konstantinos Alexandridis" w:date="2018-10-16T11:39:00Z">
+              <w:rPr>
+                <w:rStyle w:val="SubtleEmphasis"/>
+              </w:rPr>
+            </w:rPrChange>
+          </w:rPr>
+          <w:t xml:space="preserve"> </w:t>
+        </w:r>
+        <w:r>
+          <w:rPr>
+            <w:rPrChange w:id="124" w:author="Konstantinos Alexandridis" w:date="2018-10-16T11:39:00Z">
+              <w:rPr>
+                <w:rStyle w:val="SubtleEmphasis"/>
+              </w:rPr>
+            </w:rPrChange>
+          </w:rPr>
+          <w:t>μέρα</w:t>
+        </w:r>
+        <w:r>
+          <w:rPr>
+            <w:rPrChange w:id="125" w:author="Konstantinos Alexandridis" w:date="2018-10-16T11:39:00Z">
+              <w:rPr>
+                <w:rStyle w:val="SubtleEmphasis"/>
+              </w:rPr>
+            </w:rPrChange>
+          </w:rPr>
+          <w:t xml:space="preserve"> </w:t>
+        </w:r>
+        <w:r>
+          <w:rPr>
+            <w:rPrChange w:id="126" w:author="Konstantinos Alexandridis" w:date="2018-10-16T11:39:00Z">
+              <w:rPr>
+                <w:rStyle w:val="SubtleEmphasis"/>
+              </w:rPr>
+            </w:rPrChange>
+          </w:rPr>
+          <w:t>από</w:t>
+        </w:r>
+        <w:r>
+          <w:rPr>
+            <w:rPrChange w:id="127" w:author="Konstantinos Alexandridis" w:date="2018-10-16T11:39:00Z">
+              <w:rPr>
+                <w:rStyle w:val="SubtleEmphasis"/>
+              </w:rPr>
+            </w:rPrChange>
+          </w:rPr>
+          <w:t xml:space="preserve"> </w:t>
+        </w:r>
+        <w:r>
+          <w:rPr>
+            <w:rPrChange w:id="128" w:author="Konstantinos Alexandridis" w:date="2018-10-16T11:39:00Z">
+              <w:rPr>
+                <w:rStyle w:val="SubtleEmphasis"/>
+              </w:rPr>
+            </w:rPrChange>
+          </w:rPr>
+          <w:t>πόσα</w:t>
+        </w:r>
+        <w:r>
+          <w:rPr>
+            <w:rPrChange w:id="129" w:author="Konstantinos Alexandridis" w:date="2018-10-16T11:39:00Z">
+              <w:rPr>
+                <w:rStyle w:val="SubtleEmphasis"/>
+              </w:rPr>
+            </w:rPrChange>
+          </w:rPr>
+          <w:t xml:space="preserve"> </w:t>
+        </w:r>
+        <w:r>
+          <w:rPr>
+            <w:rPrChange w:id="130" w:author="Konstantinos Alexandridis" w:date="2018-10-16T11:39:00Z">
+              <w:rPr>
+                <w:rStyle w:val="SubtleEmphasis"/>
+                <w:lang w:val="en-US"/>
+              </w:rPr>
+            </w:rPrChange>
+          </w:rPr>
+          <w:t>doc</w:t>
+        </w:r>
+        <w:r>
+          <w:rPr>
+            <w:rPrChange w:id="131" w:author="Konstantinos Alexandridis" w:date="2018-10-16T11:39:00Z">
+              <w:rPr>
+                <w:rStyle w:val="SubtleEmphasis"/>
+              </w:rPr>
+            </w:rPrChange>
+          </w:rPr>
+          <w:t xml:space="preserve"> </w:t>
+        </w:r>
+        <w:r>
+          <w:rPr>
+            <w:rPrChange w:id="132" w:author="Konstantinos Alexandridis" w:date="2018-10-16T11:39:00Z">
+              <w:rPr>
+                <w:rStyle w:val="SubtleEmphasis"/>
+              </w:rPr>
+            </w:rPrChange>
+          </w:rPr>
+          <w:t>και</w:t>
+        </w:r>
+        <w:r>
+          <w:rPr>
+            <w:rPrChange w:id="133" w:author="Konstantinos Alexandridis" w:date="2018-10-16T11:39:00Z">
+              <w:rPr>
+                <w:rStyle w:val="SubtleEmphasis"/>
+              </w:rPr>
+            </w:rPrChange>
+          </w:rPr>
+          <w:t xml:space="preserve"> </w:t>
+        </w:r>
+        <w:r>
+          <w:rPr>
+            <w:rPrChange w:id="134" w:author="Konstantinos Alexandridis" w:date="2018-10-16T11:39:00Z">
+              <w:rPr>
+                <w:rStyle w:val="SubtleEmphasis"/>
+              </w:rPr>
+            </w:rPrChange>
+          </w:rPr>
+          <w:t>πάνω</w:t>
+        </w:r>
+        <w:r>
+          <w:rPr>
+            <w:rPrChange w:id="135" w:author="Konstantinos Alexandridis" w:date="2018-10-16T11:39:00Z">
+              <w:rPr>
+                <w:rStyle w:val="SubtleEmphasis"/>
+              </w:rPr>
+            </w:rPrChange>
+          </w:rPr>
+          <w:t xml:space="preserve">, </w:t>
+        </w:r>
+        <w:r>
+          <w:rPr>
+            <w:rPrChange w:id="136" w:author="Konstantinos Alexandridis" w:date="2018-10-16T11:39:00Z">
+              <w:rPr>
+                <w:rStyle w:val="SubtleEmphasis"/>
+              </w:rPr>
+            </w:rPrChange>
+          </w:rPr>
+          <w:t>και</w:t>
+        </w:r>
+        <w:r>
+          <w:rPr>
+            <w:rPrChange w:id="137" w:author="Konstantinos Alexandridis" w:date="2018-10-16T11:39:00Z">
+              <w:rPr>
+                <w:rStyle w:val="SubtleEmphasis"/>
+              </w:rPr>
+            </w:rPrChange>
+          </w:rPr>
+          <w:t xml:space="preserve"> </w:t>
+        </w:r>
+        <w:proofErr w:type="spellStart"/>
+        <w:r>
+          <w:rPr>
+            <w:rPrChange w:id="138" w:author="Konstantinos Alexandridis" w:date="2018-10-16T11:39:00Z">
+              <w:rPr>
+                <w:rStyle w:val="SubtleEmphasis"/>
+                <w:lang w:val="en-US"/>
+              </w:rPr>
+            </w:rPrChange>
+          </w:rPr>
+          <w:t>topk</w:t>
+        </w:r>
+        <w:proofErr w:type="spellEnd"/>
+        <w:r>
+          <w:rPr>
+            <w:rPrChange w:id="139" w:author="Konstantinos Alexandridis" w:date="2018-10-16T11:39:00Z">
+              <w:rPr>
+                <w:rStyle w:val="SubtleEmphasis"/>
+              </w:rPr>
+            </w:rPrChange>
+          </w:rPr>
+          <w:t xml:space="preserve"> </w:t>
+        </w:r>
+        <w:r>
+          <w:rPr>
+            <w:rPrChange w:id="140" w:author="Konstantinos Alexandridis" w:date="2018-10-16T11:39:00Z">
+              <w:rPr>
+                <w:rStyle w:val="SubtleEmphasis"/>
+              </w:rPr>
+            </w:rPrChange>
+          </w:rPr>
+          <w:t>είναι</w:t>
+        </w:r>
+        <w:r>
+          <w:rPr>
+            <w:rPrChange w:id="141" w:author="Konstantinos Alexandridis" w:date="2018-10-16T11:39:00Z">
+              <w:rPr>
+                <w:rStyle w:val="SubtleEmphasis"/>
+              </w:rPr>
+            </w:rPrChange>
+          </w:rPr>
+          <w:t xml:space="preserve"> </w:t>
+        </w:r>
+        <w:r>
+          <w:rPr>
+            <w:rPrChange w:id="142" w:author="Konstantinos Alexandridis" w:date="2018-10-16T11:39:00Z">
+              <w:rPr>
+                <w:rStyle w:val="SubtleEmphasis"/>
+              </w:rPr>
+            </w:rPrChange>
+          </w:rPr>
+          <w:t>τα</w:t>
+        </w:r>
+        <w:r>
+          <w:rPr>
+            <w:rPrChange w:id="143" w:author="Konstantinos Alexandridis" w:date="2018-10-16T11:39:00Z">
+              <w:rPr>
+                <w:rStyle w:val="SubtleEmphasis"/>
+              </w:rPr>
+            </w:rPrChange>
+          </w:rPr>
+          <w:t xml:space="preserve"> </w:t>
+        </w:r>
+        <w:r>
+          <w:rPr>
+            <w:rPrChange w:id="144" w:author="Konstantinos Alexandridis" w:date="2018-10-16T11:39:00Z">
+              <w:rPr>
+                <w:rStyle w:val="SubtleEmphasis"/>
+              </w:rPr>
+            </w:rPrChange>
+          </w:rPr>
+          <w:t>καλύτερα</w:t>
+        </w:r>
+        <w:r>
+          <w:rPr>
+            <w:rPrChange w:id="145" w:author="Konstantinos Alexandridis" w:date="2018-10-16T11:39:00Z">
+              <w:rPr>
+                <w:rStyle w:val="SubtleEmphasis"/>
+              </w:rPr>
+            </w:rPrChange>
+          </w:rPr>
+          <w:t xml:space="preserve"> </w:t>
+        </w:r>
+        <w:r>
+          <w:rPr>
+            <w:rPrChange w:id="146" w:author="Konstantinos Alexandridis" w:date="2018-10-16T11:39:00Z">
+              <w:rPr>
+                <w:rStyle w:val="SubtleEmphasis"/>
+              </w:rPr>
+            </w:rPrChange>
+          </w:rPr>
+          <w:t>χαρακτηριστικά</w:t>
+        </w:r>
       </w:ins>
     </w:p>
     <w:p>
       <w:pPr>
         <w:rPr>
-          <w:ins w:id="99" w:author="Konstantinos Alexandridis" w:date="2018-10-16T11:39:00Z"/>
+          <w:ins w:id="147" w:author="Konstantinos Alexandridis" w:date="2018-10-16T11:49:00Z"/>
           <w:iCs/>
         </w:rPr>
       </w:pPr>
-      <w:ins w:id="100" w:author="Konstantinos Alexandridis" w:date="2018-10-16T11:39:00Z">
-        <w:r>
-          <w:rPr>
-            <w:iCs/>
-            <w:rPrChange w:id="101" w:author="Konstantinos Alexandridis" w:date="2018-10-16T11:39:00Z">
-              <w:rPr>
-                <w:rStyle w:val="SubtleEmphasis"/>
-              </w:rPr>
-            </w:rPrChange>
-          </w:rPr>
-          <w:t>βήμα</w:t>
-        </w:r>
-        <w:r>
-          <w:rPr>
-            <w:iCs/>
-            <w:rPrChange w:id="102" w:author="Konstantinos Alexandridis" w:date="2018-10-16T11:39:00Z">
-              <w:rPr>
-                <w:rStyle w:val="SubtleEmphasis"/>
-              </w:rPr>
-            </w:rPrChange>
-          </w:rPr>
-          <w:t>=</w:t>
-        </w:r>
-        <w:r>
-          <w:rPr>
-            <w:iCs/>
-            <w:rPrChange w:id="103" w:author="Konstantinos Alexandridis" w:date="2018-10-16T11:39:00Z">
-              <w:rPr>
-                <w:rStyle w:val="SubtleEmphasis"/>
-              </w:rPr>
-            </w:rPrChange>
-          </w:rPr>
-          <w:t>έγγραφο</w:t>
-        </w:r>
-        <w:r>
-          <w:rPr>
-            <w:iCs/>
-            <w:rPrChange w:id="104" w:author="Konstantinos Alexandridis" w:date="2018-10-16T11:39:00Z">
-              <w:rPr>
-                <w:rStyle w:val="SubtleEmphasis"/>
-              </w:rPr>
-            </w:rPrChange>
-          </w:rPr>
-          <w:t xml:space="preserve"> </w:t>
-        </w:r>
-        <w:r>
-          <w:rPr>
-            <w:iCs/>
-            <w:rPrChange w:id="105" w:author="Konstantinos Alexandridis" w:date="2018-10-16T11:39:00Z">
-              <w:rPr>
-                <w:rStyle w:val="SubtleEmphasis"/>
-              </w:rPr>
-            </w:rPrChange>
-          </w:rPr>
-          <w:t>ή</w:t>
-        </w:r>
-        <w:r>
-          <w:rPr>
-            <w:iCs/>
-            <w:rPrChange w:id="106" w:author="Konstantinos Alexandridis" w:date="2018-10-16T11:39:00Z">
-              <w:rPr>
-                <w:rStyle w:val="SubtleEmphasis"/>
-              </w:rPr>
-            </w:rPrChange>
-          </w:rPr>
-          <w:t xml:space="preserve"> </w:t>
-        </w:r>
-        <w:r>
-          <w:rPr>
-            <w:iCs/>
-            <w:rPrChange w:id="107" w:author="Konstantinos Alexandridis" w:date="2018-10-16T11:39:00Z">
-              <w:rPr>
-                <w:rStyle w:val="SubtleEmphasis"/>
-              </w:rPr>
-            </w:rPrChange>
-          </w:rPr>
-          <w:t>μέρα</w:t>
-        </w:r>
-        <w:r>
-          <w:rPr>
-            <w:iCs/>
-            <w:rPrChange w:id="108" w:author="Konstantinos Alexandridis" w:date="2018-10-16T11:39:00Z">
-              <w:rPr>
-                <w:rStyle w:val="SubtleEmphasis"/>
-              </w:rPr>
-            </w:rPrChange>
-          </w:rPr>
-          <w:t xml:space="preserve">, </w:t>
-        </w:r>
-        <w:proofErr w:type="spellStart"/>
-        <w:r>
-          <w:rPr>
-            <w:iCs/>
-            <w:rPrChange w:id="109" w:author="Konstantinos Alexandridis" w:date="2018-10-16T11:39:00Z">
-              <w:rPr>
-                <w:rStyle w:val="SubtleEmphasis"/>
-                <w:lang w:val="en-US"/>
-              </w:rPr>
-            </w:rPrChange>
-          </w:rPr>
-          <w:t>decision</w:t>
-        </w:r>
-        <w:r>
-          <w:rPr>
-            <w:iCs/>
-            <w:rPrChange w:id="110" w:author="Konstantinos Alexandridis" w:date="2018-10-16T11:39:00Z">
-              <w:rPr>
-                <w:rStyle w:val="SubtleEmphasis"/>
-              </w:rPr>
-            </w:rPrChange>
-          </w:rPr>
-          <w:t>_</w:t>
-        </w:r>
-        <w:r>
-          <w:rPr>
-            <w:iCs/>
-            <w:rPrChange w:id="111" w:author="Konstantinos Alexandridis" w:date="2018-10-16T11:39:00Z">
-              <w:rPr>
-                <w:rStyle w:val="SubtleEmphasis"/>
-                <w:lang w:val="en-US"/>
-              </w:rPr>
-            </w:rPrChange>
-          </w:rPr>
-          <w:t>thres</w:t>
-        </w:r>
-        <w:proofErr w:type="spellEnd"/>
-        <w:r>
-          <w:rPr>
-            <w:iCs/>
-            <w:rPrChange w:id="112" w:author="Konstantinos Alexandridis" w:date="2018-10-16T11:39:00Z">
-              <w:rPr>
-                <w:rStyle w:val="SubtleEmphasis"/>
-              </w:rPr>
-            </w:rPrChange>
-          </w:rPr>
-          <w:t xml:space="preserve">= </w:t>
-        </w:r>
-        <w:r>
-          <w:rPr>
-            <w:iCs/>
-            <w:rPrChange w:id="113" w:author="Konstantinos Alexandridis" w:date="2018-10-16T11:39:00Z">
-              <w:rPr>
-                <w:rStyle w:val="SubtleEmphasis"/>
-              </w:rPr>
-            </w:rPrChange>
-          </w:rPr>
-          <w:t>πότε</w:t>
-        </w:r>
-        <w:r>
-          <w:rPr>
-            <w:iCs/>
-            <w:rPrChange w:id="114" w:author="Konstantinos Alexandridis" w:date="2018-10-16T11:39:00Z">
-              <w:rPr>
-                <w:rStyle w:val="SubtleEmphasis"/>
-              </w:rPr>
-            </w:rPrChange>
-          </w:rPr>
-          <w:t xml:space="preserve"> </w:t>
-        </w:r>
-        <w:r>
-          <w:rPr>
-            <w:iCs/>
-            <w:rPrChange w:id="115" w:author="Konstantinos Alexandridis" w:date="2018-10-16T11:39:00Z">
-              <w:rPr>
-                <w:rStyle w:val="SubtleEmphasis"/>
-              </w:rPr>
-            </w:rPrChange>
-          </w:rPr>
-          <w:t>θα</w:t>
-        </w:r>
-        <w:r>
-          <w:rPr>
-            <w:iCs/>
-            <w:rPrChange w:id="116" w:author="Konstantinos Alexandridis" w:date="2018-10-16T11:39:00Z">
-              <w:rPr>
-                <w:rStyle w:val="SubtleEmphasis"/>
-              </w:rPr>
-            </w:rPrChange>
-          </w:rPr>
-          <w:t xml:space="preserve"> </w:t>
-        </w:r>
-        <w:r>
-          <w:rPr>
-            <w:iCs/>
-            <w:rPrChange w:id="117" w:author="Konstantinos Alexandridis" w:date="2018-10-16T11:39:00Z">
-              <w:rPr>
-                <w:rStyle w:val="SubtleEmphasis"/>
-              </w:rPr>
-            </w:rPrChange>
+      <w:ins w:id="148" w:author="Konstantinos Alexandridis" w:date="2018-10-16T11:40:00Z">
+        <w:r>
+          <w:rPr>
+            <w:iCs/>
+            <w:lang w:val="en-US"/>
+          </w:rPr>
+          <w:t>timeline</w:t>
+        </w:r>
+        <w:r>
+          <w:rPr>
+            <w:iCs/>
+            <w:rPrChange w:id="149" w:author="Konstantinos Alexandridis" w:date="2018-10-16T11:40:00Z">
+              <w:rPr>
+                <w:iCs/>
+                <w:lang w:val="en-US"/>
+              </w:rPr>
+            </w:rPrChange>
+          </w:rPr>
+          <w:t xml:space="preserve"> </w:t>
+        </w:r>
+        <w:r>
+          <w:rPr>
+            <w:iCs/>
           </w:rPr>
           <w:t>είναι</w:t>
         </w:r>
         <w:r>
           <w:rPr>
             <w:iCs/>
-            <w:rPrChange w:id="118" w:author="Konstantinos Alexandridis" w:date="2018-10-16T11:39:00Z">
-              <w:rPr>
-                <w:rStyle w:val="SubtleEmphasis"/>
-              </w:rPr>
-            </w:rPrChange>
-          </w:rPr>
-          <w:t xml:space="preserve"> </w:t>
-        </w:r>
-        <w:r>
-          <w:rPr>
-            <w:iCs/>
-            <w:rPrChange w:id="119" w:author="Konstantinos Alexandridis" w:date="2018-10-16T11:39:00Z">
-              <w:rPr>
-                <w:rStyle w:val="SubtleEmphasis"/>
-                <w:lang w:val="en-US"/>
-              </w:rPr>
-            </w:rPrChange>
-          </w:rPr>
-          <w:t>uniform</w:t>
-        </w:r>
-        <w:r>
-          <w:rPr>
-            <w:iCs/>
-            <w:rPrChange w:id="120" w:author="Konstantinos Alexandridis" w:date="2018-10-16T11:39:00Z">
-              <w:rPr>
-                <w:rStyle w:val="SubtleEmphasis"/>
-              </w:rPr>
-            </w:rPrChange>
-          </w:rPr>
-          <w:t xml:space="preserve"> </w:t>
-        </w:r>
-        <w:r>
-          <w:rPr>
-            <w:iCs/>
-            <w:rPrChange w:id="121" w:author="Konstantinos Alexandridis" w:date="2018-10-16T11:39:00Z">
-              <w:rPr>
-                <w:rStyle w:val="SubtleEmphasis"/>
-              </w:rPr>
-            </w:rPrChange>
-          </w:rPr>
-          <w:t>η</w:t>
-        </w:r>
-        <w:r>
-          <w:rPr>
-            <w:iCs/>
-            <w:rPrChange w:id="122" w:author="Konstantinos Alexandridis" w:date="2018-10-16T11:39:00Z">
-              <w:rPr>
-                <w:rStyle w:val="SubtleEmphasis"/>
-              </w:rPr>
-            </w:rPrChange>
-          </w:rPr>
-          <w:t xml:space="preserve"> </w:t>
-        </w:r>
-        <w:r>
-          <w:rPr>
-            <w:iCs/>
-            <w:rPrChange w:id="123" w:author="Konstantinos Alexandridis" w:date="2018-10-16T11:39:00Z">
-              <w:rPr>
-                <w:rStyle w:val="SubtleEmphasis"/>
-              </w:rPr>
-            </w:rPrChange>
-          </w:rPr>
-          <w:t>μέρα</w:t>
-        </w:r>
-        <w:r>
-          <w:rPr>
-            <w:iCs/>
-            <w:rPrChange w:id="124" w:author="Konstantinos Alexandridis" w:date="2018-10-16T11:39:00Z">
-              <w:rPr>
-                <w:rStyle w:val="SubtleEmphasis"/>
-              </w:rPr>
-            </w:rPrChange>
-          </w:rPr>
-          <w:t xml:space="preserve"> </w:t>
-        </w:r>
-        <w:r>
-          <w:rPr>
-            <w:iCs/>
-            <w:rPrChange w:id="125" w:author="Konstantinos Alexandridis" w:date="2018-10-16T11:39:00Z">
-              <w:rPr>
-                <w:rStyle w:val="SubtleEmphasis"/>
-              </w:rPr>
-            </w:rPrChange>
-          </w:rPr>
-          <w:t>από</w:t>
-        </w:r>
-        <w:r>
-          <w:rPr>
-            <w:iCs/>
-            <w:rPrChange w:id="126" w:author="Konstantinos Alexandridis" w:date="2018-10-16T11:39:00Z">
-              <w:rPr>
-                <w:rStyle w:val="SubtleEmphasis"/>
-              </w:rPr>
-            </w:rPrChange>
-          </w:rPr>
-          <w:t xml:space="preserve"> </w:t>
-        </w:r>
-        <w:r>
-          <w:rPr>
-            <w:iCs/>
-            <w:rPrChange w:id="127" w:author="Konstantinos Alexandridis" w:date="2018-10-16T11:39:00Z">
-              <w:rPr>
-                <w:rStyle w:val="SubtleEmphasis"/>
-              </w:rPr>
-            </w:rPrChange>
-          </w:rPr>
-          <w:t>πόσα</w:t>
-        </w:r>
-        <w:r>
-          <w:rPr>
-            <w:iCs/>
-            <w:rPrChange w:id="128" w:author="Konstantinos Alexandridis" w:date="2018-10-16T11:39:00Z">
-              <w:rPr>
-                <w:rStyle w:val="SubtleEmphasis"/>
-              </w:rPr>
-            </w:rPrChange>
-          </w:rPr>
-          <w:t xml:space="preserve"> </w:t>
-        </w:r>
-        <w:r>
-          <w:rPr>
-            <w:iCs/>
-            <w:rPrChange w:id="129" w:author="Konstantinos Alexandridis" w:date="2018-10-16T11:39:00Z">
-              <w:rPr>
-                <w:rStyle w:val="SubtleEmphasis"/>
-                <w:lang w:val="en-US"/>
-              </w:rPr>
-            </w:rPrChange>
-          </w:rPr>
-          <w:t>doc</w:t>
-        </w:r>
-        <w:r>
-          <w:rPr>
-            <w:iCs/>
-            <w:rPrChange w:id="130" w:author="Konstantinos Alexandridis" w:date="2018-10-16T11:39:00Z">
-              <w:rPr>
-                <w:rStyle w:val="SubtleEmphasis"/>
-              </w:rPr>
-            </w:rPrChange>
-          </w:rPr>
-          <w:t xml:space="preserve"> </w:t>
-        </w:r>
-        <w:r>
-          <w:rPr>
-            <w:iCs/>
-            <w:rPrChange w:id="131" w:author="Konstantinos Alexandridis" w:date="2018-10-16T11:39:00Z">
-              <w:rPr>
-                <w:rStyle w:val="SubtleEmphasis"/>
-              </w:rPr>
-            </w:rPrChange>
-          </w:rPr>
-          <w:t>και</w:t>
-        </w:r>
-        <w:r>
-          <w:rPr>
-            <w:iCs/>
-            <w:rPrChange w:id="132" w:author="Konstantinos Alexandridis" w:date="2018-10-16T11:39:00Z">
-              <w:rPr>
-                <w:rStyle w:val="SubtleEmphasis"/>
-              </w:rPr>
-            </w:rPrChange>
-          </w:rPr>
-          <w:t xml:space="preserve"> </w:t>
-        </w:r>
-        <w:r>
-          <w:rPr>
-            <w:iCs/>
-            <w:rPrChange w:id="133" w:author="Konstantinos Alexandridis" w:date="2018-10-16T11:39:00Z">
-              <w:rPr>
-                <w:rStyle w:val="SubtleEmphasis"/>
-              </w:rPr>
-            </w:rPrChange>
-          </w:rPr>
-          <w:t>πάνω</w:t>
-        </w:r>
-        <w:r>
-          <w:rPr>
-            <w:iCs/>
-            <w:rPrChange w:id="134" w:author="Konstantinos Alexandridis" w:date="2018-10-16T11:39:00Z">
-              <w:rPr>
-                <w:rStyle w:val="SubtleEmphasis"/>
-              </w:rPr>
-            </w:rPrChange>
-          </w:rPr>
-          <w:t xml:space="preserve">, </w:t>
-        </w:r>
-        <w:r>
-          <w:rPr>
-            <w:iCs/>
-            <w:rPrChange w:id="135" w:author="Konstantinos Alexandridis" w:date="2018-10-16T11:39:00Z">
-              <w:rPr>
-                <w:rStyle w:val="SubtleEmphasis"/>
-              </w:rPr>
-            </w:rPrChange>
-          </w:rPr>
-          <w:t>και</w:t>
-        </w:r>
-        <w:r>
-          <w:rPr>
-            <w:iCs/>
-            <w:rPrChange w:id="136" w:author="Konstantinos Alexandridis" w:date="2018-10-16T11:39:00Z">
-              <w:rPr>
-                <w:rStyle w:val="SubtleEmphasis"/>
-              </w:rPr>
-            </w:rPrChange>
-          </w:rPr>
-          <w:t xml:space="preserve"> </w:t>
-        </w:r>
-        <w:proofErr w:type="spellStart"/>
-        <w:r>
-          <w:rPr>
-            <w:iCs/>
-            <w:rPrChange w:id="137" w:author="Konstantinos Alexandridis" w:date="2018-10-16T11:39:00Z">
-              <w:rPr>
-                <w:rStyle w:val="SubtleEmphasis"/>
-                <w:lang w:val="en-US"/>
-              </w:rPr>
-            </w:rPrChange>
-          </w:rPr>
-          <w:t>topk</w:t>
-        </w:r>
-        <w:proofErr w:type="spellEnd"/>
-        <w:r>
-          <w:rPr>
-            <w:iCs/>
-            <w:rPrChange w:id="138" w:author="Konstantinos Alexandridis" w:date="2018-10-16T11:39:00Z">
-              <w:rPr>
-                <w:rStyle w:val="SubtleEmphasis"/>
-              </w:rPr>
-            </w:rPrChange>
-          </w:rPr>
-          <w:t xml:space="preserve"> </w:t>
-        </w:r>
-        <w:r>
-          <w:rPr>
-            <w:iCs/>
-            <w:rPrChange w:id="139" w:author="Konstantinos Alexandridis" w:date="2018-10-16T11:39:00Z">
-              <w:rPr>
-                <w:rStyle w:val="SubtleEmphasis"/>
-              </w:rPr>
-            </w:rPrChange>
-          </w:rPr>
-          <w:t>είναι</w:t>
-        </w:r>
-        <w:r>
-          <w:rPr>
-            <w:iCs/>
-            <w:rPrChange w:id="140" w:author="Konstantinos Alexandridis" w:date="2018-10-16T11:39:00Z">
-              <w:rPr>
-                <w:rStyle w:val="SubtleEmphasis"/>
-              </w:rPr>
-            </w:rPrChange>
-          </w:rPr>
-          <w:t xml:space="preserve"> </w:t>
-        </w:r>
-        <w:r>
-          <w:rPr>
-            <w:iCs/>
-            <w:rPrChange w:id="141" w:author="Konstantinos Alexandridis" w:date="2018-10-16T11:39:00Z">
-              <w:rPr>
-                <w:rStyle w:val="SubtleEmphasis"/>
-              </w:rPr>
-            </w:rPrChange>
+          </w:rPr>
+          <w:t xml:space="preserve"> </w:t>
+        </w:r>
+        <w:r>
+          <w:rPr>
+            <w:iCs/>
+          </w:rPr>
+          <w:t>ο</w:t>
+        </w:r>
+        <w:r>
+          <w:rPr>
+            <w:iCs/>
+          </w:rPr>
+          <w:t xml:space="preserve"> </w:t>
+        </w:r>
+        <w:r>
+          <w:rPr>
+            <w:iCs/>
+          </w:rPr>
+          <w:t>χρονικός</w:t>
+        </w:r>
+        <w:r>
+          <w:rPr>
+            <w:iCs/>
+          </w:rPr>
+          <w:t xml:space="preserve"> </w:t>
+        </w:r>
+        <w:r>
+          <w:rPr>
+            <w:iCs/>
+          </w:rPr>
+          <w:t>άξονας</w:t>
+        </w:r>
+        <w:r>
+          <w:rPr>
+            <w:iCs/>
+          </w:rPr>
+          <w:t xml:space="preserve"> </w:t>
+        </w:r>
+        <w:r>
+          <w:rPr>
+            <w:iCs/>
+          </w:rPr>
+          <w:t>που</w:t>
+        </w:r>
+        <w:r>
+          <w:rPr>
+            <w:iCs/>
+          </w:rPr>
+          <w:t xml:space="preserve"> </w:t>
+        </w:r>
+        <w:r>
+          <w:rPr>
+            <w:iCs/>
+          </w:rPr>
+          <w:t>κινούνται</w:t>
+        </w:r>
+        <w:r>
+          <w:rPr>
+            <w:iCs/>
+          </w:rPr>
+          <w:t xml:space="preserve"> </w:t>
+        </w:r>
+        <w:r>
+          <w:rPr>
+            <w:iCs/>
           </w:rPr>
           <w:t>τα</w:t>
         </w:r>
         <w:r>
           <w:rPr>
             <w:iCs/>
-            <w:rPrChange w:id="142" w:author="Konstantinos Alexandridis" w:date="2018-10-16T11:39:00Z">
-              <w:rPr>
-                <w:rStyle w:val="SubtleEmphasis"/>
-              </w:rPr>
-            </w:rPrChange>
-          </w:rPr>
-          <w:t xml:space="preserve"> </w:t>
-        </w:r>
-        <w:r>
-          <w:rPr>
-            <w:iCs/>
-            <w:rPrChange w:id="143" w:author="Konstantinos Alexandridis" w:date="2018-10-16T11:39:00Z">
-              <w:rPr>
-                <w:rStyle w:val="SubtleEmphasis"/>
-              </w:rPr>
-            </w:rPrChange>
-          </w:rPr>
-          <w:t>καλύτερα</w:t>
-        </w:r>
-        <w:r>
-          <w:rPr>
-            <w:iCs/>
-            <w:rPrChange w:id="144" w:author="Konstantinos Alexandridis" w:date="2018-10-16T11:39:00Z">
-              <w:rPr>
-                <w:rStyle w:val="SubtleEmphasis"/>
-              </w:rPr>
-            </w:rPrChange>
-          </w:rPr>
-          <w:t xml:space="preserve"> </w:t>
-        </w:r>
-        <w:r>
-          <w:rPr>
-            <w:iCs/>
-            <w:rPrChange w:id="145" w:author="Konstantinos Alexandridis" w:date="2018-10-16T11:39:00Z">
-              <w:rPr>
-                <w:rStyle w:val="SubtleEmphasis"/>
-              </w:rPr>
-            </w:rPrChange>
-          </w:rPr>
-          <w:t>χαρακτηριστικά</w:t>
+          </w:rPr>
+          <w:t xml:space="preserve"> </w:t>
+        </w:r>
+        <w:r>
+          <w:rPr>
+            <w:iCs/>
+            <w:lang w:val="en-US"/>
+          </w:rPr>
+          <w:t>docs</w:t>
+        </w:r>
+        <w:r>
+          <w:rPr>
+            <w:iCs/>
+            <w:rPrChange w:id="150" w:author="Konstantinos Alexandridis" w:date="2018-10-16T11:40:00Z">
+              <w:rPr>
+                <w:iCs/>
+                <w:lang w:val="en-US"/>
+              </w:rPr>
+            </w:rPrChange>
+          </w:rPr>
+          <w:t xml:space="preserve">. </w:t>
+        </w:r>
+      </w:ins>
+      <w:ins w:id="151" w:author="Konstantinos Alexandridis" w:date="2018-10-16T11:41:00Z">
+        <w:r>
+          <w:rPr>
+            <w:iCs/>
+          </w:rPr>
+          <w:t>Διαμορφώνεται</w:t>
+        </w:r>
+        <w:r>
+          <w:rPr>
+            <w:iCs/>
+          </w:rPr>
+          <w:t xml:space="preserve"> </w:t>
+        </w:r>
+        <w:r>
+          <w:rPr>
+            <w:iCs/>
+          </w:rPr>
+          <w:t>ανάλογα</w:t>
+        </w:r>
+        <w:r>
+          <w:rPr>
+            <w:iCs/>
+          </w:rPr>
+          <w:t xml:space="preserve"> </w:t>
+        </w:r>
+        <w:r>
+          <w:rPr>
+            <w:iCs/>
+          </w:rPr>
+          <w:t>με</w:t>
+        </w:r>
+        <w:r>
+          <w:rPr>
+            <w:iCs/>
+          </w:rPr>
+          <w:t xml:space="preserve"> </w:t>
+        </w:r>
+        <w:r>
+          <w:rPr>
+            <w:iCs/>
+          </w:rPr>
+          <w:t>το</w:t>
+        </w:r>
+        <w:r>
+          <w:rPr>
+            <w:iCs/>
+          </w:rPr>
+          <w:t xml:space="preserve"> </w:t>
+        </w:r>
+        <w:r>
+          <w:rPr>
+            <w:iCs/>
+          </w:rPr>
+          <w:t>ποιο</w:t>
+        </w:r>
+        <w:r>
+          <w:rPr>
+            <w:iCs/>
+          </w:rPr>
+          <w:t xml:space="preserve"> </w:t>
+        </w:r>
+        <w:r>
+          <w:rPr>
+            <w:iCs/>
+          </w:rPr>
+          <w:t>τρόπο</w:t>
+        </w:r>
+        <w:r>
+          <w:rPr>
+            <w:iCs/>
+          </w:rPr>
+          <w:t xml:space="preserve"> </w:t>
+        </w:r>
+        <w:r>
+          <w:rPr>
+            <w:iCs/>
+          </w:rPr>
+          <w:t>διαλέγουμε</w:t>
+        </w:r>
+        <w:r>
+          <w:rPr>
+            <w:iCs/>
+          </w:rPr>
+          <w:t xml:space="preserve"> </w:t>
+        </w:r>
+        <w:r>
+          <w:rPr>
+            <w:iCs/>
+          </w:rPr>
+          <w:t>το</w:t>
+        </w:r>
+        <w:r>
+          <w:rPr>
+            <w:iCs/>
+          </w:rPr>
+          <w:t xml:space="preserve"> </w:t>
+        </w:r>
+        <w:r>
+          <w:rPr>
+            <w:iCs/>
+            <w:lang w:val="en-US"/>
+          </w:rPr>
+          <w:t>uniformity</w:t>
+        </w:r>
+        <w:r>
+          <w:rPr>
+            <w:iCs/>
+          </w:rPr>
+          <w:t xml:space="preserve">. </w:t>
         </w:r>
       </w:ins>
     </w:p>
     <w:p>
       <w:pPr>
         <w:rPr>
-          <w:ins w:id="146" w:author="Konstantinos Alexandridis" w:date="2018-10-16T11:49:00Z"/>
+          <w:ins w:id="152" w:author="Konstantinos Alexandridis" w:date="2018-10-16T11:49:00Z"/>
           <w:iCs/>
         </w:rPr>
       </w:pPr>
-      <w:ins w:id="147" w:author="Konstantinos Alexandridis" w:date="2018-10-16T11:40:00Z">
+      <w:ins w:id="153" w:author="Konstantinos Alexandridis" w:date="2018-10-16T11:41:00Z">
+        <w:r>
+          <w:rPr>
+            <w:iCs/>
+          </w:rPr>
+          <w:t>Αν</w:t>
+        </w:r>
+        <w:r>
+          <w:rPr>
+            <w:iCs/>
+          </w:rPr>
+          <w:t xml:space="preserve"> </w:t>
+        </w:r>
+        <w:r>
+          <w:rPr>
+            <w:iCs/>
+          </w:rPr>
+          <w:t>έχουμε</w:t>
+        </w:r>
+        <w:r>
+          <w:rPr>
+            <w:iCs/>
+          </w:rPr>
+          <w:t xml:space="preserve"> </w:t>
+        </w:r>
+        <w:r>
+          <w:rPr>
+            <w:iCs/>
+          </w:rPr>
+          <w:t>σε</w:t>
+        </w:r>
+        <w:r>
+          <w:rPr>
+            <w:iCs/>
+          </w:rPr>
+          <w:t xml:space="preserve"> </w:t>
+        </w:r>
+        <w:r>
+          <w:rPr>
+            <w:iCs/>
+          </w:rPr>
+          <w:t>μέρες</w:t>
+        </w:r>
+        <w:r>
+          <w:rPr>
+            <w:iCs/>
+          </w:rPr>
+          <w:t xml:space="preserve"> </w:t>
+        </w:r>
+        <w:r>
+          <w:rPr>
+            <w:iCs/>
+          </w:rPr>
+          <w:t>τότε</w:t>
+        </w:r>
+        <w:r>
+          <w:rPr>
+            <w:iCs/>
+          </w:rPr>
+          <w:t xml:space="preserve"> </w:t>
+        </w:r>
+      </w:ins>
+      <w:ins w:id="154" w:author="Konstantinos Alexandridis" w:date="2018-10-16T11:42:00Z">
+        <w:r>
+          <w:rPr>
+            <w:iCs/>
+          </w:rPr>
+          <w:t>κάθε</w:t>
+        </w:r>
+        <w:r>
+          <w:rPr>
+            <w:iCs/>
+          </w:rPr>
+          <w:t xml:space="preserve"> </w:t>
+        </w:r>
+        <w:r>
+          <w:rPr>
+            <w:iCs/>
+          </w:rPr>
+          <w:t>χρονικό</w:t>
+        </w:r>
+        <w:r>
+          <w:rPr>
+            <w:iCs/>
+          </w:rPr>
+          <w:t xml:space="preserve"> </w:t>
+        </w:r>
+        <w:r>
+          <w:rPr>
+            <w:iCs/>
+          </w:rPr>
+          <w:t>σημείο</w:t>
+        </w:r>
+        <w:r>
+          <w:rPr>
+            <w:iCs/>
+          </w:rPr>
+          <w:t xml:space="preserve"> </w:t>
+        </w:r>
+        <w:r>
+          <w:rPr>
+            <w:iCs/>
+          </w:rPr>
+          <w:t>είναι</w:t>
+        </w:r>
+        <w:r>
+          <w:rPr>
+            <w:iCs/>
+          </w:rPr>
+          <w:t xml:space="preserve"> </w:t>
+        </w:r>
+        <w:r>
+          <w:rPr>
+            <w:iCs/>
+          </w:rPr>
+          <w:t>μια</w:t>
+        </w:r>
+        <w:r>
+          <w:rPr>
+            <w:iCs/>
+          </w:rPr>
+          <w:t xml:space="preserve"> </w:t>
+        </w:r>
+        <w:r>
+          <w:rPr>
+            <w:iCs/>
+          </w:rPr>
+          <w:t>μέρα</w:t>
+        </w:r>
+        <w:r>
+          <w:rPr>
+            <w:iCs/>
+          </w:rPr>
+          <w:t xml:space="preserve"> </w:t>
+        </w:r>
+        <w:r>
+          <w:rPr>
+            <w:iCs/>
+          </w:rPr>
+          <w:t>και</w:t>
+        </w:r>
+        <w:r>
+          <w:rPr>
+            <w:iCs/>
+          </w:rPr>
+          <w:t xml:space="preserve"> </w:t>
+        </w:r>
+        <w:r>
+          <w:rPr>
+            <w:iCs/>
+          </w:rPr>
+          <w:t>ανάλογα</w:t>
+        </w:r>
+        <w:r>
+          <w:rPr>
+            <w:iCs/>
+          </w:rPr>
+          <w:t xml:space="preserve"> </w:t>
+        </w:r>
+        <w:r>
+          <w:rPr>
+            <w:iCs/>
+          </w:rPr>
+          <w:t>με</w:t>
+        </w:r>
+        <w:r>
+          <w:rPr>
+            <w:iCs/>
+          </w:rPr>
+          <w:t xml:space="preserve"> </w:t>
+        </w:r>
+        <w:r>
+          <w:rPr>
+            <w:iCs/>
+          </w:rPr>
+          <w:t>το</w:t>
+        </w:r>
+        <w:r>
+          <w:rPr>
+            <w:iCs/>
+          </w:rPr>
+          <w:t xml:space="preserve"> </w:t>
+        </w:r>
+        <w:r>
+          <w:rPr>
+            <w:iCs/>
+          </w:rPr>
+          <w:t>ποσοστό</w:t>
+        </w:r>
+        <w:r>
+          <w:rPr>
+            <w:iCs/>
+          </w:rPr>
+          <w:t xml:space="preserve"> </w:t>
+        </w:r>
+        <w:r>
+          <w:rPr>
+            <w:iCs/>
+          </w:rPr>
+          <w:t>των</w:t>
+        </w:r>
+        <w:r>
+          <w:rPr>
+            <w:iCs/>
+          </w:rPr>
+          <w:t xml:space="preserve"> </w:t>
+        </w:r>
+        <w:r>
+          <w:rPr>
+            <w:iCs/>
+          </w:rPr>
+          <w:t>σχετικών</w:t>
+        </w:r>
+        <w:r>
+          <w:rPr>
+            <w:iCs/>
+          </w:rPr>
+          <w:t xml:space="preserve"> </w:t>
+        </w:r>
+        <w:r>
+          <w:rPr>
+            <w:iCs/>
+          </w:rPr>
+          <w:t>αρχείων</w:t>
+        </w:r>
+        <w:r>
+          <w:rPr>
+            <w:iCs/>
+          </w:rPr>
+          <w:t xml:space="preserve"> </w:t>
+        </w:r>
+        <w:r>
+          <w:rPr>
+            <w:iCs/>
+          </w:rPr>
+          <w:t>για</w:t>
+        </w:r>
+        <w:r>
+          <w:rPr>
+            <w:iCs/>
+          </w:rPr>
+          <w:t xml:space="preserve"> </w:t>
+        </w:r>
+        <w:r>
+          <w:rPr>
+            <w:iCs/>
+          </w:rPr>
+          <w:t>εκείνη</w:t>
+        </w:r>
+        <w:r>
+          <w:rPr>
+            <w:iCs/>
+          </w:rPr>
+          <w:t xml:space="preserve"> </w:t>
+        </w:r>
+        <w:r>
+          <w:rPr>
+            <w:iCs/>
+          </w:rPr>
+          <w:t>την</w:t>
+        </w:r>
+        <w:r>
+          <w:rPr>
+            <w:iCs/>
+          </w:rPr>
+          <w:t xml:space="preserve"> </w:t>
+        </w:r>
+        <w:r>
+          <w:rPr>
+            <w:iCs/>
+          </w:rPr>
+          <w:t>ημέρα</w:t>
+        </w:r>
+      </w:ins>
+      <w:ins w:id="155" w:author="Konstantinos Alexandridis" w:date="2018-10-16T11:43:00Z">
+        <w:r>
+          <w:rPr>
+            <w:iCs/>
+          </w:rPr>
+          <w:t xml:space="preserve"> </w:t>
+        </w:r>
+        <w:r>
+          <w:rPr>
+            <w:iCs/>
+          </w:rPr>
+          <w:t>και</w:t>
+        </w:r>
+        <w:r>
+          <w:rPr>
+            <w:iCs/>
+          </w:rPr>
+          <w:t xml:space="preserve"> </w:t>
+        </w:r>
+        <w:r>
+          <w:rPr>
+            <w:iCs/>
+          </w:rPr>
+          <w:t>το</w:t>
+        </w:r>
+        <w:r>
+          <w:rPr>
+            <w:iCs/>
+          </w:rPr>
+          <w:t xml:space="preserve"> </w:t>
+        </w:r>
         <w:r>
           <w:rPr>
             <w:iCs/>
             <w:lang w:val="en-US"/>
           </w:rPr>
-          <w:t>timeline</w:t>
-        </w:r>
-        <w:r>
-          <w:rPr>
-            <w:iCs/>
-            <w:rPrChange w:id="148" w:author="Konstantinos Alexandridis" w:date="2018-10-16T11:40:00Z">
+          <w:t>threshold</w:t>
+        </w:r>
+        <w:r>
+          <w:rPr>
+            <w:iCs/>
+            <w:rPrChange w:id="156" w:author="Konstantinos Alexandridis" w:date="2018-10-16T11:43:00Z">
               <w:rPr>
                 <w:iCs/>
                 <w:lang w:val="en-US"/>
@@ -3058,79 +3562,31 @@
           <w:rPr>
             <w:iCs/>
           </w:rPr>
-          <w:t>είναι</w:t>
-        </w:r>
-        <w:r>
-          <w:rPr>
-            <w:iCs/>
-          </w:rPr>
-          <w:t xml:space="preserve"> </w:t>
-        </w:r>
-        <w:r>
-          <w:rPr>
-            <w:iCs/>
-          </w:rPr>
-          <w:t>ο</w:t>
-        </w:r>
-        <w:r>
-          <w:rPr>
-            <w:iCs/>
-          </w:rPr>
-          <w:t xml:space="preserve"> </w:t>
-        </w:r>
-        <w:r>
-          <w:rPr>
-            <w:iCs/>
-          </w:rPr>
-          <w:t>χρονικός</w:t>
-        </w:r>
-        <w:r>
-          <w:rPr>
-            <w:iCs/>
-          </w:rPr>
-          <w:t xml:space="preserve"> </w:t>
-        </w:r>
-        <w:r>
-          <w:rPr>
-            <w:iCs/>
-          </w:rPr>
-          <w:t>άξονας</w:t>
-        </w:r>
-        <w:r>
-          <w:rPr>
-            <w:iCs/>
-          </w:rPr>
-          <w:t xml:space="preserve"> </w:t>
-        </w:r>
-        <w:r>
-          <w:rPr>
-            <w:iCs/>
-          </w:rPr>
-          <w:t>που</w:t>
-        </w:r>
-        <w:r>
-          <w:rPr>
-            <w:iCs/>
-          </w:rPr>
-          <w:t xml:space="preserve"> </w:t>
-        </w:r>
-        <w:r>
-          <w:rPr>
-            <w:iCs/>
-          </w:rPr>
-          <w:t>κινούνται</w:t>
-        </w:r>
-        <w:r>
-          <w:rPr>
-            <w:iCs/>
-          </w:rPr>
-          <w:t xml:space="preserve"> </w:t>
-        </w:r>
-        <w:r>
-          <w:rPr>
-            <w:iCs/>
-          </w:rPr>
-          <w:t>τα</w:t>
+          <w:t>βγαίνει</w:t>
+        </w:r>
+        <w:r>
+          <w:rPr>
+            <w:iCs/>
+          </w:rPr>
+          <w:t xml:space="preserve"> </w:t>
+        </w:r>
+        <w:r>
+          <w:rPr>
+            <w:iCs/>
+          </w:rPr>
+          <w:t>το</w:t>
+        </w:r>
+        <w:r>
+          <w:rPr>
+            <w:iCs/>
+          </w:rPr>
+          <w:t xml:space="preserve"> </w:t>
+        </w:r>
+        <w:r>
+          <w:rPr>
+            <w:iCs/>
+          </w:rPr>
+          <w:t>αντίστοιχο</w:t>
         </w:r>
         <w:r>
           <w:rPr>
@@ -3143,141 +3599,36 @@
             <w:iCs/>
             <w:lang w:val="en-US"/>
           </w:rPr>
-          <w:t>docs</w:t>
-        </w:r>
-        <w:r>
-          <w:rPr>
-            <w:iCs/>
-            <w:rPrChange w:id="149" w:author="Konstantinos Alexandridis" w:date="2018-10-16T11:40:00Z">
+          <w:t>uniformity</w:t>
+        </w:r>
+        <w:r>
+          <w:rPr>
+            <w:iCs/>
+            <w:rPrChange w:id="157" w:author="Konstantinos Alexandridis" w:date="2018-10-16T11:43:00Z">
               <w:rPr>
                 <w:iCs/>
                 <w:lang w:val="en-US"/>
               </w:rPr>
             </w:rPrChange>
           </w:rPr>
-          <w:t xml:space="preserve">. </w:t>
-        </w:r>
-      </w:ins>
-      <w:ins w:id="150" w:author="Konstantinos Alexandridis" w:date="2018-10-16T11:41:00Z">
-        <w:r>
-          <w:rPr>
-            <w:iCs/>
-          </w:rPr>
-          <w:t>Διαμορφώνεται</w:t>
-        </w:r>
-        <w:r>
-          <w:rPr>
-            <w:iCs/>
-          </w:rPr>
-          <w:t xml:space="preserve"> </w:t>
-        </w:r>
-        <w:r>
-          <w:rPr>
-            <w:iCs/>
-          </w:rPr>
-          <w:t>ανάλογα</w:t>
-        </w:r>
-        <w:r>
-          <w:rPr>
-            <w:iCs/>
-          </w:rPr>
-          <w:t xml:space="preserve"> </w:t>
-        </w:r>
-        <w:r>
-          <w:rPr>
-            <w:iCs/>
-          </w:rPr>
-          <w:t>με</w:t>
-        </w:r>
-        <w:r>
-          <w:rPr>
-            <w:iCs/>
-          </w:rPr>
-          <w:t xml:space="preserve"> </w:t>
-        </w:r>
-        <w:r>
-          <w:rPr>
-            <w:iCs/>
-          </w:rPr>
-          <w:t>το</w:t>
-        </w:r>
-        <w:r>
-          <w:rPr>
-            <w:iCs/>
-          </w:rPr>
-          <w:t xml:space="preserve"> </w:t>
-        </w:r>
-        <w:r>
-          <w:rPr>
-            <w:iCs/>
-          </w:rPr>
-          <w:t>ποιο</w:t>
-        </w:r>
-        <w:r>
-          <w:rPr>
-            <w:iCs/>
-          </w:rPr>
-          <w:t xml:space="preserve"> </w:t>
-        </w:r>
-        <w:r>
-          <w:rPr>
-            <w:iCs/>
-          </w:rPr>
-          <w:t>τρόπο</w:t>
-        </w:r>
-        <w:r>
-          <w:rPr>
-            <w:iCs/>
-          </w:rPr>
-          <w:t xml:space="preserve"> </w:t>
-        </w:r>
-        <w:r>
-          <w:rPr>
-            <w:iCs/>
-          </w:rPr>
-          <w:t>διαλέγουμε</w:t>
-        </w:r>
-        <w:r>
-          <w:rPr>
-            <w:iCs/>
-          </w:rPr>
-          <w:t xml:space="preserve"> </w:t>
-        </w:r>
-        <w:r>
-          <w:rPr>
-            <w:iCs/>
-          </w:rPr>
-          <w:t>το</w:t>
-        </w:r>
-        <w:r>
-          <w:rPr>
-            <w:iCs/>
-          </w:rPr>
-          <w:t xml:space="preserve"> </w:t>
-        </w:r>
-        <w:r>
-          <w:rPr>
-            <w:iCs/>
-            <w:lang w:val="en-US"/>
-          </w:rPr>
-          <w:t>uniformity</w:t>
-        </w:r>
-        <w:r>
-          <w:rPr>
-            <w:iCs/>
-          </w:rPr>
-          <w:t xml:space="preserve">. </w:t>
+          <w:t>.</w:t>
         </w:r>
       </w:ins>
     </w:p>
     <w:p>
       <w:pPr>
         <w:rPr>
-          <w:ins w:id="151" w:author="Konstantinos Alexandridis" w:date="2018-10-16T11:49:00Z"/>
+          <w:ins w:id="158" w:author="Konstantinos Alexandridis" w:date="2018-10-16T11:49:00Z"/>
           <w:iCs/>
         </w:rPr>
       </w:pPr>
-      <w:ins w:id="152" w:author="Konstantinos Alexandridis" w:date="2018-10-16T11:41:00Z">
+      <w:ins w:id="159" w:author="Konstantinos Alexandridis" w:date="2018-10-16T11:43:00Z">
+        <w:r>
+          <w:rPr>
+            <w:iCs/>
+          </w:rPr>
+          <w:br/>
+        </w:r>
         <w:r>
           <w:rPr>
             <w:iCs/>
@@ -3294,31 +3645,52 @@
           <w:rPr>
             <w:iCs/>
           </w:rPr>
-          <w:t>έχουμε</w:t>
-        </w:r>
-        <w:r>
-          <w:rPr>
-            <w:iCs/>
-          </w:rPr>
-          <w:t xml:space="preserve"> </w:t>
-        </w:r>
-        <w:r>
-          <w:rPr>
-            <w:iCs/>
-          </w:rPr>
-          <w:t>σε</w:t>
-        </w:r>
-        <w:r>
-          <w:rPr>
-            <w:iCs/>
-          </w:rPr>
-          <w:t xml:space="preserve"> </w:t>
-        </w:r>
-        <w:r>
-          <w:rPr>
-            <w:iCs/>
-          </w:rPr>
-          <w:t>μέρες</w:t>
+          <w:t>έχω</w:t>
+        </w:r>
+        <w:r>
+          <w:rPr>
+            <w:iCs/>
+          </w:rPr>
+          <w:t xml:space="preserve"> </w:t>
+        </w:r>
+      </w:ins>
+      <w:ins w:id="160" w:author="Konstantinos Alexandridis" w:date="2018-10-16T11:44:00Z">
+        <w:r>
+          <w:rPr>
+            <w:iCs/>
+            <w:lang w:val="en-US"/>
+          </w:rPr>
+          <w:t>single</w:t>
+        </w:r>
+        <w:r>
+          <w:rPr>
+            <w:iCs/>
+            <w:rPrChange w:id="161" w:author="Konstantinos Alexandridis" w:date="2018-10-16T11:44:00Z">
+              <w:rPr>
+                <w:iCs/>
+                <w:lang w:val="en-US"/>
+              </w:rPr>
+            </w:rPrChange>
+          </w:rPr>
+          <w:t xml:space="preserve"> </w:t>
+        </w:r>
+        <w:r>
+          <w:rPr>
+            <w:iCs/>
+          </w:rPr>
+          <w:t>σαν</w:t>
+        </w:r>
+        <w:r>
+          <w:rPr>
+            <w:iCs/>
+          </w:rPr>
+          <w:t xml:space="preserve"> </w:t>
+        </w:r>
+        <w:r>
+          <w:rPr>
+            <w:iCs/>
+          </w:rPr>
+          <w:t>βήμα</w:t>
         </w:r>
         <w:r>
           <w:rPr>
@@ -3338,243 +3710,96 @@
           </w:rPr>
           <w:t xml:space="preserve"> </w:t>
         </w:r>
+        <w:r>
+          <w:rPr>
+            <w:iCs/>
+          </w:rPr>
+          <w:t>κάθε</w:t>
+        </w:r>
+        <w:r>
+          <w:rPr>
+            <w:iCs/>
+          </w:rPr>
+          <w:t xml:space="preserve"> </w:t>
+        </w:r>
+        <w:r>
+          <w:rPr>
+            <w:iCs/>
+          </w:rPr>
+          <w:t>σημείο</w:t>
+        </w:r>
+        <w:r>
+          <w:rPr>
+            <w:iCs/>
+          </w:rPr>
+          <w:t xml:space="preserve"> </w:t>
+        </w:r>
+        <w:r>
+          <w:rPr>
+            <w:iCs/>
+          </w:rPr>
+          <w:t>στο</w:t>
+        </w:r>
+        <w:r>
+          <w:rPr>
+            <w:iCs/>
+          </w:rPr>
+          <w:t xml:space="preserve"> </w:t>
+        </w:r>
+        <w:r>
+          <w:rPr>
+            <w:iCs/>
+            <w:lang w:val="en-US"/>
+          </w:rPr>
+          <w:t>timeline</w:t>
+        </w:r>
+        <w:r>
+          <w:rPr>
+            <w:iCs/>
+            <w:rPrChange w:id="162" w:author="Konstantinos Alexandridis" w:date="2018-10-16T11:44:00Z">
+              <w:rPr>
+                <w:iCs/>
+                <w:lang w:val="en-US"/>
+              </w:rPr>
+            </w:rPrChange>
+          </w:rPr>
+          <w:t xml:space="preserve"> </w:t>
+        </w:r>
       </w:ins>
-      <w:ins w:id="153" w:author="Konstantinos Alexandridis" w:date="2018-10-16T11:42:00Z">
-        <w:r>
-          <w:rPr>
-            <w:iCs/>
-          </w:rPr>
-          <w:t>κάθε</w:t>
-        </w:r>
-        <w:r>
-          <w:rPr>
-            <w:iCs/>
-          </w:rPr>
-          <w:t xml:space="preserve"> </w:t>
-        </w:r>
-        <w:r>
-          <w:rPr>
-            <w:iCs/>
-          </w:rPr>
-          <w:t>χρονικό</w:t>
-        </w:r>
-        <w:r>
-          <w:rPr>
-            <w:iCs/>
-          </w:rPr>
-          <w:t xml:space="preserve"> </w:t>
-        </w:r>
-        <w:r>
-          <w:rPr>
-            <w:iCs/>
-          </w:rPr>
-          <w:t>σημείο</w:t>
-        </w:r>
-        <w:r>
-          <w:rPr>
-            <w:iCs/>
-          </w:rPr>
-          <w:t xml:space="preserve"> </w:t>
-        </w:r>
-        <w:r>
-          <w:rPr>
-            <w:iCs/>
-          </w:rPr>
-          <w:t>είναι</w:t>
-        </w:r>
-        <w:r>
-          <w:rPr>
-            <w:iCs/>
-          </w:rPr>
-          <w:t xml:space="preserve"> </w:t>
-        </w:r>
-        <w:r>
-          <w:rPr>
-            <w:iCs/>
-          </w:rPr>
-          <w:t>μια</w:t>
-        </w:r>
-        <w:r>
-          <w:rPr>
-            <w:iCs/>
-          </w:rPr>
-          <w:t xml:space="preserve"> </w:t>
-        </w:r>
-        <w:r>
-          <w:rPr>
-            <w:iCs/>
-          </w:rPr>
-          <w:t>μέρα</w:t>
-        </w:r>
-        <w:r>
-          <w:rPr>
-            <w:iCs/>
-          </w:rPr>
-          <w:t xml:space="preserve"> </w:t>
-        </w:r>
-        <w:r>
-          <w:rPr>
-            <w:iCs/>
-          </w:rPr>
-          <w:t>και</w:t>
-        </w:r>
-        <w:r>
-          <w:rPr>
-            <w:iCs/>
-          </w:rPr>
-          <w:t xml:space="preserve"> </w:t>
-        </w:r>
-        <w:r>
-          <w:rPr>
-            <w:iCs/>
-          </w:rPr>
-          <w:t>ανάλογα</w:t>
-        </w:r>
-        <w:r>
-          <w:rPr>
-            <w:iCs/>
-          </w:rPr>
-          <w:t xml:space="preserve"> </w:t>
-        </w:r>
-        <w:r>
-          <w:rPr>
-            <w:iCs/>
-          </w:rPr>
-          <w:t>με</w:t>
-        </w:r>
-        <w:r>
-          <w:rPr>
-            <w:iCs/>
-          </w:rPr>
-          <w:t xml:space="preserve"> </w:t>
-        </w:r>
-        <w:r>
-          <w:rPr>
-            <w:iCs/>
-          </w:rPr>
-          <w:t>το</w:t>
-        </w:r>
-        <w:r>
-          <w:rPr>
-            <w:iCs/>
-          </w:rPr>
-          <w:t xml:space="preserve"> </w:t>
-        </w:r>
-        <w:r>
-          <w:rPr>
-            <w:iCs/>
-          </w:rPr>
-          <w:t>ποσοστό</w:t>
-        </w:r>
-        <w:r>
-          <w:rPr>
-            <w:iCs/>
-          </w:rPr>
-          <w:t xml:space="preserve"> </w:t>
-        </w:r>
-        <w:r>
-          <w:rPr>
-            <w:iCs/>
-          </w:rPr>
-          <w:t>των</w:t>
-        </w:r>
-        <w:r>
-          <w:rPr>
-            <w:iCs/>
-          </w:rPr>
-          <w:t xml:space="preserve"> </w:t>
-        </w:r>
-        <w:r>
-          <w:rPr>
-            <w:iCs/>
-          </w:rPr>
-          <w:t>σχετικών</w:t>
-        </w:r>
-        <w:r>
-          <w:rPr>
-            <w:iCs/>
-          </w:rPr>
-          <w:t xml:space="preserve"> </w:t>
-        </w:r>
-        <w:r>
-          <w:rPr>
-            <w:iCs/>
-          </w:rPr>
-          <w:t>αρχείων</w:t>
-        </w:r>
-        <w:r>
-          <w:rPr>
-            <w:iCs/>
-          </w:rPr>
-          <w:t xml:space="preserve"> </w:t>
-        </w:r>
-        <w:r>
-          <w:rPr>
-            <w:iCs/>
-          </w:rPr>
-          <w:t>για</w:t>
-        </w:r>
-        <w:r>
-          <w:rPr>
-            <w:iCs/>
-          </w:rPr>
-          <w:t xml:space="preserve"> </w:t>
-        </w:r>
-        <w:r>
-          <w:rPr>
-            <w:iCs/>
-          </w:rPr>
-          <w:t>εκείνη</w:t>
-        </w:r>
-        <w:r>
-          <w:rPr>
-            <w:iCs/>
-          </w:rPr>
-          <w:t xml:space="preserve"> </w:t>
-        </w:r>
-        <w:r>
-          <w:rPr>
-            <w:iCs/>
-          </w:rPr>
-          <w:t>την</w:t>
-        </w:r>
-        <w:r>
-          <w:rPr>
-            <w:iCs/>
-          </w:rPr>
-          <w:t xml:space="preserve"> </w:t>
-        </w:r>
-        <w:r>
-          <w:rPr>
-            <w:iCs/>
-          </w:rPr>
-          <w:t>ημέρα</w:t>
+      <w:ins w:id="163" w:author="Konstantinos Alexandridis" w:date="2018-10-16T11:45:00Z">
+        <w:r>
+          <w:rPr>
+            <w:iCs/>
+          </w:rPr>
+          <w:t>αναπαρίσταται</w:t>
         </w:r>
       </w:ins>
-      <w:ins w:id="154" w:author="Konstantinos Alexandridis" w:date="2018-10-16T11:43:00Z">
-        <w:r>
-          <w:rPr>
-            <w:iCs/>
-          </w:rPr>
-          <w:t xml:space="preserve"> </w:t>
-        </w:r>
-        <w:r>
-          <w:rPr>
-            <w:iCs/>
-          </w:rPr>
-          <w:t>και</w:t>
-        </w:r>
-        <w:r>
-          <w:rPr>
-            <w:iCs/>
-          </w:rPr>
-          <w:t xml:space="preserve"> </w:t>
-        </w:r>
-        <w:r>
-          <w:rPr>
-            <w:iCs/>
-          </w:rPr>
-          <w:t>το</w:t>
+      <w:ins w:id="164" w:author="Konstantinos Alexandridis" w:date="2018-10-16T11:44:00Z">
+        <w:r>
+          <w:rPr>
+            <w:iCs/>
+          </w:rPr>
+          <w:t xml:space="preserve"> </w:t>
+        </w:r>
+        <w:r>
+          <w:rPr>
+            <w:iCs/>
+          </w:rPr>
+          <w:t>από</w:t>
+        </w:r>
+        <w:r>
+          <w:rPr>
+            <w:iCs/>
+          </w:rPr>
+          <w:t xml:space="preserve"> </w:t>
+        </w:r>
+      </w:ins>
+      <w:ins w:id="165" w:author="Konstantinos Alexandridis" w:date="2018-10-16T11:45:00Z">
+        <w:r>
+          <w:rPr>
+            <w:iCs/>
+          </w:rPr>
+          <w:t>ένα</w:t>
         </w:r>
         <w:r>
           <w:rPr>
@@ -3587,67 +3812,80 @@
             <w:iCs/>
             <w:lang w:val="en-US"/>
           </w:rPr>
-          <w:t>threshold</w:t>
-        </w:r>
-        <w:r>
-          <w:rPr>
-            <w:iCs/>
-            <w:rPrChange w:id="155" w:author="Konstantinos Alexandridis" w:date="2018-10-16T11:43:00Z">
+          <w:t>text</w:t>
+        </w:r>
+        <w:r>
+          <w:rPr>
+            <w:iCs/>
+            <w:rPrChange w:id="166" w:author="Konstantinos Alexandridis" w:date="2018-10-16T11:45:00Z">
               <w:rPr>
                 <w:iCs/>
                 <w:lang w:val="en-US"/>
               </w:rPr>
             </w:rPrChange>
           </w:rPr>
-          <w:t xml:space="preserve"> </w:t>
-        </w:r>
-        <w:r>
-          <w:rPr>
-            <w:iCs/>
-          </w:rPr>
-          <w:t>βγαίνει</w:t>
-        </w:r>
-        <w:r>
-          <w:rPr>
-            <w:iCs/>
-          </w:rPr>
-          <w:t xml:space="preserve"> </w:t>
-        </w:r>
-        <w:r>
-          <w:rPr>
-            <w:iCs/>
-          </w:rPr>
-          <w:t>το</w:t>
-        </w:r>
-        <w:r>
-          <w:rPr>
-            <w:iCs/>
-          </w:rPr>
-          <w:t xml:space="preserve"> </w:t>
-        </w:r>
-        <w:r>
-          <w:rPr>
-            <w:iCs/>
-          </w:rPr>
-          <w:t>αντίστοιχο</w:t>
-        </w:r>
-        <w:r>
-          <w:rPr>
-            <w:iCs/>
-          </w:rPr>
-          <w:t xml:space="preserve"> </w:t>
+          <w:t>_</w:t>
         </w:r>
         <w:r>
           <w:rPr>
             <w:iCs/>
             <w:lang w:val="en-US"/>
           </w:rPr>
-          <w:t>uniformity</w:t>
-        </w:r>
-        <w:r>
-          <w:rPr>
-            <w:iCs/>
-            <w:rPrChange w:id="156" w:author="Konstantinos Alexandridis" w:date="2018-10-16T11:43:00Z">
+          <w:t>entry</w:t>
+        </w:r>
+        <w:r>
+          <w:rPr>
+            <w:iCs/>
+            <w:rPrChange w:id="167" w:author="Konstantinos Alexandridis" w:date="2018-10-16T11:45:00Z">
+              <w:rPr>
+                <w:iCs/>
+                <w:lang w:val="en-US"/>
+              </w:rPr>
+            </w:rPrChange>
+          </w:rPr>
+          <w:t xml:space="preserve"> </w:t>
+        </w:r>
+        <w:r>
+          <w:rPr>
+            <w:iCs/>
+          </w:rPr>
+          <w:t>μέσα</w:t>
+        </w:r>
+        <w:r>
+          <w:rPr>
+            <w:iCs/>
+          </w:rPr>
+          <w:t xml:space="preserve"> </w:t>
+        </w:r>
+        <w:r>
+          <w:rPr>
+            <w:iCs/>
+          </w:rPr>
+          <w:t>στο</w:t>
+        </w:r>
+        <w:r>
+          <w:rPr>
+            <w:iCs/>
+            <w:rPrChange w:id="168" w:author="Konstantinos Alexandridis" w:date="2018-10-16T11:45:00Z">
+              <w:rPr>
+                <w:iCs/>
+                <w:lang w:val="en-US"/>
+              </w:rPr>
+            </w:rPrChange>
+          </w:rPr>
+          <w:t xml:space="preserve"> </w:t>
+        </w:r>
+        <w:r>
+          <w:rPr>
+            <w:iCs/>
+            <w:lang w:val="en-US"/>
+          </w:rPr>
+          <w:t>csv</w:t>
+        </w:r>
+        <w:r>
+          <w:rPr>
+            <w:iCs/>
+            <w:rPrChange w:id="169" w:author="Konstantinos Alexandridis" w:date="2018-10-16T11:45:00Z">
               <w:rPr>
                 <w:iCs/>
                 <w:lang w:val="en-US"/>
@@ -3661,11 +3899,11 @@
     <w:p>
       <w:pPr>
         <w:rPr>
-          <w:ins w:id="157" w:author="Konstantinos Alexandridis" w:date="2018-10-16T11:49:00Z"/>
+          <w:ins w:id="170" w:author="Konstantinos Alexandridis" w:date="2018-10-22T14:26:00Z"/>
           <w:iCs/>
         </w:rPr>
       </w:pPr>
-      <w:ins w:id="158" w:author="Konstantinos Alexandridis" w:date="2018-10-16T11:43:00Z">
+      <w:ins w:id="171" w:author="Konstantinos Alexandridis" w:date="2018-10-16T11:45:00Z">
         <w:r>
           <w:rPr>
             <w:iCs/>
@@ -3676,6 +3914,460 @@
           <w:rPr>
             <w:iCs/>
           </w:rPr>
+          <w:t>Για</w:t>
+        </w:r>
+        <w:r>
+          <w:rPr>
+            <w:iCs/>
+          </w:rPr>
+          <w:t xml:space="preserve"> </w:t>
+        </w:r>
+        <w:r>
+          <w:rPr>
+            <w:iCs/>
+          </w:rPr>
+          <w:t>όλα</w:t>
+        </w:r>
+        <w:r>
+          <w:rPr>
+            <w:iCs/>
+          </w:rPr>
+          <w:t xml:space="preserve"> </w:t>
+        </w:r>
+        <w:r>
+          <w:rPr>
+            <w:iCs/>
+          </w:rPr>
+          <w:t>τα</w:t>
+        </w:r>
+      </w:ins>
+      <w:ins w:id="172" w:author="Konstantinos Alexandridis" w:date="2018-10-16T11:46:00Z">
+        <w:r>
+          <w:rPr>
+            <w:iCs/>
+          </w:rPr>
+          <w:t xml:space="preserve"> </w:t>
+        </w:r>
+        <w:r>
+          <w:rPr>
+            <w:iCs/>
+            <w:lang w:val="en-US"/>
+          </w:rPr>
+          <w:t>features</w:t>
+        </w:r>
+        <w:r>
+          <w:rPr>
+            <w:iCs/>
+            <w:rPrChange w:id="173" w:author="Konstantinos Alexandridis" w:date="2018-10-16T11:48:00Z">
+              <w:rPr>
+                <w:iCs/>
+                <w:lang w:val="en-US"/>
+              </w:rPr>
+            </w:rPrChange>
+          </w:rPr>
+          <w:t xml:space="preserve"> </w:t>
+        </w:r>
+        <w:r>
+          <w:rPr>
+            <w:iCs/>
+          </w:rPr>
+          <w:t>βρ</w:t>
+        </w:r>
+      </w:ins>
+      <w:ins w:id="174" w:author="Konstantinos Alexandridis" w:date="2018-10-16T11:48:00Z">
+        <w:r>
+          <w:rPr>
+            <w:iCs/>
+          </w:rPr>
+          <w:t>ίσκω</w:t>
+        </w:r>
+        <w:r>
+          <w:rPr>
+            <w:iCs/>
+          </w:rPr>
+          <w:t xml:space="preserve"> </w:t>
+        </w:r>
+        <w:r>
+          <w:rPr>
+            <w:iCs/>
+          </w:rPr>
+          <w:t>το</w:t>
+        </w:r>
+        <w:r>
+          <w:rPr>
+            <w:iCs/>
+          </w:rPr>
+          <w:t xml:space="preserve"> </w:t>
+        </w:r>
+        <w:r>
+          <w:rPr>
+            <w:iCs/>
+          </w:rPr>
+          <w:t>αντίστοιχο</w:t>
+        </w:r>
+        <w:r>
+          <w:rPr>
+            <w:iCs/>
+          </w:rPr>
+          <w:t xml:space="preserve"> </w:t>
+        </w:r>
+        <w:r>
+          <w:rPr>
+            <w:iCs/>
+            <w:lang w:val="en-US"/>
+          </w:rPr>
+          <w:t>p</w:t>
+        </w:r>
+        <w:r>
+          <w:rPr>
+            <w:iCs/>
+            <w:rPrChange w:id="175" w:author="Konstantinos Alexandridis" w:date="2018-10-16T11:48:00Z">
+              <w:rPr>
+                <w:iCs/>
+                <w:lang w:val="en-US"/>
+              </w:rPr>
+            </w:rPrChange>
+          </w:rPr>
+          <w:t>_</w:t>
+        </w:r>
+        <w:r>
+          <w:rPr>
+            <w:iCs/>
+            <w:lang w:val="en-US"/>
+          </w:rPr>
+          <w:t>value</w:t>
+        </w:r>
+        <w:r>
+          <w:rPr>
+            <w:iCs/>
+          </w:rPr>
+          <w:t xml:space="preserve"> , </w:t>
+        </w:r>
+        <w:r>
+          <w:rPr>
+            <w:iCs/>
+          </w:rPr>
+          <w:t>συγκρίνοντας</w:t>
+        </w:r>
+        <w:r>
+          <w:rPr>
+            <w:iCs/>
+          </w:rPr>
+          <w:t xml:space="preserve"> </w:t>
+        </w:r>
+        <w:r>
+          <w:rPr>
+            <w:iCs/>
+          </w:rPr>
+          <w:t>το</w:t>
+        </w:r>
+        <w:r>
+          <w:rPr>
+            <w:iCs/>
+          </w:rPr>
+          <w:t xml:space="preserve"> </w:t>
+        </w:r>
+        <w:r>
+          <w:rPr>
+            <w:iCs/>
+            <w:lang w:val="en-US"/>
+          </w:rPr>
+          <w:t>optimal</w:t>
+        </w:r>
+        <w:r>
+          <w:rPr>
+            <w:iCs/>
+            <w:rPrChange w:id="176" w:author="Konstantinos Alexandridis" w:date="2018-10-16T11:48:00Z">
+              <w:rPr>
+                <w:iCs/>
+                <w:lang w:val="en-US"/>
+              </w:rPr>
+            </w:rPrChange>
+          </w:rPr>
+          <w:t xml:space="preserve"> </w:t>
+        </w:r>
+        <w:r>
+          <w:rPr>
+            <w:iCs/>
+            <w:lang w:val="en-US"/>
+          </w:rPr>
+          <w:t>uniformity</w:t>
+        </w:r>
+        <w:r>
+          <w:rPr>
+            <w:iCs/>
+            <w:rPrChange w:id="177" w:author="Konstantinos Alexandridis" w:date="2018-10-16T11:48:00Z">
+              <w:rPr>
+                <w:iCs/>
+                <w:lang w:val="en-US"/>
+              </w:rPr>
+            </w:rPrChange>
+          </w:rPr>
+          <w:t xml:space="preserve"> </w:t>
+        </w:r>
+      </w:ins>
+      <w:ins w:id="178" w:author="Konstantinos Alexandridis" w:date="2018-10-16T11:52:00Z">
+        <w:r>
+          <w:rPr>
+            <w:iCs/>
+          </w:rPr>
+          <w:t>με</w:t>
+        </w:r>
+        <w:r>
+          <w:rPr>
+            <w:iCs/>
+          </w:rPr>
+          <w:t xml:space="preserve"> </w:t>
+        </w:r>
+        <w:r>
+          <w:rPr>
+            <w:iCs/>
+          </w:rPr>
+          <w:t>αυτό</w:t>
+        </w:r>
+        <w:r>
+          <w:rPr>
+            <w:iCs/>
+          </w:rPr>
+          <w:t xml:space="preserve"> </w:t>
+        </w:r>
+        <w:r>
+          <w:rPr>
+            <w:iCs/>
+          </w:rPr>
+          <w:t>που</w:t>
+        </w:r>
+      </w:ins>
+      <w:ins w:id="179" w:author="Konstantinos Alexandridis" w:date="2018-10-16T11:48:00Z">
+        <w:r>
+          <w:rPr>
+            <w:iCs/>
+          </w:rPr>
+          <w:t xml:space="preserve"> </w:t>
+        </w:r>
+        <w:r>
+          <w:rPr>
+            <w:iCs/>
+          </w:rPr>
+          <w:t>έχει</w:t>
+        </w:r>
+        <w:r>
+          <w:rPr>
+            <w:iCs/>
+          </w:rPr>
+          <w:t xml:space="preserve">. </w:t>
+        </w:r>
+        <w:r>
+          <w:rPr>
+            <w:iCs/>
+          </w:rPr>
+          <w:t>Π</w:t>
+        </w:r>
+      </w:ins>
+      <w:ins w:id="180" w:author="Konstantinos Alexandridis" w:date="2018-10-16T11:49:00Z">
+        <w:r>
+          <w:rPr>
+            <w:iCs/>
+          </w:rPr>
+          <w:t>Χ</w:t>
+        </w:r>
+        <w:r>
+          <w:rPr>
+            <w:iCs/>
+          </w:rPr>
+          <w:t xml:space="preserve"> </w:t>
+        </w:r>
+        <w:r>
+          <w:rPr>
+            <w:iCs/>
+          </w:rPr>
+          <w:t>αν</w:t>
+        </w:r>
+        <w:r>
+          <w:rPr>
+            <w:iCs/>
+          </w:rPr>
+          <w:t xml:space="preserve"> </w:t>
+        </w:r>
+        <w:r>
+          <w:rPr>
+            <w:iCs/>
+          </w:rPr>
+          <w:t>έχω</w:t>
+        </w:r>
+        <w:r>
+          <w:rPr>
+            <w:iCs/>
+          </w:rPr>
+          <w:t xml:space="preserve"> </w:t>
+        </w:r>
+        <w:r>
+          <w:rPr>
+            <w:iCs/>
+          </w:rPr>
+          <w:t>σαν</w:t>
+        </w:r>
+        <w:r>
+          <w:rPr>
+            <w:iCs/>
+          </w:rPr>
+          <w:t xml:space="preserve"> </w:t>
+        </w:r>
+        <w:r>
+          <w:rPr>
+            <w:iCs/>
+            <w:lang w:val="en-US"/>
+          </w:rPr>
+          <w:t>timeline</w:t>
+        </w:r>
+        <w:r>
+          <w:rPr>
+            <w:iCs/>
+            <w:rPrChange w:id="181" w:author="Konstantinos Alexandridis" w:date="2018-10-16T11:49:00Z">
+              <w:rPr>
+                <w:iCs/>
+                <w:lang w:val="en-US"/>
+              </w:rPr>
+            </w:rPrChange>
+          </w:rPr>
+          <w:t xml:space="preserve"> </w:t>
+        </w:r>
+        <w:r>
+          <w:rPr>
+            <w:iCs/>
+          </w:rPr>
+          <w:t>μέρα</w:t>
+        </w:r>
+        <w:r>
+          <w:rPr>
+            <w:iCs/>
+          </w:rPr>
+          <w:t xml:space="preserve"> </w:t>
+        </w:r>
+        <w:proofErr w:type="spellStart"/>
+        <w:r>
+          <w:rPr>
+            <w:iCs/>
+          </w:rPr>
+          <w:t>ανα</w:t>
+        </w:r>
+        <w:proofErr w:type="spellEnd"/>
+        <w:r>
+          <w:rPr>
+            <w:iCs/>
+          </w:rPr>
+          <w:t xml:space="preserve"> </w:t>
+        </w:r>
+        <w:r>
+          <w:rPr>
+            <w:iCs/>
+          </w:rPr>
+          <w:t>μέρα</w:t>
+        </w:r>
+        <w:r>
+          <w:rPr>
+            <w:iCs/>
+          </w:rPr>
+          <w:t xml:space="preserve"> </w:t>
+        </w:r>
+        <w:r>
+          <w:rPr>
+            <w:iCs/>
+          </w:rPr>
+          <w:t>τότε</w:t>
+        </w:r>
+        <w:r>
+          <w:rPr>
+            <w:iCs/>
+          </w:rPr>
+          <w:t xml:space="preserve"> </w:t>
+        </w:r>
+        <w:r>
+          <w:rPr>
+            <w:iCs/>
+          </w:rPr>
+          <w:t>το</w:t>
+        </w:r>
+        <w:r>
+          <w:rPr>
+            <w:iCs/>
+          </w:rPr>
+          <w:t xml:space="preserve"> </w:t>
+        </w:r>
+        <w:proofErr w:type="spellStart"/>
+        <w:r>
+          <w:rPr>
+            <w:iCs/>
+          </w:rPr>
+          <w:t>όπτιμαλ</w:t>
+        </w:r>
+        <w:proofErr w:type="spellEnd"/>
+        <w:r>
+          <w:rPr>
+            <w:iCs/>
+          </w:rPr>
+          <w:t xml:space="preserve"> </w:t>
+        </w:r>
+        <w:r>
+          <w:rPr>
+            <w:iCs/>
+          </w:rPr>
+          <w:t>είναι</w:t>
+        </w:r>
+        <w:r>
+          <w:rPr>
+            <w:iCs/>
+          </w:rPr>
+          <w:t xml:space="preserve"> </w:t>
+        </w:r>
+      </w:ins>
+      <w:ins w:id="182" w:author="Konstantinos Alexandridis" w:date="2018-10-16T11:50:00Z">
+        <w:r>
+          <w:rPr>
+            <w:iCs/>
+          </w:rPr>
+          <w:t xml:space="preserve">365 </w:t>
+        </w:r>
+        <w:r>
+          <w:rPr>
+            <w:iCs/>
+          </w:rPr>
+          <w:t>σκαλοπάτια</w:t>
+        </w:r>
+        <w:r>
+          <w:rPr>
+            <w:iCs/>
+          </w:rPr>
+          <w:t xml:space="preserve"> </w:t>
+        </w:r>
+        <w:r>
+          <w:rPr>
+            <w:iCs/>
+          </w:rPr>
+          <w:t>προς</w:t>
+        </w:r>
+        <w:r>
+          <w:rPr>
+            <w:iCs/>
+          </w:rPr>
+          <w:t xml:space="preserve"> </w:t>
+        </w:r>
+        <w:r>
+          <w:rPr>
+            <w:iCs/>
+          </w:rPr>
+          <w:t>το</w:t>
+        </w:r>
+        <w:r>
+          <w:rPr>
+            <w:iCs/>
+          </w:rPr>
+          <w:t xml:space="preserve"> 1. </w:t>
+        </w:r>
+        <w:r>
+          <w:rPr>
+            <w:iCs/>
+          </w:rPr>
           <w:t>Αν</w:t>
         </w:r>
         <w:r>
@@ -3696,48 +4388,97 @@
           </w:rPr>
           <w:t xml:space="preserve"> </w:t>
         </w:r>
+        <w:r>
+          <w:rPr>
+            <w:iCs/>
+          </w:rPr>
+          <w:t>σαν</w:t>
+        </w:r>
+        <w:r>
+          <w:rPr>
+            <w:iCs/>
+          </w:rPr>
+          <w:t xml:space="preserve"> </w:t>
+        </w:r>
+        <w:r>
+          <w:rPr>
+            <w:iCs/>
+          </w:rPr>
+          <w:t>σημεία</w:t>
+        </w:r>
+        <w:r>
+          <w:rPr>
+            <w:iCs/>
+          </w:rPr>
+          <w:t xml:space="preserve"> </w:t>
+        </w:r>
+        <w:r>
+          <w:rPr>
+            <w:iCs/>
+          </w:rPr>
+          <w:t>τα</w:t>
+        </w:r>
+        <w:r>
+          <w:rPr>
+            <w:iCs/>
+          </w:rPr>
+          <w:t xml:space="preserve"> </w:t>
+        </w:r>
       </w:ins>
-      <w:ins w:id="159" w:author="Konstantinos Alexandridis" w:date="2018-10-16T11:44:00Z">
+      <w:ins w:id="183" w:author="Konstantinos Alexandridis" w:date="2018-10-16T11:52:00Z">
         <w:r>
           <w:rPr>
             <w:iCs/>
             <w:lang w:val="en-US"/>
           </w:rPr>
-          <w:t>single</w:t>
-        </w:r>
-        <w:r>
-          <w:rPr>
-            <w:iCs/>
-            <w:rPrChange w:id="160" w:author="Konstantinos Alexandridis" w:date="2018-10-16T11:44:00Z">
+          <w:t>text</w:t>
+        </w:r>
+      </w:ins>
+      <w:ins w:id="184" w:author="Konstantinos Alexandridis" w:date="2018-10-16T11:50:00Z">
+        <w:r>
+          <w:rPr>
+            <w:iCs/>
+            <w:rPrChange w:id="185" w:author="Konstantinos Alexandridis" w:date="2018-10-16T11:50:00Z">
               <w:rPr>
                 <w:iCs/>
                 <w:lang w:val="en-US"/>
               </w:rPr>
             </w:rPrChange>
           </w:rPr>
-          <w:t xml:space="preserve"> </w:t>
-        </w:r>
-        <w:r>
-          <w:rPr>
-            <w:iCs/>
-          </w:rPr>
-          <w:t>σαν</w:t>
-        </w:r>
-        <w:r>
-          <w:rPr>
-            <w:iCs/>
-          </w:rPr>
-          <w:t xml:space="preserve"> </w:t>
-        </w:r>
-        <w:r>
-          <w:rPr>
-            <w:iCs/>
-          </w:rPr>
-          <w:t>βήμα</w:t>
-        </w:r>
-        <w:r>
-          <w:rPr>
-            <w:iCs/>
+          <w:t>_</w:t>
+        </w:r>
+        <w:r>
+          <w:rPr>
+            <w:iCs/>
+            <w:lang w:val="en-US"/>
+          </w:rPr>
+          <w:t>entries</w:t>
+        </w:r>
+      </w:ins>
+      <w:ins w:id="186" w:author="Konstantinos Alexandridis" w:date="2018-10-16T11:52:00Z">
+        <w:r>
+          <w:rPr>
+            <w:iCs/>
+            <w:rPrChange w:id="187" w:author="Konstantinos Alexandridis" w:date="2018-10-16T11:52:00Z">
+              <w:rPr>
+                <w:iCs/>
+                <w:lang w:val="en-US"/>
+              </w:rPr>
+            </w:rPrChange>
+          </w:rPr>
+          <w:t>,</w:t>
+        </w:r>
+      </w:ins>
+      <w:ins w:id="188" w:author="Konstantinos Alexandridis" w:date="2018-10-16T11:50:00Z">
+        <w:r>
+          <w:rPr>
+            <w:iCs/>
+            <w:rPrChange w:id="189" w:author="Konstantinos Alexandridis" w:date="2018-10-16T11:50:00Z">
+              <w:rPr>
+                <w:iCs/>
+                <w:lang w:val="en-US"/>
+              </w:rPr>
+            </w:rPrChange>
           </w:rPr>
           <w:t xml:space="preserve"> </w:t>
         </w:r>
@@ -3757,31 +4498,7 @@
           <w:rPr>
             <w:iCs/>
           </w:rPr>
-          <w:t>κάθε</w:t>
-        </w:r>
-        <w:r>
-          <w:rPr>
-            <w:iCs/>
-          </w:rPr>
-          <w:t xml:space="preserve"> </w:t>
-        </w:r>
-        <w:r>
-          <w:rPr>
-            <w:iCs/>
-          </w:rPr>
-          <w:t>σημείο</w:t>
-        </w:r>
-        <w:r>
-          <w:rPr>
-            <w:iCs/>
-          </w:rPr>
-          <w:t xml:space="preserve"> </w:t>
-        </w:r>
-        <w:r>
-          <w:rPr>
-            <w:iCs/>
-          </w:rPr>
-          <w:t>στο</w:t>
+          <w:t>το</w:t>
         </w:r>
         <w:r>
           <w:rPr>
@@ -3799,7 +4516,7 @@
         <w:r>
           <w:rPr>
             <w:iCs/>
-            <w:rPrChange w:id="161" w:author="Konstantinos Alexandridis" w:date="2018-10-16T11:44:00Z">
+            <w:rPrChange w:id="190" w:author="Konstantinos Alexandridis" w:date="2018-10-16T11:50:00Z">
               <w:rPr>
                 <w:iCs/>
                 <w:lang w:val="en-US"/>
@@ -3808,41 +4525,55 @@
           </w:rPr>
           <w:t xml:space="preserve"> </w:t>
         </w:r>
+        <w:r>
+          <w:rPr>
+            <w:iCs/>
+          </w:rPr>
+          <w:t>είναι</w:t>
+        </w:r>
+        <w:r>
+          <w:rPr>
+            <w:iCs/>
+          </w:rPr>
+          <w:t xml:space="preserve"> </w:t>
+        </w:r>
+        <w:r>
+          <w:rPr>
+            <w:iCs/>
+          </w:rPr>
+          <w:t>τ</w:t>
+        </w:r>
       </w:ins>
-      <w:ins w:id="162" w:author="Konstantinos Alexandridis" w:date="2018-10-16T11:45:00Z">
-        <w:r>
-          <w:rPr>
-            <w:iCs/>
-          </w:rPr>
-          <w:t>αναπαρίσταται</w:t>
-        </w:r>
-      </w:ins>
-      <w:ins w:id="163" w:author="Konstantinos Alexandridis" w:date="2018-10-16T11:44:00Z">
-        <w:r>
-          <w:rPr>
-            <w:iCs/>
-          </w:rPr>
-          <w:t xml:space="preserve"> </w:t>
-        </w:r>
-        <w:r>
-          <w:rPr>
-            <w:iCs/>
-          </w:rPr>
-          <w:t>από</w:t>
-        </w:r>
-        <w:r>
-          <w:rPr>
-            <w:iCs/>
-          </w:rPr>
-          <w:t xml:space="preserve"> </w:t>
-        </w:r>
-      </w:ins>
-      <w:ins w:id="164" w:author="Konstantinos Alexandridis" w:date="2018-10-16T11:45:00Z">
-        <w:r>
-          <w:rPr>
-            <w:iCs/>
-          </w:rPr>
-          <w:t>ένα</w:t>
+      <w:ins w:id="191" w:author="Konstantinos Alexandridis" w:date="2018-10-16T11:51:00Z">
+        <w:r>
+          <w:rPr>
+            <w:iCs/>
+          </w:rPr>
+          <w:t>ο</w:t>
+        </w:r>
+        <w:r>
+          <w:rPr>
+            <w:iCs/>
+          </w:rPr>
+          <w:t xml:space="preserve"> </w:t>
+        </w:r>
+        <w:r>
+          <w:rPr>
+            <w:iCs/>
+          </w:rPr>
+          <w:t>πλήθος</w:t>
+        </w:r>
+        <w:r>
+          <w:rPr>
+            <w:iCs/>
+          </w:rPr>
+          <w:t xml:space="preserve"> </w:t>
+        </w:r>
+        <w:r>
+          <w:rPr>
+            <w:iCs/>
+          </w:rPr>
+          <w:t>των</w:t>
         </w:r>
         <w:r>
           <w:rPr>
@@ -3855,12 +4586,31 @@
             <w:iCs/>
             <w:lang w:val="en-US"/>
           </w:rPr>
+          <w:t>relevant</w:t>
+        </w:r>
+        <w:r>
+          <w:rPr>
+            <w:iCs/>
+            <w:rPrChange w:id="192" w:author="Konstantinos Alexandridis" w:date="2018-10-16T11:51:00Z">
+              <w:rPr>
+                <w:iCs/>
+                <w:lang w:val="en-US"/>
+              </w:rPr>
+            </w:rPrChange>
+          </w:rPr>
+          <w:t xml:space="preserve"> </w:t>
+        </w:r>
+        <w:r>
+          <w:rPr>
+            <w:iCs/>
+            <w:lang w:val="en-US"/>
+          </w:rPr>
           <w:t>text</w:t>
         </w:r>
         <w:r>
           <w:rPr>
             <w:iCs/>
-            <w:rPrChange w:id="165" w:author="Konstantinos Alexandridis" w:date="2018-10-16T11:45:00Z">
+            <w:rPrChange w:id="193" w:author="Konstantinos Alexandridis" w:date="2018-10-16T11:51:00Z">
               <w:rPr>
                 <w:iCs/>
                 <w:lang w:val="en-US"/>
@@ -3874,12 +4624,12 @@
             <w:iCs/>
             <w:lang w:val="en-US"/>
           </w:rPr>
-          <w:t>entry</w:t>
-        </w:r>
-        <w:r>
-          <w:rPr>
-            <w:iCs/>
-            <w:rPrChange w:id="166" w:author="Konstantinos Alexandridis" w:date="2018-10-16T11:45:00Z">
+          <w:t>entries</w:t>
+        </w:r>
+        <w:r>
+          <w:rPr>
+            <w:iCs/>
+            <w:rPrChange w:id="194" w:author="Konstantinos Alexandridis" w:date="2018-10-16T11:51:00Z">
               <w:rPr>
                 <w:iCs/>
                 <w:lang w:val="en-US"/>
@@ -3892,24 +4642,37 @@
           <w:rPr>
             <w:iCs/>
           </w:rPr>
-          <w:t>μέσα</w:t>
-        </w:r>
-        <w:r>
-          <w:rPr>
-            <w:iCs/>
-          </w:rPr>
-          <w:t xml:space="preserve"> </w:t>
-        </w:r>
-        <w:r>
-          <w:rPr>
-            <w:iCs/>
-          </w:rPr>
-          <w:t>στο</w:t>
-        </w:r>
-        <w:r>
-          <w:rPr>
-            <w:iCs/>
-            <w:rPrChange w:id="167" w:author="Konstantinos Alexandridis" w:date="2018-10-16T11:45:00Z">
+          <w:t>και</w:t>
+        </w:r>
+        <w:r>
+          <w:rPr>
+            <w:iCs/>
+          </w:rPr>
+          <w:t xml:space="preserve"> </w:t>
+        </w:r>
+        <w:r>
+          <w:rPr>
+            <w:iCs/>
+          </w:rPr>
+          <w:t>το</w:t>
+        </w:r>
+        <w:r>
+          <w:rPr>
+            <w:iCs/>
+          </w:rPr>
+          <w:t xml:space="preserve"> </w:t>
+        </w:r>
+        <w:r>
+          <w:rPr>
+            <w:iCs/>
+            <w:lang w:val="en-US"/>
+          </w:rPr>
+          <w:t>optimal</w:t>
+        </w:r>
+        <w:r>
+          <w:rPr>
+            <w:iCs/>
+            <w:rPrChange w:id="195" w:author="Konstantinos Alexandridis" w:date="2018-10-16T11:51:00Z">
               <w:rPr>
                 <w:iCs/>
                 <w:lang w:val="en-US"/>
@@ -3923,973 +4686,682 @@
             <w:iCs/>
             <w:lang w:val="en-US"/>
           </w:rPr>
-          <w:t>csv</w:t>
-        </w:r>
-        <w:r>
-          <w:rPr>
-            <w:iCs/>
-            <w:rPrChange w:id="168" w:author="Konstantinos Alexandridis" w:date="2018-10-16T11:45:00Z">
+          <w:t>uniformity</w:t>
+        </w:r>
+        <w:r>
+          <w:rPr>
+            <w:iCs/>
+            <w:rPrChange w:id="196" w:author="Konstantinos Alexandridis" w:date="2018-10-16T11:51:00Z">
               <w:rPr>
                 <w:iCs/>
                 <w:lang w:val="en-US"/>
               </w:rPr>
             </w:rPrChange>
           </w:rPr>
-          <w:t>.</w:t>
+          <w:t xml:space="preserve"> </w:t>
+        </w:r>
+        <w:r>
+          <w:rPr>
+            <w:iCs/>
+          </w:rPr>
+          <w:t>είναι</w:t>
+        </w:r>
+        <w:r>
+          <w:rPr>
+            <w:iCs/>
+          </w:rPr>
+          <w:t xml:space="preserve"> </w:t>
+        </w:r>
+        <w:r>
+          <w:rPr>
+            <w:iCs/>
+          </w:rPr>
+          <w:t>μια</w:t>
+        </w:r>
+        <w:r>
+          <w:rPr>
+            <w:iCs/>
+          </w:rPr>
+          <w:t xml:space="preserve"> </w:t>
+        </w:r>
+        <w:r>
+          <w:rPr>
+            <w:iCs/>
+          </w:rPr>
+          <w:t>σκάλα</w:t>
+        </w:r>
+        <w:r>
+          <w:rPr>
+            <w:iCs/>
+          </w:rPr>
+          <w:t xml:space="preserve"> </w:t>
+        </w:r>
+        <w:r>
+          <w:rPr>
+            <w:iCs/>
+          </w:rPr>
+          <w:t>με</w:t>
+        </w:r>
+        <w:r>
+          <w:rPr>
+            <w:iCs/>
+          </w:rPr>
+          <w:t xml:space="preserve"> </w:t>
+        </w:r>
+        <w:r>
+          <w:rPr>
+            <w:iCs/>
+          </w:rPr>
+          <w:t>ίδιο</w:t>
+        </w:r>
+        <w:r>
+          <w:rPr>
+            <w:iCs/>
+          </w:rPr>
+          <w:t xml:space="preserve"> </w:t>
+        </w:r>
+        <w:r>
+          <w:rPr>
+            <w:iCs/>
+          </w:rPr>
+          <w:t>μήκος</w:t>
+        </w:r>
+        <w:r>
+          <w:rPr>
+            <w:iCs/>
+          </w:rPr>
+          <w:t xml:space="preserve"> </w:t>
+        </w:r>
+        <w:r>
+          <w:rPr>
+            <w:iCs/>
+          </w:rPr>
+          <w:t>προς</w:t>
+        </w:r>
+        <w:r>
+          <w:rPr>
+            <w:iCs/>
+          </w:rPr>
+          <w:t xml:space="preserve"> </w:t>
+        </w:r>
+        <w:r>
+          <w:rPr>
+            <w:iCs/>
+          </w:rPr>
+          <w:t>τον</w:t>
+        </w:r>
+        <w:r>
+          <w:rPr>
+            <w:iCs/>
+          </w:rPr>
+          <w:t xml:space="preserve"> 1.</w:t>
         </w:r>
       </w:ins>
     </w:p>
     <w:p>
       <w:pPr>
         <w:rPr>
-          <w:ins w:id="169" w:author="Konstantinos Alexandridis" w:date="2018-10-16T11:55:00Z"/>
+          <w:ins w:id="197" w:author="Konstantinos Alexandridis" w:date="2018-10-22T14:26:00Z"/>
           <w:rStyle w:val="SubtleEmphasis"/>
           <w:i w:val="0"/>
           <w:color w:val="auto"/>
-          <w:rPrChange w:id="170" w:author="Konstantinos Alexandridis" w:date="2018-10-16T11:56:00Z">
-            <w:rPr>
-              <w:ins w:id="171" w:author="Konstantinos Alexandridis" w:date="2018-10-16T11:55:00Z"/>
-              <w:iCs/>
-            </w:rPr>
-          </w:rPrChange>
-        </w:rPr>
-        <w:pPrChange w:id="172" w:author="Konstantinos Alexandridis" w:date="2018-10-16T11:55:00Z">
-          <w:pPr/>
-        </w:pPrChange>
-      </w:pPr>
-      <w:ins w:id="173" w:author="Konstantinos Alexandridis" w:date="2018-10-16T11:45:00Z">
-        <w:r>
-          <w:rPr>
-            <w:iCs/>
-          </w:rPr>
-          <w:br/>
-        </w:r>
-        <w:r>
-          <w:rPr>
-            <w:iCs/>
-          </w:rPr>
-          <w:t>Για</w:t>
-        </w:r>
-        <w:r>
-          <w:rPr>
-            <w:iCs/>
-          </w:rPr>
-          <w:t xml:space="preserve"> </w:t>
-        </w:r>
-        <w:r>
-          <w:rPr>
-            <w:iCs/>
-          </w:rPr>
-          <w:t>όλα</w:t>
-        </w:r>
-        <w:r>
-          <w:rPr>
-            <w:iCs/>
-          </w:rPr>
-          <w:t xml:space="preserve"> </w:t>
-        </w:r>
-        <w:r>
-          <w:rPr>
-            <w:iCs/>
-          </w:rPr>
-          <w:t>τα</w:t>
-        </w:r>
-      </w:ins>
-      <w:ins w:id="174" w:author="Konstantinos Alexandridis" w:date="2018-10-16T11:46:00Z">
-        <w:r>
-          <w:rPr>
-            <w:iCs/>
-          </w:rPr>
-          <w:t xml:space="preserve"> </w:t>
-        </w:r>
-        <w:r>
-          <w:rPr>
-            <w:iCs/>
-            <w:lang w:val="en-US"/>
-          </w:rPr>
-          <w:t>features</w:t>
-        </w:r>
-        <w:r>
-          <w:rPr>
-            <w:iCs/>
-            <w:rPrChange w:id="175" w:author="Konstantinos Alexandridis" w:date="2018-10-16T11:48:00Z">
-              <w:rPr>
-                <w:iCs/>
-                <w:lang w:val="en-US"/>
-              </w:rPr>
-            </w:rPrChange>
-          </w:rPr>
-          <w:t xml:space="preserve"> </w:t>
-        </w:r>
-        <w:r>
-          <w:rPr>
-            <w:iCs/>
-          </w:rPr>
-          <w:t>βρ</w:t>
-        </w:r>
-      </w:ins>
-      <w:ins w:id="176" w:author="Konstantinos Alexandridis" w:date="2018-10-16T11:48:00Z">
-        <w:r>
-          <w:rPr>
-            <w:iCs/>
-          </w:rPr>
-          <w:t>ίσκω</w:t>
-        </w:r>
-        <w:r>
-          <w:rPr>
-            <w:iCs/>
-          </w:rPr>
-          <w:t xml:space="preserve"> </w:t>
-        </w:r>
-        <w:r>
-          <w:rPr>
-            <w:iCs/>
-          </w:rPr>
-          <w:t>το</w:t>
-        </w:r>
-        <w:r>
-          <w:rPr>
-            <w:iCs/>
-          </w:rPr>
-          <w:t xml:space="preserve"> </w:t>
-        </w:r>
-        <w:r>
-          <w:rPr>
-            <w:iCs/>
-          </w:rPr>
-          <w:t>αντίστοιχο</w:t>
-        </w:r>
-        <w:r>
-          <w:rPr>
-            <w:iCs/>
-          </w:rPr>
-          <w:t xml:space="preserve"> </w:t>
-        </w:r>
-        <w:r>
-          <w:rPr>
-            <w:iCs/>
-            <w:lang w:val="en-US"/>
-          </w:rPr>
-          <w:t>p</w:t>
-        </w:r>
-        <w:r>
-          <w:rPr>
-            <w:iCs/>
-            <w:rPrChange w:id="177" w:author="Konstantinos Alexandridis" w:date="2018-10-16T11:48:00Z">
-              <w:rPr>
-                <w:iCs/>
-                <w:lang w:val="en-US"/>
-              </w:rPr>
-            </w:rPrChange>
-          </w:rPr>
-          <w:t>_</w:t>
-        </w:r>
-        <w:r>
-          <w:rPr>
-            <w:iCs/>
-            <w:lang w:val="en-US"/>
-          </w:rPr>
-          <w:t>value</w:t>
-        </w:r>
-        <w:r>
-          <w:rPr>
-            <w:iCs/>
-          </w:rPr>
-          <w:t xml:space="preserve"> , </w:t>
-        </w:r>
-        <w:r>
-          <w:rPr>
-            <w:iCs/>
-          </w:rPr>
-          <w:t>συγκρίνοντας</w:t>
-        </w:r>
-        <w:r>
-          <w:rPr>
-            <w:iCs/>
-          </w:rPr>
-          <w:t xml:space="preserve"> </w:t>
-        </w:r>
-        <w:r>
-          <w:rPr>
-            <w:iCs/>
-          </w:rPr>
-          <w:t>το</w:t>
-        </w:r>
-        <w:r>
-          <w:rPr>
-            <w:iCs/>
-          </w:rPr>
-          <w:t xml:space="preserve"> </w:t>
-        </w:r>
-        <w:r>
-          <w:rPr>
-            <w:iCs/>
-            <w:lang w:val="en-US"/>
-          </w:rPr>
-          <w:t>optimal</w:t>
-        </w:r>
-        <w:r>
-          <w:rPr>
-            <w:iCs/>
-            <w:rPrChange w:id="178" w:author="Konstantinos Alexandridis" w:date="2018-10-16T11:48:00Z">
-              <w:rPr>
-                <w:iCs/>
-                <w:lang w:val="en-US"/>
-              </w:rPr>
-            </w:rPrChange>
-          </w:rPr>
-          <w:t xml:space="preserve"> </w:t>
-        </w:r>
-        <w:r>
-          <w:rPr>
-            <w:iCs/>
-            <w:lang w:val="en-US"/>
-          </w:rPr>
-          <w:t>uniformity</w:t>
-        </w:r>
-        <w:r>
-          <w:rPr>
-            <w:iCs/>
-            <w:rPrChange w:id="179" w:author="Konstantinos Alexandridis" w:date="2018-10-16T11:48:00Z">
-              <w:rPr>
-                <w:iCs/>
-                <w:lang w:val="en-US"/>
-              </w:rPr>
-            </w:rPrChange>
-          </w:rPr>
-          <w:t xml:space="preserve"> </w:t>
-        </w:r>
-      </w:ins>
-      <w:ins w:id="180" w:author="Konstantinos Alexandridis" w:date="2018-10-16T11:52:00Z">
-        <w:r>
-          <w:rPr>
-            <w:iCs/>
-          </w:rPr>
-          <w:t>με</w:t>
-        </w:r>
-        <w:r>
-          <w:rPr>
-            <w:iCs/>
-          </w:rPr>
-          <w:t xml:space="preserve"> </w:t>
-        </w:r>
-        <w:r>
-          <w:rPr>
-            <w:iCs/>
-          </w:rPr>
-          <w:t>αυτό</w:t>
-        </w:r>
-        <w:r>
-          <w:rPr>
-            <w:iCs/>
-          </w:rPr>
-          <w:t xml:space="preserve"> </w:t>
-        </w:r>
-        <w:r>
-          <w:rPr>
-            <w:iCs/>
-          </w:rPr>
-          <w:t>που</w:t>
-        </w:r>
-      </w:ins>
-      <w:ins w:id="181" w:author="Konstantinos Alexandridis" w:date="2018-10-16T11:48:00Z">
-        <w:r>
-          <w:rPr>
-            <w:iCs/>
-          </w:rPr>
-          <w:t xml:space="preserve"> </w:t>
-        </w:r>
-        <w:r>
-          <w:rPr>
-            <w:iCs/>
-          </w:rPr>
-          <w:t>έχει</w:t>
-        </w:r>
-        <w:r>
-          <w:rPr>
-            <w:iCs/>
-          </w:rPr>
-          <w:t xml:space="preserve">. </w:t>
-        </w:r>
-        <w:r>
-          <w:rPr>
-            <w:iCs/>
-          </w:rPr>
-          <w:t>Π</w:t>
-        </w:r>
-      </w:ins>
-      <w:ins w:id="182" w:author="Konstantinos Alexandridis" w:date="2018-10-16T11:49:00Z">
-        <w:r>
-          <w:rPr>
-            <w:iCs/>
-          </w:rPr>
-          <w:t>Χ</w:t>
-        </w:r>
-        <w:r>
-          <w:rPr>
-            <w:iCs/>
-          </w:rPr>
-          <w:t xml:space="preserve"> </w:t>
-        </w:r>
-        <w:r>
-          <w:rPr>
-            <w:iCs/>
-          </w:rPr>
-          <w:t>αν</w:t>
-        </w:r>
-        <w:r>
-          <w:rPr>
-            <w:iCs/>
-          </w:rPr>
-          <w:t xml:space="preserve"> </w:t>
-        </w:r>
-        <w:r>
-          <w:rPr>
-            <w:iCs/>
-          </w:rPr>
-          <w:t>έχω</w:t>
-        </w:r>
-        <w:r>
-          <w:rPr>
-            <w:iCs/>
-          </w:rPr>
-          <w:t xml:space="preserve"> </w:t>
-        </w:r>
-        <w:r>
-          <w:rPr>
-            <w:iCs/>
-          </w:rPr>
-          <w:t>σαν</w:t>
-        </w:r>
-        <w:r>
-          <w:rPr>
-            <w:iCs/>
-          </w:rPr>
-          <w:t xml:space="preserve"> </w:t>
-        </w:r>
-        <w:r>
-          <w:rPr>
-            <w:iCs/>
-            <w:lang w:val="en-US"/>
-          </w:rPr>
-          <w:t>timeline</w:t>
-        </w:r>
-        <w:r>
-          <w:rPr>
-            <w:iCs/>
-            <w:rPrChange w:id="183" w:author="Konstantinos Alexandridis" w:date="2018-10-16T11:49:00Z">
-              <w:rPr>
-                <w:iCs/>
-                <w:lang w:val="en-US"/>
-              </w:rPr>
-            </w:rPrChange>
-          </w:rPr>
-          <w:t xml:space="preserve"> </w:t>
-        </w:r>
-        <w:r>
-          <w:rPr>
-            <w:iCs/>
-          </w:rPr>
-          <w:t>μέρα</w:t>
-        </w:r>
-        <w:r>
-          <w:rPr>
-            <w:iCs/>
-          </w:rPr>
-          <w:t xml:space="preserve"> </w:t>
-        </w:r>
-        <w:proofErr w:type="spellStart"/>
-        <w:r>
-          <w:rPr>
-            <w:iCs/>
-          </w:rPr>
-          <w:t>ανα</w:t>
-        </w:r>
-        <w:proofErr w:type="spellEnd"/>
-        <w:r>
-          <w:rPr>
-            <w:iCs/>
-          </w:rPr>
-          <w:t xml:space="preserve"> </w:t>
-        </w:r>
-        <w:r>
-          <w:rPr>
-            <w:iCs/>
-          </w:rPr>
-          <w:t>μέρα</w:t>
-        </w:r>
-        <w:r>
-          <w:rPr>
-            <w:iCs/>
-          </w:rPr>
-          <w:t xml:space="preserve"> </w:t>
-        </w:r>
-        <w:r>
-          <w:rPr>
-            <w:iCs/>
-          </w:rPr>
-          <w:t>τότε</w:t>
-        </w:r>
-        <w:r>
-          <w:rPr>
-            <w:iCs/>
-          </w:rPr>
-          <w:t xml:space="preserve"> </w:t>
-        </w:r>
-        <w:r>
-          <w:rPr>
-            <w:iCs/>
-          </w:rPr>
-          <w:t>το</w:t>
-        </w:r>
-        <w:r>
-          <w:rPr>
-            <w:iCs/>
-          </w:rPr>
-          <w:t xml:space="preserve"> </w:t>
-        </w:r>
-        <w:proofErr w:type="spellStart"/>
-        <w:r>
-          <w:rPr>
-            <w:iCs/>
-          </w:rPr>
-          <w:t>όπτιμαλ</w:t>
-        </w:r>
-        <w:proofErr w:type="spellEnd"/>
-        <w:r>
-          <w:rPr>
-            <w:iCs/>
-          </w:rPr>
-          <w:t xml:space="preserve"> </w:t>
-        </w:r>
-        <w:r>
-          <w:rPr>
-            <w:iCs/>
-          </w:rPr>
-          <w:t>είναι</w:t>
-        </w:r>
-        <w:r>
-          <w:rPr>
-            <w:iCs/>
-          </w:rPr>
-          <w:t xml:space="preserve"> </w:t>
-        </w:r>
-      </w:ins>
-      <w:ins w:id="184" w:author="Konstantinos Alexandridis" w:date="2018-10-16T11:50:00Z">
-        <w:r>
-          <w:rPr>
-            <w:iCs/>
-          </w:rPr>
-          <w:t xml:space="preserve">365 </w:t>
-        </w:r>
-        <w:r>
-          <w:rPr>
-            <w:iCs/>
-          </w:rPr>
-          <w:t>σκαλοπάτια</w:t>
-        </w:r>
-        <w:r>
-          <w:rPr>
-            <w:iCs/>
-          </w:rPr>
-          <w:t xml:space="preserve"> </w:t>
-        </w:r>
-        <w:r>
-          <w:rPr>
-            <w:iCs/>
-          </w:rPr>
-          <w:t>προς</w:t>
-        </w:r>
-        <w:r>
-          <w:rPr>
-            <w:iCs/>
-          </w:rPr>
-          <w:t xml:space="preserve"> </w:t>
-        </w:r>
-        <w:r>
-          <w:rPr>
-            <w:iCs/>
-          </w:rPr>
-          <w:t>το</w:t>
-        </w:r>
-        <w:r>
-          <w:rPr>
-            <w:iCs/>
-          </w:rPr>
-          <w:t xml:space="preserve"> 1. </w:t>
-        </w:r>
-        <w:r>
-          <w:rPr>
-            <w:iCs/>
-          </w:rPr>
-          <w:t>Αν</w:t>
-        </w:r>
-        <w:r>
-          <w:rPr>
-            <w:iCs/>
-          </w:rPr>
-          <w:t xml:space="preserve"> </w:t>
-        </w:r>
-        <w:r>
-          <w:rPr>
-            <w:iCs/>
-          </w:rPr>
-          <w:t>έχω</w:t>
-        </w:r>
-        <w:r>
-          <w:rPr>
-            <w:iCs/>
-          </w:rPr>
-          <w:t xml:space="preserve"> </w:t>
-        </w:r>
-        <w:r>
-          <w:rPr>
-            <w:iCs/>
-          </w:rPr>
-          <w:t>σαν</w:t>
-        </w:r>
-        <w:r>
-          <w:rPr>
-            <w:iCs/>
-          </w:rPr>
-          <w:t xml:space="preserve"> </w:t>
-        </w:r>
-        <w:r>
-          <w:rPr>
-            <w:iCs/>
-          </w:rPr>
-          <w:t>σημεία</w:t>
-        </w:r>
-        <w:r>
-          <w:rPr>
-            <w:iCs/>
-          </w:rPr>
-          <w:t xml:space="preserve"> </w:t>
-        </w:r>
-        <w:r>
-          <w:rPr>
-            <w:iCs/>
-          </w:rPr>
-          <w:t>τα</w:t>
-        </w:r>
-        <w:r>
-          <w:rPr>
-            <w:iCs/>
-          </w:rPr>
-          <w:t xml:space="preserve"> </w:t>
-        </w:r>
-      </w:ins>
-      <w:ins w:id="185" w:author="Konstantinos Alexandridis" w:date="2018-10-16T11:52:00Z">
-        <w:r>
-          <w:rPr>
-            <w:iCs/>
-            <w:lang w:val="en-US"/>
-          </w:rPr>
-          <w:t>text</w:t>
-        </w:r>
-      </w:ins>
-      <w:ins w:id="186" w:author="Konstantinos Alexandridis" w:date="2018-10-16T11:50:00Z">
-        <w:r>
-          <w:rPr>
-            <w:iCs/>
-            <w:rPrChange w:id="187" w:author="Konstantinos Alexandridis" w:date="2018-10-16T11:50:00Z">
-              <w:rPr>
-                <w:iCs/>
-                <w:lang w:val="en-US"/>
-              </w:rPr>
-            </w:rPrChange>
-          </w:rPr>
-          <w:t>_</w:t>
-        </w:r>
-        <w:r>
-          <w:rPr>
-            <w:iCs/>
-            <w:lang w:val="en-US"/>
-          </w:rPr>
-          <w:t>entries</w:t>
-        </w:r>
-      </w:ins>
-      <w:ins w:id="188" w:author="Konstantinos Alexandridis" w:date="2018-10-16T11:52:00Z">
-        <w:r>
-          <w:rPr>
-            <w:iCs/>
-            <w:rPrChange w:id="189" w:author="Konstantinos Alexandridis" w:date="2018-10-16T11:52:00Z">
-              <w:rPr>
-                <w:iCs/>
-                <w:lang w:val="en-US"/>
-              </w:rPr>
-            </w:rPrChange>
-          </w:rPr>
-          <w:t>,</w:t>
-        </w:r>
-      </w:ins>
-      <w:ins w:id="190" w:author="Konstantinos Alexandridis" w:date="2018-10-16T11:50:00Z">
-        <w:r>
-          <w:rPr>
-            <w:iCs/>
-            <w:rPrChange w:id="191" w:author="Konstantinos Alexandridis" w:date="2018-10-16T11:50:00Z">
-              <w:rPr>
-                <w:iCs/>
-                <w:lang w:val="en-US"/>
-              </w:rPr>
-            </w:rPrChange>
-          </w:rPr>
-          <w:t xml:space="preserve"> </w:t>
-        </w:r>
-        <w:r>
-          <w:rPr>
-            <w:iCs/>
-          </w:rPr>
-          <w:t>τότε</w:t>
-        </w:r>
-        <w:r>
-          <w:rPr>
-            <w:iCs/>
-          </w:rPr>
-          <w:t xml:space="preserve"> </w:t>
-        </w:r>
-        <w:r>
-          <w:rPr>
-            <w:iCs/>
-          </w:rPr>
-          <w:t>το</w:t>
-        </w:r>
-        <w:r>
-          <w:rPr>
-            <w:iCs/>
-          </w:rPr>
-          <w:t xml:space="preserve"> </w:t>
-        </w:r>
-        <w:r>
-          <w:rPr>
-            <w:iCs/>
-            <w:lang w:val="en-US"/>
-          </w:rPr>
-          <w:t>timeline</w:t>
-        </w:r>
-        <w:r>
-          <w:rPr>
-            <w:iCs/>
-            <w:rPrChange w:id="192" w:author="Konstantinos Alexandridis" w:date="2018-10-16T11:50:00Z">
-              <w:rPr>
-                <w:iCs/>
-                <w:lang w:val="en-US"/>
-              </w:rPr>
-            </w:rPrChange>
-          </w:rPr>
-          <w:t xml:space="preserve"> </w:t>
-        </w:r>
-        <w:r>
-          <w:rPr>
-            <w:iCs/>
-          </w:rPr>
-          <w:t>είναι</w:t>
-        </w:r>
-        <w:r>
-          <w:rPr>
-            <w:iCs/>
-          </w:rPr>
-          <w:t xml:space="preserve"> </w:t>
-        </w:r>
-        <w:r>
-          <w:rPr>
-            <w:iCs/>
-          </w:rPr>
-          <w:t>τ</w:t>
-        </w:r>
-      </w:ins>
-      <w:ins w:id="193" w:author="Konstantinos Alexandridis" w:date="2018-10-16T11:51:00Z">
-        <w:r>
-          <w:rPr>
-            <w:iCs/>
-          </w:rPr>
-          <w:t>ο</w:t>
-        </w:r>
-        <w:r>
-          <w:rPr>
-            <w:iCs/>
-          </w:rPr>
-          <w:t xml:space="preserve"> </w:t>
-        </w:r>
-        <w:r>
-          <w:rPr>
-            <w:iCs/>
-          </w:rPr>
-          <w:t>πλήθος</w:t>
-        </w:r>
-        <w:r>
-          <w:rPr>
-            <w:iCs/>
-          </w:rPr>
-          <w:t xml:space="preserve"> </w:t>
-        </w:r>
-        <w:r>
-          <w:rPr>
-            <w:iCs/>
-          </w:rPr>
-          <w:t>των</w:t>
-        </w:r>
-        <w:r>
-          <w:rPr>
-            <w:iCs/>
-          </w:rPr>
-          <w:t xml:space="preserve"> </w:t>
-        </w:r>
-        <w:r>
-          <w:rPr>
-            <w:iCs/>
-            <w:lang w:val="en-US"/>
-          </w:rPr>
-          <w:t>relevant</w:t>
-        </w:r>
-        <w:r>
-          <w:rPr>
-            <w:iCs/>
-            <w:rPrChange w:id="194" w:author="Konstantinos Alexandridis" w:date="2018-10-16T11:51:00Z">
-              <w:rPr>
-                <w:iCs/>
-                <w:lang w:val="en-US"/>
-              </w:rPr>
-            </w:rPrChange>
-          </w:rPr>
-          <w:t xml:space="preserve"> </w:t>
-        </w:r>
-        <w:r>
-          <w:rPr>
-            <w:iCs/>
-            <w:lang w:val="en-US"/>
-          </w:rPr>
-          <w:t>text</w:t>
-        </w:r>
-        <w:r>
-          <w:rPr>
-            <w:iCs/>
-            <w:rPrChange w:id="195" w:author="Konstantinos Alexandridis" w:date="2018-10-16T11:51:00Z">
-              <w:rPr>
-                <w:iCs/>
-                <w:lang w:val="en-US"/>
-              </w:rPr>
-            </w:rPrChange>
-          </w:rPr>
-          <w:t>_</w:t>
-        </w:r>
-        <w:r>
-          <w:rPr>
-            <w:iCs/>
-            <w:lang w:val="en-US"/>
-          </w:rPr>
-          <w:t>entries</w:t>
-        </w:r>
-        <w:r>
-          <w:rPr>
-            <w:iCs/>
-            <w:rPrChange w:id="196" w:author="Konstantinos Alexandridis" w:date="2018-10-16T11:51:00Z">
-              <w:rPr>
-                <w:iCs/>
-                <w:lang w:val="en-US"/>
-              </w:rPr>
-            </w:rPrChange>
-          </w:rPr>
-          <w:t xml:space="preserve"> </w:t>
-        </w:r>
-        <w:r>
-          <w:rPr>
-            <w:iCs/>
-          </w:rPr>
-          <w:t>και</w:t>
-        </w:r>
-        <w:r>
-          <w:rPr>
-            <w:iCs/>
-          </w:rPr>
-          <w:t xml:space="preserve"> </w:t>
-        </w:r>
-        <w:r>
-          <w:rPr>
-            <w:iCs/>
-          </w:rPr>
-          <w:t>το</w:t>
-        </w:r>
-        <w:r>
-          <w:rPr>
-            <w:iCs/>
-          </w:rPr>
-          <w:t xml:space="preserve"> </w:t>
-        </w:r>
-        <w:r>
-          <w:rPr>
-            <w:iCs/>
-            <w:lang w:val="en-US"/>
-          </w:rPr>
-          <w:t>optimal</w:t>
-        </w:r>
-        <w:r>
-          <w:rPr>
-            <w:iCs/>
-            <w:rPrChange w:id="197" w:author="Konstantinos Alexandridis" w:date="2018-10-16T11:51:00Z">
-              <w:rPr>
-                <w:iCs/>
-                <w:lang w:val="en-US"/>
-              </w:rPr>
-            </w:rPrChange>
-          </w:rPr>
-          <w:t xml:space="preserve"> </w:t>
-        </w:r>
-        <w:r>
-          <w:rPr>
-            <w:iCs/>
-            <w:lang w:val="en-US"/>
-          </w:rPr>
-          <w:t>uniformity</w:t>
-        </w:r>
-        <w:r>
-          <w:rPr>
-            <w:iCs/>
-            <w:rPrChange w:id="198" w:author="Konstantinos Alexandridis" w:date="2018-10-16T11:51:00Z">
-              <w:rPr>
-                <w:iCs/>
-                <w:lang w:val="en-US"/>
-              </w:rPr>
-            </w:rPrChange>
-          </w:rPr>
-          <w:t xml:space="preserve"> </w:t>
-        </w:r>
-        <w:r>
-          <w:rPr>
-            <w:iCs/>
-          </w:rPr>
-          <w:t>είναι</w:t>
-        </w:r>
-        <w:r>
-          <w:rPr>
-            <w:iCs/>
-          </w:rPr>
-          <w:t xml:space="preserve"> </w:t>
-        </w:r>
-        <w:r>
-          <w:rPr>
-            <w:iCs/>
-          </w:rPr>
-          <w:t>μια</w:t>
-        </w:r>
-        <w:r>
-          <w:rPr>
-            <w:iCs/>
-          </w:rPr>
-          <w:t xml:space="preserve"> </w:t>
-        </w:r>
-        <w:r>
-          <w:rPr>
-            <w:iCs/>
-          </w:rPr>
-          <w:t>σκάλα</w:t>
-        </w:r>
-        <w:r>
-          <w:rPr>
-            <w:iCs/>
-          </w:rPr>
-          <w:t xml:space="preserve"> </w:t>
-        </w:r>
-        <w:r>
-          <w:rPr>
-            <w:iCs/>
-          </w:rPr>
-          <w:t>με</w:t>
-        </w:r>
-        <w:r>
-          <w:rPr>
-            <w:iCs/>
-          </w:rPr>
-          <w:t xml:space="preserve"> </w:t>
-        </w:r>
-        <w:r>
-          <w:rPr>
-            <w:iCs/>
-          </w:rPr>
-          <w:t>ίδιο</w:t>
-        </w:r>
-        <w:r>
-          <w:rPr>
-            <w:iCs/>
-          </w:rPr>
-          <w:t xml:space="preserve"> </w:t>
-        </w:r>
-        <w:r>
-          <w:rPr>
-            <w:iCs/>
-          </w:rPr>
-          <w:t>μήκος</w:t>
-        </w:r>
-        <w:r>
-          <w:rPr>
-            <w:iCs/>
-          </w:rPr>
-          <w:t xml:space="preserve"> </w:t>
-        </w:r>
-        <w:r>
-          <w:rPr>
-            <w:iCs/>
-          </w:rPr>
-          <w:t>προς</w:t>
-        </w:r>
-        <w:r>
-          <w:rPr>
-            <w:iCs/>
-          </w:rPr>
-          <w:t xml:space="preserve"> </w:t>
-        </w:r>
-        <w:r>
-          <w:rPr>
-            <w:iCs/>
-          </w:rPr>
-          <w:t>τον</w:t>
-        </w:r>
-        <w:r>
-          <w:rPr>
-            <w:iCs/>
-          </w:rPr>
-          <w:t xml:space="preserve"> 1.</w:t>
-        </w:r>
-      </w:ins>
-      <w:bookmarkStart w:id="199" w:name="_GoBack"/>
-      <w:bookmarkEnd w:id="199"/>
-    </w:p>
-    <w:p>
-      <w:pPr>
-        <w:rPr>
-          <w:ins w:id="200" w:author="Konstantinos Alexandridis" w:date="2018-10-16T11:52:00Z"/>
-          <w:iCs/>
-          <w:rPrChange w:id="201" w:author="Konstantinos Alexandridis" w:date="2018-10-16T11:55:00Z">
-            <w:rPr>
-              <w:ins w:id="202" w:author="Konstantinos Alexandridis" w:date="2018-10-16T11:52:00Z"/>
-              <w:iCs/>
-            </w:rPr>
-          </w:rPrChange>
         </w:rPr>
       </w:pPr>
     </w:p>
     <w:p>
       <w:pPr>
         <w:rPr>
-          <w:ins w:id="203" w:author="Konstantinos Alexandridis" w:date="2018-10-16T11:52:00Z"/>
-          <w:iCs/>
+          <w:ins w:id="198" w:author="Konstantinos Alexandridis" w:date="2018-10-22T14:27:00Z"/>
+          <w:rStyle w:val="SubtleEmphasis"/>
+          <w:color w:val="auto"/>
+          <w:rPrChange w:id="199" w:author="Konstantinos Alexandridis" w:date="2018-10-22T14:27:00Z">
+            <w:rPr>
+              <w:ins w:id="200" w:author="Konstantinos Alexandridis" w:date="2018-10-22T14:27:00Z"/>
+              <w:rStyle w:val="SubtleEmphasis"/>
+              <w:i w:val="0"/>
+              <w:color w:val="auto"/>
+            </w:rPr>
+          </w:rPrChange>
+        </w:rPr>
+      </w:pPr>
+      <w:ins w:id="201" w:author="Konstantinos Alexandridis" w:date="2018-10-22T14:26:00Z">
+        <w:r>
+          <w:rPr>
+            <w:rStyle w:val="SubtleEmphasis"/>
+            <w:b/>
+            <w:i w:val="0"/>
+            <w:color w:val="auto"/>
+          </w:rPr>
+          <w:t>Ερώτηση</w:t>
+        </w:r>
+        <w:r>
+          <w:rPr>
+            <w:rStyle w:val="SubtleEmphasis"/>
+            <w:b/>
+            <w:i w:val="0"/>
+            <w:color w:val="auto"/>
+          </w:rPr>
+          <w:t xml:space="preserve"> : </w:t>
+        </w:r>
+        <w:r>
+          <w:rPr>
+            <w:rStyle w:val="SubtleEmphasis"/>
+            <w:b/>
+            <w:i w:val="0"/>
+            <w:color w:val="auto"/>
+          </w:rPr>
+          <w:br/>
+        </w:r>
+        <w:r>
+          <w:rPr>
+            <w:rStyle w:val="SubtleEmphasis"/>
+            <w:i w:val="0"/>
+            <w:color w:val="auto"/>
+          </w:rPr>
+          <w:t xml:space="preserve">    </w:t>
+        </w:r>
+        <w:r>
+          <w:rPr>
+            <w:rStyle w:val="SubtleEmphasis"/>
+            <w:color w:val="auto"/>
+            <w:rPrChange w:id="202" w:author="Konstantinos Alexandridis" w:date="2018-10-22T14:27:00Z">
+              <w:rPr>
+                <w:rStyle w:val="SubtleEmphasis"/>
+                <w:i w:val="0"/>
+                <w:color w:val="auto"/>
+              </w:rPr>
+            </w:rPrChange>
+          </w:rPr>
+          <w:t>Θα</w:t>
+        </w:r>
+        <w:r>
+          <w:rPr>
+            <w:rStyle w:val="SubtleEmphasis"/>
+            <w:color w:val="auto"/>
+            <w:rPrChange w:id="203" w:author="Konstantinos Alexandridis" w:date="2018-10-22T14:27:00Z">
+              <w:rPr>
+                <w:rStyle w:val="SubtleEmphasis"/>
+                <w:i w:val="0"/>
+                <w:color w:val="auto"/>
+              </w:rPr>
+            </w:rPrChange>
+          </w:rPr>
+          <w:t xml:space="preserve"> </w:t>
+        </w:r>
+        <w:r>
+          <w:rPr>
+            <w:rStyle w:val="SubtleEmphasis"/>
+            <w:color w:val="auto"/>
+            <w:rPrChange w:id="204" w:author="Konstantinos Alexandridis" w:date="2018-10-22T14:27:00Z">
+              <w:rPr>
+                <w:rStyle w:val="SubtleEmphasis"/>
+                <w:i w:val="0"/>
+                <w:color w:val="auto"/>
+              </w:rPr>
+            </w:rPrChange>
+          </w:rPr>
+          <w:t>πρέπει</w:t>
+        </w:r>
+        <w:r>
+          <w:rPr>
+            <w:rStyle w:val="SubtleEmphasis"/>
+            <w:color w:val="auto"/>
+            <w:rPrChange w:id="205" w:author="Konstantinos Alexandridis" w:date="2018-10-22T14:27:00Z">
+              <w:rPr>
+                <w:rStyle w:val="SubtleEmphasis"/>
+                <w:i w:val="0"/>
+                <w:color w:val="auto"/>
+              </w:rPr>
+            </w:rPrChange>
+          </w:rPr>
+          <w:t xml:space="preserve"> </w:t>
+        </w:r>
+        <w:r>
+          <w:rPr>
+            <w:rStyle w:val="SubtleEmphasis"/>
+            <w:color w:val="auto"/>
+            <w:rPrChange w:id="206" w:author="Konstantinos Alexandridis" w:date="2018-10-22T14:27:00Z">
+              <w:rPr>
+                <w:rStyle w:val="SubtleEmphasis"/>
+                <w:i w:val="0"/>
+                <w:color w:val="auto"/>
+              </w:rPr>
+            </w:rPrChange>
+          </w:rPr>
+          <w:t>μετ</w:t>
+        </w:r>
+      </w:ins>
+      <w:ins w:id="207" w:author="Konstantinos Alexandridis" w:date="2018-10-22T14:27:00Z">
+        <w:r>
+          <w:rPr>
+            <w:rStyle w:val="SubtleEmphasis"/>
+            <w:color w:val="auto"/>
+            <w:rPrChange w:id="208" w:author="Konstantinos Alexandridis" w:date="2018-10-22T14:27:00Z">
+              <w:rPr>
+                <w:rStyle w:val="SubtleEmphasis"/>
+                <w:i w:val="0"/>
+                <w:color w:val="auto"/>
+              </w:rPr>
+            </w:rPrChange>
+          </w:rPr>
+          <w:t>ά</w:t>
+        </w:r>
+        <w:r>
+          <w:rPr>
+            <w:rStyle w:val="SubtleEmphasis"/>
+            <w:color w:val="auto"/>
+            <w:rPrChange w:id="209" w:author="Konstantinos Alexandridis" w:date="2018-10-22T14:27:00Z">
+              <w:rPr>
+                <w:rStyle w:val="SubtleEmphasis"/>
+                <w:i w:val="0"/>
+                <w:color w:val="auto"/>
+              </w:rPr>
+            </w:rPrChange>
+          </w:rPr>
+          <w:t xml:space="preserve"> </w:t>
+        </w:r>
+        <w:r>
+          <w:rPr>
+            <w:rStyle w:val="SubtleEmphasis"/>
+            <w:color w:val="auto"/>
+            <w:rPrChange w:id="210" w:author="Konstantinos Alexandridis" w:date="2018-10-22T14:27:00Z">
+              <w:rPr>
+                <w:rStyle w:val="SubtleEmphasis"/>
+                <w:i w:val="0"/>
+                <w:color w:val="auto"/>
+              </w:rPr>
+            </w:rPrChange>
+          </w:rPr>
+          <w:t>το</w:t>
+        </w:r>
+        <w:r>
+          <w:rPr>
+            <w:rStyle w:val="SubtleEmphasis"/>
+            <w:color w:val="auto"/>
+            <w:rPrChange w:id="211" w:author="Konstantinos Alexandridis" w:date="2018-10-22T14:27:00Z">
+              <w:rPr>
+                <w:rStyle w:val="SubtleEmphasis"/>
+                <w:i w:val="0"/>
+                <w:color w:val="auto"/>
+              </w:rPr>
+            </w:rPrChange>
+          </w:rPr>
+          <w:t xml:space="preserve"> </w:t>
+        </w:r>
+        <w:r>
+          <w:rPr>
+            <w:rStyle w:val="SubtleEmphasis"/>
+            <w:color w:val="auto"/>
+            <w:lang w:val="en-US"/>
+            <w:rPrChange w:id="212" w:author="Konstantinos Alexandridis" w:date="2018-10-22T14:27:00Z">
+              <w:rPr>
+                <w:rStyle w:val="SubtleEmphasis"/>
+                <w:i w:val="0"/>
+                <w:color w:val="auto"/>
+                <w:lang w:val="en-US"/>
+              </w:rPr>
+            </w:rPrChange>
+          </w:rPr>
+          <w:t>feature</w:t>
+        </w:r>
+        <w:r>
+          <w:rPr>
+            <w:rStyle w:val="SubtleEmphasis"/>
+            <w:color w:val="auto"/>
+            <w:rPrChange w:id="213" w:author="Konstantinos Alexandridis" w:date="2018-10-22T14:27:00Z">
+              <w:rPr>
+                <w:rStyle w:val="SubtleEmphasis"/>
+                <w:i w:val="0"/>
+                <w:color w:val="auto"/>
+                <w:lang w:val="en-US"/>
+              </w:rPr>
+            </w:rPrChange>
+          </w:rPr>
+          <w:t>_</w:t>
+        </w:r>
+        <w:r>
+          <w:rPr>
+            <w:rStyle w:val="SubtleEmphasis"/>
+            <w:color w:val="auto"/>
+            <w:lang w:val="en-US"/>
+            <w:rPrChange w:id="214" w:author="Konstantinos Alexandridis" w:date="2018-10-22T14:27:00Z">
+              <w:rPr>
+                <w:rStyle w:val="SubtleEmphasis"/>
+                <w:i w:val="0"/>
+                <w:color w:val="auto"/>
+                <w:lang w:val="en-US"/>
+              </w:rPr>
+            </w:rPrChange>
+          </w:rPr>
+          <w:t>selection</w:t>
+        </w:r>
+        <w:r>
+          <w:rPr>
+            <w:rStyle w:val="SubtleEmphasis"/>
+            <w:color w:val="auto"/>
+            <w:rPrChange w:id="215" w:author="Konstantinos Alexandridis" w:date="2018-10-22T14:27:00Z">
+              <w:rPr>
+                <w:rStyle w:val="SubtleEmphasis"/>
+                <w:i w:val="0"/>
+                <w:color w:val="auto"/>
+                <w:lang w:val="en-US"/>
+              </w:rPr>
+            </w:rPrChange>
+          </w:rPr>
+          <w:t xml:space="preserve"> </w:t>
+        </w:r>
+        <w:r>
+          <w:rPr>
+            <w:rStyle w:val="SubtleEmphasis"/>
+            <w:color w:val="auto"/>
+            <w:rPrChange w:id="216" w:author="Konstantinos Alexandridis" w:date="2018-10-22T14:27:00Z">
+              <w:rPr>
+                <w:rStyle w:val="SubtleEmphasis"/>
+                <w:i w:val="0"/>
+                <w:color w:val="auto"/>
+              </w:rPr>
+            </w:rPrChange>
+          </w:rPr>
+          <w:t>να</w:t>
+        </w:r>
+        <w:r>
+          <w:rPr>
+            <w:rStyle w:val="SubtleEmphasis"/>
+            <w:color w:val="auto"/>
+            <w:rPrChange w:id="217" w:author="Konstantinos Alexandridis" w:date="2018-10-22T14:27:00Z">
+              <w:rPr>
+                <w:rStyle w:val="SubtleEmphasis"/>
+                <w:i w:val="0"/>
+                <w:color w:val="auto"/>
+              </w:rPr>
+            </w:rPrChange>
+          </w:rPr>
+          <w:t xml:space="preserve"> </w:t>
+        </w:r>
+        <w:r>
+          <w:rPr>
+            <w:rStyle w:val="SubtleEmphasis"/>
+            <w:color w:val="auto"/>
+            <w:rPrChange w:id="218" w:author="Konstantinos Alexandridis" w:date="2018-10-22T14:27:00Z">
+              <w:rPr>
+                <w:rStyle w:val="SubtleEmphasis"/>
+                <w:i w:val="0"/>
+                <w:color w:val="auto"/>
+              </w:rPr>
+            </w:rPrChange>
+          </w:rPr>
+          <w:t>αφαιρέσω</w:t>
+        </w:r>
+        <w:r>
+          <w:rPr>
+            <w:rStyle w:val="SubtleEmphasis"/>
+            <w:color w:val="auto"/>
+            <w:rPrChange w:id="219" w:author="Konstantinos Alexandridis" w:date="2018-10-22T14:27:00Z">
+              <w:rPr>
+                <w:rStyle w:val="SubtleEmphasis"/>
+                <w:i w:val="0"/>
+                <w:color w:val="auto"/>
+              </w:rPr>
+            </w:rPrChange>
+          </w:rPr>
+          <w:t xml:space="preserve"> </w:t>
+        </w:r>
+        <w:r>
+          <w:rPr>
+            <w:rStyle w:val="SubtleEmphasis"/>
+            <w:color w:val="auto"/>
+            <w:rPrChange w:id="220" w:author="Konstantinos Alexandridis" w:date="2018-10-22T14:27:00Z">
+              <w:rPr>
+                <w:rStyle w:val="SubtleEmphasis"/>
+                <w:i w:val="0"/>
+                <w:color w:val="auto"/>
+              </w:rPr>
+            </w:rPrChange>
+          </w:rPr>
+          <w:t>εκείνα</w:t>
+        </w:r>
+        <w:r>
+          <w:rPr>
+            <w:rStyle w:val="SubtleEmphasis"/>
+            <w:color w:val="auto"/>
+            <w:rPrChange w:id="221" w:author="Konstantinos Alexandridis" w:date="2018-10-22T14:27:00Z">
+              <w:rPr>
+                <w:rStyle w:val="SubtleEmphasis"/>
+                <w:i w:val="0"/>
+                <w:color w:val="auto"/>
+              </w:rPr>
+            </w:rPrChange>
+          </w:rPr>
+          <w:t xml:space="preserve"> </w:t>
+        </w:r>
+        <w:r>
+          <w:rPr>
+            <w:rStyle w:val="SubtleEmphasis"/>
+            <w:color w:val="auto"/>
+            <w:rPrChange w:id="222" w:author="Konstantinos Alexandridis" w:date="2018-10-22T14:27:00Z">
+              <w:rPr>
+                <w:rStyle w:val="SubtleEmphasis"/>
+                <w:i w:val="0"/>
+                <w:color w:val="auto"/>
+              </w:rPr>
+            </w:rPrChange>
+          </w:rPr>
+          <w:t>τα</w:t>
+        </w:r>
+        <w:r>
+          <w:rPr>
+            <w:rStyle w:val="SubtleEmphasis"/>
+            <w:color w:val="auto"/>
+            <w:rPrChange w:id="223" w:author="Konstantinos Alexandridis" w:date="2018-10-22T14:27:00Z">
+              <w:rPr>
+                <w:rStyle w:val="SubtleEmphasis"/>
+                <w:i w:val="0"/>
+                <w:color w:val="auto"/>
+              </w:rPr>
+            </w:rPrChange>
+          </w:rPr>
+          <w:t xml:space="preserve"> </w:t>
+        </w:r>
+        <w:r>
+          <w:rPr>
+            <w:rStyle w:val="SubtleEmphasis"/>
+            <w:color w:val="auto"/>
+            <w:lang w:val="en-US"/>
+            <w:rPrChange w:id="224" w:author="Konstantinos Alexandridis" w:date="2018-10-22T14:27:00Z">
+              <w:rPr>
+                <w:rStyle w:val="SubtleEmphasis"/>
+                <w:i w:val="0"/>
+                <w:color w:val="auto"/>
+                <w:lang w:val="en-US"/>
+              </w:rPr>
+            </w:rPrChange>
+          </w:rPr>
+          <w:t>documents</w:t>
+        </w:r>
+        <w:r>
+          <w:rPr>
+            <w:rStyle w:val="SubtleEmphasis"/>
+            <w:color w:val="auto"/>
+            <w:rPrChange w:id="225" w:author="Konstantinos Alexandridis" w:date="2018-10-22T14:27:00Z">
+              <w:rPr>
+                <w:rStyle w:val="SubtleEmphasis"/>
+                <w:i w:val="0"/>
+                <w:color w:val="auto"/>
+                <w:lang w:val="en-US"/>
+              </w:rPr>
+            </w:rPrChange>
+          </w:rPr>
+          <w:t xml:space="preserve"> </w:t>
+        </w:r>
+        <w:r>
+          <w:rPr>
+            <w:rStyle w:val="SubtleEmphasis"/>
+            <w:color w:val="auto"/>
+            <w:rPrChange w:id="226" w:author="Konstantinos Alexandridis" w:date="2018-10-22T14:27:00Z">
+              <w:rPr>
+                <w:rStyle w:val="SubtleEmphasis"/>
+                <w:i w:val="0"/>
+                <w:color w:val="auto"/>
+              </w:rPr>
+            </w:rPrChange>
+          </w:rPr>
+          <w:t>τα</w:t>
+        </w:r>
+        <w:r>
+          <w:rPr>
+            <w:rStyle w:val="SubtleEmphasis"/>
+            <w:color w:val="auto"/>
+            <w:rPrChange w:id="227" w:author="Konstantinos Alexandridis" w:date="2018-10-22T14:27:00Z">
+              <w:rPr>
+                <w:rStyle w:val="SubtleEmphasis"/>
+                <w:i w:val="0"/>
+                <w:color w:val="auto"/>
+              </w:rPr>
+            </w:rPrChange>
+          </w:rPr>
+          <w:t xml:space="preserve"> </w:t>
+        </w:r>
+        <w:r>
+          <w:rPr>
+            <w:rStyle w:val="SubtleEmphasis"/>
+            <w:color w:val="auto"/>
+            <w:rPrChange w:id="228" w:author="Konstantinos Alexandridis" w:date="2018-10-22T14:27:00Z">
+              <w:rPr>
+                <w:rStyle w:val="SubtleEmphasis"/>
+                <w:i w:val="0"/>
+                <w:color w:val="auto"/>
+              </w:rPr>
+            </w:rPrChange>
+          </w:rPr>
+          <w:t>οποία</w:t>
+        </w:r>
+        <w:r>
+          <w:rPr>
+            <w:rStyle w:val="SubtleEmphasis"/>
+            <w:color w:val="auto"/>
+            <w:rPrChange w:id="229" w:author="Konstantinos Alexandridis" w:date="2018-10-22T14:27:00Z">
+              <w:rPr>
+                <w:rStyle w:val="SubtleEmphasis"/>
+                <w:i w:val="0"/>
+                <w:color w:val="auto"/>
+              </w:rPr>
+            </w:rPrChange>
+          </w:rPr>
+          <w:t xml:space="preserve"> </w:t>
+        </w:r>
+        <w:r>
+          <w:rPr>
+            <w:rStyle w:val="SubtleEmphasis"/>
+            <w:color w:val="auto"/>
+            <w:rPrChange w:id="230" w:author="Konstantinos Alexandridis" w:date="2018-10-22T14:27:00Z">
+              <w:rPr>
+                <w:rStyle w:val="SubtleEmphasis"/>
+                <w:i w:val="0"/>
+                <w:color w:val="auto"/>
+              </w:rPr>
+            </w:rPrChange>
+          </w:rPr>
+          <w:t>είναι</w:t>
+        </w:r>
+        <w:r>
+          <w:rPr>
+            <w:rStyle w:val="SubtleEmphasis"/>
+            <w:color w:val="auto"/>
+            <w:rPrChange w:id="231" w:author="Konstantinos Alexandridis" w:date="2018-10-22T14:27:00Z">
+              <w:rPr>
+                <w:rStyle w:val="SubtleEmphasis"/>
+                <w:i w:val="0"/>
+                <w:color w:val="auto"/>
+              </w:rPr>
+            </w:rPrChange>
+          </w:rPr>
+          <w:t xml:space="preserve"> </w:t>
+        </w:r>
+        <w:r>
+          <w:rPr>
+            <w:rStyle w:val="SubtleEmphasis"/>
+            <w:color w:val="auto"/>
+            <w:rPrChange w:id="232" w:author="Konstantinos Alexandridis" w:date="2018-10-22T14:27:00Z">
+              <w:rPr>
+                <w:rStyle w:val="SubtleEmphasis"/>
+                <w:i w:val="0"/>
+                <w:color w:val="auto"/>
+              </w:rPr>
+            </w:rPrChange>
+          </w:rPr>
+          <w:t>άδεια</w:t>
+        </w:r>
+        <w:r>
+          <w:rPr>
+            <w:rStyle w:val="SubtleEmphasis"/>
+            <w:color w:val="auto"/>
+            <w:rPrChange w:id="233" w:author="Konstantinos Alexandridis" w:date="2018-10-22T14:27:00Z">
+              <w:rPr>
+                <w:rStyle w:val="SubtleEmphasis"/>
+                <w:i w:val="0"/>
+                <w:color w:val="auto"/>
+              </w:rPr>
+            </w:rPrChange>
+          </w:rPr>
+          <w:t xml:space="preserve"> ?</w:t>
+        </w:r>
+      </w:ins>
+    </w:p>
+    <w:p>
+      <w:pPr>
+        <w:rPr>
+          <w:ins w:id="234" w:author="Konstantinos Alexandridis" w:date="2018-10-22T14:27:00Z"/>
+          <w:rStyle w:val="SubtleEmphasis"/>
+          <w:i w:val="0"/>
+          <w:color w:val="auto"/>
         </w:rPr>
       </w:pPr>
     </w:p>
     <w:p>
       <w:pPr>
         <w:rPr>
-          <w:ins w:id="204" w:author="Konstantinos Alexandridis" w:date="2018-10-16T11:39:00Z"/>
+          <w:ins w:id="235" w:author="Konstantinos Alexandridis" w:date="2018-10-16T11:55:00Z"/>
+          <w:rStyle w:val="SubtleEmphasis"/>
+          <w:i w:val="0"/>
+          <w:color w:val="auto"/>
+          <w:rPrChange w:id="236" w:author="Konstantinos Alexandridis" w:date="2018-10-22T14:27:00Z">
+            <w:rPr>
+              <w:ins w:id="237" w:author="Konstantinos Alexandridis" w:date="2018-10-16T11:55:00Z"/>
+              <w:iCs/>
+            </w:rPr>
+          </w:rPrChange>
+        </w:rPr>
+      </w:pPr>
+    </w:p>
+    <w:p>
+      <w:pPr>
+        <w:rPr>
+          <w:ins w:id="238" w:author="Konstantinos Alexandridis" w:date="2018-10-16T11:52:00Z"/>
           <w:iCs/>
-          <w:rPrChange w:id="205" w:author="Konstantinos Alexandridis" w:date="2018-10-16T11:51:00Z">
+        </w:rPr>
+      </w:pPr>
+    </w:p>
+    <w:p>
+      <w:pPr>
+        <w:rPr>
+          <w:ins w:id="239" w:author="Konstantinos Alexandridis" w:date="2018-10-16T11:52:00Z"/>
+          <w:iCs/>
+        </w:rPr>
+      </w:pPr>
+    </w:p>
+    <w:p>
+      <w:pPr>
+        <w:rPr>
+          <w:ins w:id="240" w:author="Konstantinos Alexandridis" w:date="2018-10-16T11:39:00Z"/>
+          <w:rPrChange w:id="241" w:author="Konstantinos Alexandridis" w:date="2018-10-16T11:51:00Z">
             <w:rPr>
-              <w:ins w:id="206" w:author="Konstantinos Alexandridis" w:date="2018-10-16T11:39:00Z"/>
+              <w:ins w:id="242" w:author="Konstantinos Alexandridis" w:date="2018-10-16T11:39:00Z"/>
               <w:rStyle w:val="SubtleEmphasis"/>
             </w:rPr>
           </w:rPrChange>
         </w:rPr>
       </w:pPr>
-      <w:ins w:id="207" w:author="Konstantinos Alexandridis" w:date="2018-10-16T11:51:00Z">
+      <w:ins w:id="243" w:author="Konstantinos Alexandridis" w:date="2018-10-16T11:51:00Z">
         <w:r>
           <w:rPr>
             <w:iCs/>
@@ -4901,11 +5373,10 @@
     <w:p>
       <w:pPr>
         <w:rPr>
-          <w:ins w:id="208" w:author="Konstantinos Alexandridis" w:date="2018-10-16T11:39:00Z"/>
-          <w:lang w:val="en-US"/>
-          <w:rPrChange w:id="209" w:author="Konstantinos Alexandridis" w:date="2018-10-16T12:06:00Z">
+          <w:ins w:id="244" w:author="Konstantinos Alexandridis" w:date="2018-10-16T11:39:00Z"/>
+          <w:rPrChange w:id="245" w:author="Konstantinos Alexandridis" w:date="2018-10-22T14:26:00Z">
             <w:rPr>
-              <w:ins w:id="210" w:author="Konstantinos Alexandridis" w:date="2018-10-16T11:39:00Z"/>
+              <w:ins w:id="246" w:author="Konstantinos Alexandridis" w:date="2018-10-16T11:39:00Z"/>
             </w:rPr>
           </w:rPrChange>
         </w:rPr>
@@ -4914,21 +5385,21 @@
     <w:p>
       <w:pPr>
         <w:rPr>
-          <w:ins w:id="211" w:author="Konstantinos Alexandridis" w:date="2018-10-16T11:39:00Z"/>
+          <w:ins w:id="247" w:author="Konstantinos Alexandridis" w:date="2018-10-16T11:39:00Z"/>
         </w:rPr>
       </w:pPr>
     </w:p>
     <w:p>
       <w:pPr>
         <w:rPr>
-          <w:ins w:id="212" w:author="Konstantinos Alexandridis" w:date="2018-10-16T11:39:00Z"/>
+          <w:ins w:id="248" w:author="Konstantinos Alexandridis" w:date="2018-10-16T11:39:00Z"/>
         </w:rPr>
       </w:pPr>
     </w:p>
     <w:p>
       <w:pPr>
         <w:rPr>
-          <w:ins w:id="213" w:author="Konstantinos Alexandridis" w:date="2018-10-16T11:34:00Z"/>
+          <w:ins w:id="249" w:author="Konstantinos Alexandridis" w:date="2018-10-16T11:34:00Z"/>
         </w:rPr>
       </w:pPr>
     </w:p>
@@ -4936,33 +5407,34 @@
       <w:pPr>
         <w:rPr>
           <w:u w:val="single"/>
-          <w:rPrChange w:id="214" w:author="Konstantinos Alexandridis" w:date="2018-10-16T11:36:00Z">
+          <w:rPrChange w:id="250" w:author="Konstantinos Alexandridis" w:date="2018-10-16T11:36:00Z">
             <w:rPr/>
           </w:rPrChange>
         </w:rPr>
-        <w:pPrChange w:id="215" w:author="Konstantinos Alexandridis" w:date="2018-10-16T11:38:00Z">
+        <w:pPrChange w:id="251" w:author="Konstantinos Alexandridis" w:date="2018-10-16T11:38:00Z">
           <w:pPr>
             <w:pStyle w:val="Subtitle"/>
           </w:pPr>
         </w:pPrChange>
       </w:pPr>
-      <w:ins w:id="216" w:author="Konstantinos Alexandridis" w:date="2018-10-16T11:06:00Z">
+      <w:ins w:id="252" w:author="Konstantinos Alexandridis" w:date="2018-10-16T11:06:00Z">
         <w:r>
           <w:rPr>
             <w:rStyle w:val="SubtleEmphasis"/>
-            <w:rPrChange w:id="217" w:author="Konstantinos Alexandridis" w:date="2018-10-16T11:36:00Z">
-              <w:rPr>
-                <w:rStyle w:val="SubtleEmphasis"/>
-              </w:rPr>
-            </w:rPrChange>
-          </w:rPr>
+            <w:rPrChange w:id="253" w:author="Konstantinos Alexandridis" w:date="2018-10-16T11:36:00Z">
+              <w:rPr>
+                <w:rStyle w:val="SubtleEmphasis"/>
+              </w:rPr>
+            </w:rPrChange>
+          </w:rPr>
+          <w:lastRenderedPageBreak/>
           <w:br/>
           <w:t xml:space="preserve">              </w:t>
         </w:r>
         <w:r>
           <w:rPr>
             <w:rStyle w:val="SubtleEmphasis"/>
-            <w:rPrChange w:id="218" w:author="Konstantinos Alexandridis" w:date="2018-10-16T11:36:00Z">
+            <w:rPrChange w:id="254" w:author="Konstantinos Alexandridis" w:date="2018-10-16T11:36:00Z">
               <w:rPr>
                 <w:rStyle w:val="SubtleEmphasis"/>
               </w:rPr>
@@ -4973,7 +5445,7 @@
       </w:ins>
       <w:r>
         <w:rPr>
-          <w:rPrChange w:id="219" w:author="Konstantinos Alexandridis" w:date="2018-10-16T11:36:00Z">
+          <w:rPrChange w:id="255" w:author="Konstantinos Alexandridis" w:date="2018-10-16T11:36:00Z">
             <w:rPr/>
           </w:rPrChange>
         </w:rPr>
@@ -5541,6 +6013,7 @@
   <w:style w:type="character" w:default="1" w:styleId="DefaultParagraphFont">
     <w:name w:val="Default Paragraph Font"/>
     <w:uiPriority w:val="1"/>
+    <w:semiHidden/>
     <w:unhideWhenUsed/>
   </w:style>
   <w:style w:type="table" w:default="1" w:styleId="TableNormal">
@@ -6008,7 +6481,7 @@
 </file>
 
 <file path=customXml/itemProps1.xml><?xml version="1.0" encoding="utf-8"?>
-<ds:datastoreItem xmlns:ds="http://schemas.openxmlformats.org/officeDocument/2006/customXml" ds:itemID="{BF5EB3B3-4728-4A11-B800-AF525B8424E3}">
+<ds:datastoreItem xmlns:ds="http://schemas.openxmlformats.org/officeDocument/2006/customXml" ds:itemID="{22574E35-8474-4D60-990B-4D585575EA90}">
   <ds:schemaRefs>
     <ds:schemaRef ds:uri="http://schemas.openxmlformats.org/officeDocument/2006/bibliography"/>
   </ds:schemaRefs>

</xml_diff>